<commit_message>
Documentacion todas las pruebas arregladas (de la entrega 1)
</commit_message>
<xml_diff>
--- a/docs/Documentación con imágenes.docx
+++ b/docs/Documentación con imágenes.docx
@@ -1,18 +1,35 @@
 
 <file path=word/document.xml><?xml version="1.0" encoding="utf-8"?>
-<w:document xmlns:wpc="http://schemas.microsoft.com/office/word/2010/wordprocessingCanvas" xmlns:cx="http://schemas.microsoft.com/office/drawing/2014/chartex" xmlns:cx1="http://schemas.microsoft.com/office/drawing/2015/9/8/chartex" xmlns:cx2="http://schemas.microsoft.com/office/drawing/2015/10/21/chartex" xmlns:cx3="http://schemas.microsoft.com/office/drawing/2016/5/9/chartex" xmlns:cx4="http://schemas.microsoft.com/office/drawing/2016/5/10/chartex" xmlns:cx5="http://schemas.microsoft.com/office/drawing/2016/5/11/chartex" xmlns:cx6="http://schemas.microsoft.com/office/drawing/2016/5/12/chartex" xmlns:cx7="http://schemas.microsoft.com/office/drawing/2016/5/13/chartex" xmlns:cx8="http://schemas.microsoft.com/office/drawing/2016/5/14/chartex" xmlns:mc="http://schemas.openxmlformats.org/markup-compatibility/2006" xmlns:aink="http://schemas.microsoft.com/office/drawing/2016/ink" xmlns:am3d="http://schemas.microsoft.com/office/drawing/2017/model3d" xmlns:o="urn:schemas-microsoft-com:office:office" xmlns:oel="http://schemas.microsoft.com/office/2019/extlst" xmlns:r="http://schemas.openxmlformats.org/officeDocument/2006/relationships" xmlns:m="http://schemas.openxmlformats.org/officeDocument/2006/math" xmlns:v="urn:schemas-microsoft-com:vml" xmlns:wp14="http://schemas.microsoft.com/office/word/2010/wordprocessingDrawing" xmlns:wp="http://schemas.openxmlformats.org/drawingml/2006/wordprocessingDrawing" xmlns:w10="urn:schemas-microsoft-com:office:word" xmlns:w="http://schemas.openxmlformats.org/wordprocessingml/2006/main" xmlns:w14="http://schemas.microsoft.com/office/word/2010/wordml" xmlns:w15="http://schemas.microsoft.com/office/word/2012/wordml" xmlns:w16cex="http://schemas.microsoft.com/office/word/2018/wordml/cex" xmlns:w16cid="http://schemas.microsoft.com/office/word/2016/wordml/cid" xmlns:w16="http://schemas.microsoft.com/office/word/2018/wordml" xmlns:w16du="http://schemas.microsoft.com/office/word/2023/wordml/word16du" xmlns:w16sdtdh="http://schemas.microsoft.com/office/word/2020/wordml/sdtdatahash" xmlns:w16se="http://schemas.microsoft.com/office/word/2015/wordml/symex" xmlns:wpg="http://schemas.microsoft.com/office/word/2010/wordprocessingGroup" xmlns:wpi="http://schemas.microsoft.com/office/word/2010/wordprocessingInk" xmlns:wne="http://schemas.microsoft.com/office/word/2006/wordml" xmlns:wps="http://schemas.microsoft.com/office/word/2010/wordprocessingShape" mc:Ignorable="w14 w15 w16se w16cid w16 w16cex w16sdtdh w16du wp14">
+<w:document xmlns:wpc="http://schemas.microsoft.com/office/word/2010/wordprocessingCanvas" xmlns:cx="http://schemas.microsoft.com/office/drawing/2014/chartex" xmlns:mc="http://schemas.openxmlformats.org/markup-compatibility/2006" xmlns:o="urn:schemas-microsoft-com:office:office" xmlns:r="http://schemas.openxmlformats.org/officeDocument/2006/relationships" xmlns:m="http://schemas.openxmlformats.org/officeDocument/2006/math" xmlns:v="urn:schemas-microsoft-com:vml" xmlns:wp14="http://schemas.microsoft.com/office/word/2010/wordprocessingDrawing" xmlns:wp="http://schemas.openxmlformats.org/drawingml/2006/wordprocessingDrawing" xmlns:w10="urn:schemas-microsoft-com:office:word" xmlns:w="http://schemas.openxmlformats.org/wordprocessingml/2006/main" xmlns:w14="http://schemas.microsoft.com/office/word/2010/wordml" xmlns:w15="http://schemas.microsoft.com/office/word/2012/wordml" xmlns:w16se="http://schemas.microsoft.com/office/word/2015/wordml/symex" xmlns:wpg="http://schemas.microsoft.com/office/word/2010/wordprocessingGroup" xmlns:wpi="http://schemas.microsoft.com/office/word/2010/wordprocessingInk" xmlns:wne="http://schemas.microsoft.com/office/word/2006/wordml" xmlns:wps="http://schemas.microsoft.com/office/word/2010/wordprocessingShape" mc:Ignorable="w14 w15 w16se wp14">
   <w:body>
     <w:p>
       <w:pPr>
         <w:rPr>
+          <w:b/>
           <w:lang w:val="es-CO"/>
         </w:rPr>
       </w:pPr>
       <w:r>
         <w:rPr>
+          <w:b/>
           <w:lang w:val="es-CO"/>
         </w:rPr>
         <w:t>Documentación con imágenes:</w:t>
+      </w:r>
+    </w:p>
+    <w:p>
+      <w:pPr>
+        <w:rPr>
+          <w:b/>
+          <w:lang w:val="es-CO"/>
+        </w:rPr>
+      </w:pPr>
+      <w:r>
+        <w:rPr>
+          <w:b/>
+          <w:lang w:val="es-CO"/>
+        </w:rPr>
+        <w:t>Los cambios hechos para que funcionaran todas las pruebas de la entrega 1 eran más que todo de sintaxis y de conexión con bases de datos, además se crearon pruebas para los requerimientos de consulta de la entrega 1.</w:t>
       </w:r>
     </w:p>
     <w:p>
@@ -30,11 +47,15 @@
           <w:numId w:val="1"/>
         </w:numPr>
         <w:rPr>
+          <w:b/>
+          <w:sz w:val="26"/>
           <w:lang w:val="es-CO"/>
         </w:rPr>
       </w:pPr>
       <w:r>
         <w:rPr>
+          <w:b/>
+          <w:sz w:val="26"/>
           <w:lang w:val="es-CO"/>
         </w:rPr>
         <w:t xml:space="preserve">Creación de tablas: </w:t>
@@ -51,6 +72,7 @@
         <w:rPr>
           <w:noProof/>
         </w:rPr>
+        <w:lastRenderedPageBreak/>
         <w:drawing>
           <wp:inline distT="0" distB="0" distL="0" distR="0" wp14:anchorId="502A2F2C" wp14:editId="4F11CE58">
             <wp:extent cx="3276600" cy="3838575"/>
@@ -155,66 +177,74 @@
           <w:numId w:val="1"/>
         </w:numPr>
         <w:rPr>
+          <w:b/>
+          <w:sz w:val="26"/>
           <w:lang w:val="es-CO"/>
         </w:rPr>
       </w:pPr>
-      <w:r>
-        <w:rPr>
+      <w:proofErr w:type="spellStart"/>
+      <w:r>
+        <w:rPr>
+          <w:b/>
+          <w:sz w:val="26"/>
           <w:lang w:val="es-CO"/>
         </w:rPr>
+        <w:t>PostMan</w:t>
+      </w:r>
+      <w:proofErr w:type="spellEnd"/>
+      <w:r>
+        <w:rPr>
+          <w:b/>
+          <w:sz w:val="26"/>
+          <w:lang w:val="es-CO"/>
+        </w:rPr>
+        <w:t>:</w:t>
+      </w:r>
+    </w:p>
+    <w:p>
+      <w:pPr>
+        <w:pStyle w:val="Prrafodelista"/>
+        <w:rPr>
+          <w:b/>
+          <w:lang w:val="es-ES"/>
+        </w:rPr>
+      </w:pPr>
+      <w:r>
+        <w:rPr>
+          <w:b/>
+          <w:lang w:val="es-ES"/>
+        </w:rPr>
+        <w:t xml:space="preserve">Requerimiento funcional 1: </w:t>
+      </w:r>
+    </w:p>
+    <w:p>
+      <w:pPr>
+        <w:pStyle w:val="Prrafodelista"/>
+        <w:rPr>
+          <w:b/>
+          <w:lang w:val="es-ES"/>
+        </w:rPr>
+      </w:pPr>
+      <w:r>
+        <w:rPr>
+          <w:b/>
+          <w:lang w:val="es-ES"/>
+        </w:rPr>
+        <w:t>Crear una ciudad:</w:t>
+      </w:r>
+    </w:p>
+    <w:p>
+      <w:pPr>
+        <w:pStyle w:val="Prrafodelista"/>
+        <w:rPr>
+          <w:lang w:val="es-ES"/>
+        </w:rPr>
+      </w:pPr>
+      <w:r>
+        <w:rPr>
+          <w:noProof/>
+        </w:rPr>
         <w:lastRenderedPageBreak/>
-        <w:t>PostMan</w:t>
-      </w:r>
-      <w:r>
-        <w:rPr>
-          <w:lang w:val="es-CO"/>
-        </w:rPr>
-        <w:t>:</w:t>
-      </w:r>
-    </w:p>
-    <w:p>
-      <w:pPr>
-        <w:pStyle w:val="Prrafodelista"/>
-        <w:rPr>
-          <w:b/>
-          <w:lang w:val="es-ES"/>
-        </w:rPr>
-      </w:pPr>
-      <w:r>
-        <w:rPr>
-          <w:b/>
-          <w:lang w:val="es-ES"/>
-        </w:rPr>
-        <w:t xml:space="preserve">Requerimiento funcional 1: </w:t>
-      </w:r>
-    </w:p>
-    <w:p>
-      <w:pPr>
-        <w:pStyle w:val="Prrafodelista"/>
-        <w:rPr>
-          <w:b/>
-          <w:lang w:val="es-ES"/>
-        </w:rPr>
-      </w:pPr>
-      <w:r>
-        <w:rPr>
-          <w:b/>
-          <w:lang w:val="es-ES"/>
-        </w:rPr>
-        <w:t>Crear una ciudad:</w:t>
-      </w:r>
-    </w:p>
-    <w:p>
-      <w:pPr>
-        <w:pStyle w:val="Prrafodelista"/>
-        <w:rPr>
-          <w:lang w:val="es-ES"/>
-        </w:rPr>
-      </w:pPr>
-      <w:r>
-        <w:rPr>
-          <w:noProof/>
-        </w:rPr>
         <w:drawing>
           <wp:inline distT="0" distB="0" distL="0" distR="0" wp14:anchorId="37DDCA5C" wp14:editId="52A8F30D">
             <wp:extent cx="5612130" cy="2493010"/>
@@ -655,7 +685,14 @@
           <w:b/>
           <w:lang w:val="es-ES"/>
         </w:rPr>
-        <w:t>Requerimiento funcional 4:</w:t>
+        <w:t>Requerimiento funcional 5</w:t>
+      </w:r>
+      <w:r>
+        <w:rPr>
+          <w:b/>
+          <w:lang w:val="es-ES"/>
+        </w:rPr>
+        <w:t>:</w:t>
       </w:r>
     </w:p>
     <w:p>
@@ -784,15 +821,1237 @@
       <w:pPr>
         <w:pStyle w:val="Prrafodelista"/>
         <w:rPr>
-          <w:lang w:val="es-ES"/>
-        </w:rPr>
-      </w:pPr>
-    </w:p>
-    <w:p>
-      <w:pPr>
-        <w:pStyle w:val="Prrafodelista"/>
-        <w:rPr>
+          <w:b/>
+          <w:lang w:val="es-ES"/>
+        </w:rPr>
+      </w:pPr>
+    </w:p>
+    <w:p>
+      <w:pPr>
+        <w:pStyle w:val="Prrafodelista"/>
+        <w:rPr>
+          <w:b/>
           <w:lang w:val="es-CO"/>
+        </w:rPr>
+      </w:pPr>
+      <w:r>
+        <w:rPr>
+          <w:b/>
+          <w:lang w:val="es-CO"/>
+        </w:rPr>
+        <w:t>Leer:</w:t>
+      </w:r>
+    </w:p>
+    <w:p>
+      <w:pPr>
+        <w:pStyle w:val="Prrafodelista"/>
+        <w:rPr>
+          <w:b/>
+          <w:lang w:val="es-CO"/>
+        </w:rPr>
+      </w:pPr>
+      <w:r>
+        <w:rPr>
+          <w:noProof/>
+        </w:rPr>
+        <w:lastRenderedPageBreak/>
+        <w:drawing>
+          <wp:inline distT="0" distB="0" distL="0" distR="0" wp14:anchorId="1D8A144C" wp14:editId="0C07544E">
+            <wp:extent cx="5943600" cy="3003550"/>
+            <wp:effectExtent l="0" t="0" r="0" b="6350"/>
+            <wp:docPr id="9" name="Imagen 9"/>
+            <wp:cNvGraphicFramePr>
+              <a:graphicFrameLocks xmlns:a="http://schemas.openxmlformats.org/drawingml/2006/main" noChangeAspect="1"/>
+            </wp:cNvGraphicFramePr>
+            <a:graphic xmlns:a="http://schemas.openxmlformats.org/drawingml/2006/main">
+              <a:graphicData uri="http://schemas.openxmlformats.org/drawingml/2006/picture">
+                <pic:pic xmlns:pic="http://schemas.openxmlformats.org/drawingml/2006/picture">
+                  <pic:nvPicPr>
+                    <pic:cNvPr id="1" name=""/>
+                    <pic:cNvPicPr/>
+                  </pic:nvPicPr>
+                  <pic:blipFill>
+                    <a:blip r:embed="rId15"/>
+                    <a:stretch>
+                      <a:fillRect/>
+                    </a:stretch>
+                  </pic:blipFill>
+                  <pic:spPr>
+                    <a:xfrm>
+                      <a:off x="0" y="0"/>
+                      <a:ext cx="5943600" cy="3003550"/>
+                    </a:xfrm>
+                    <a:prstGeom prst="rect">
+                      <a:avLst/>
+                    </a:prstGeom>
+                  </pic:spPr>
+                </pic:pic>
+              </a:graphicData>
+            </a:graphic>
+          </wp:inline>
+        </w:drawing>
+      </w:r>
+    </w:p>
+    <w:p>
+      <w:pPr>
+        <w:pStyle w:val="Prrafodelista"/>
+        <w:rPr>
+          <w:b/>
+          <w:lang w:val="es-CO"/>
+        </w:rPr>
+      </w:pPr>
+    </w:p>
+    <w:p>
+      <w:pPr>
+        <w:pStyle w:val="Prrafodelista"/>
+        <w:rPr>
+          <w:b/>
+          <w:lang w:val="es-ES"/>
+        </w:rPr>
+      </w:pPr>
+      <w:r>
+        <w:rPr>
+          <w:b/>
+          <w:lang w:val="es-ES"/>
+        </w:rPr>
+        <w:t>Requerimiento funcional 6</w:t>
+      </w:r>
+      <w:r>
+        <w:rPr>
+          <w:b/>
+          <w:lang w:val="es-ES"/>
+        </w:rPr>
+        <w:t>:</w:t>
+      </w:r>
+    </w:p>
+    <w:p>
+      <w:pPr>
+        <w:pStyle w:val="Prrafodelista"/>
+        <w:rPr>
+          <w:b/>
+          <w:lang w:val="es-ES"/>
+        </w:rPr>
+      </w:pPr>
+      <w:r>
+        <w:rPr>
+          <w:b/>
+          <w:lang w:val="es-ES"/>
+        </w:rPr>
+        <w:t>Crear y leer</w:t>
+      </w:r>
+      <w:r>
+        <w:rPr>
+          <w:b/>
+          <w:lang w:val="es-ES"/>
+        </w:rPr>
+        <w:t xml:space="preserve"> y actualizar un</w:t>
+      </w:r>
+      <w:r>
+        <w:rPr>
+          <w:b/>
+          <w:lang w:val="es-ES"/>
+        </w:rPr>
+        <w:t xml:space="preserve"> producto:</w:t>
+      </w:r>
+    </w:p>
+    <w:p>
+      <w:pPr>
+        <w:pStyle w:val="Prrafodelista"/>
+        <w:rPr>
+          <w:b/>
+          <w:lang w:val="es-ES"/>
+        </w:rPr>
+      </w:pPr>
+      <w:r>
+        <w:rPr>
+          <w:b/>
+          <w:lang w:val="es-ES"/>
+        </w:rPr>
+        <w:t>Crear:</w:t>
+      </w:r>
+    </w:p>
+    <w:p>
+      <w:pPr>
+        <w:pStyle w:val="Prrafodelista"/>
+        <w:rPr>
+          <w:b/>
+          <w:lang w:val="es-ES"/>
+        </w:rPr>
+      </w:pPr>
+      <w:r>
+        <w:rPr>
+          <w:noProof/>
+        </w:rPr>
+        <w:drawing>
+          <wp:inline distT="0" distB="0" distL="0" distR="0" wp14:anchorId="2BB027CA" wp14:editId="2CEBA40B">
+            <wp:extent cx="5943600" cy="3013075"/>
+            <wp:effectExtent l="0" t="0" r="0" b="0"/>
+            <wp:docPr id="12" name="Imagen 12"/>
+            <wp:cNvGraphicFramePr>
+              <a:graphicFrameLocks xmlns:a="http://schemas.openxmlformats.org/drawingml/2006/main" noChangeAspect="1"/>
+            </wp:cNvGraphicFramePr>
+            <a:graphic xmlns:a="http://schemas.openxmlformats.org/drawingml/2006/main">
+              <a:graphicData uri="http://schemas.openxmlformats.org/drawingml/2006/picture">
+                <pic:pic xmlns:pic="http://schemas.openxmlformats.org/drawingml/2006/picture">
+                  <pic:nvPicPr>
+                    <pic:cNvPr id="1" name=""/>
+                    <pic:cNvPicPr/>
+                  </pic:nvPicPr>
+                  <pic:blipFill>
+                    <a:blip r:embed="rId16"/>
+                    <a:stretch>
+                      <a:fillRect/>
+                    </a:stretch>
+                  </pic:blipFill>
+                  <pic:spPr>
+                    <a:xfrm>
+                      <a:off x="0" y="0"/>
+                      <a:ext cx="5943600" cy="3013075"/>
+                    </a:xfrm>
+                    <a:prstGeom prst="rect">
+                      <a:avLst/>
+                    </a:prstGeom>
+                  </pic:spPr>
+                </pic:pic>
+              </a:graphicData>
+            </a:graphic>
+          </wp:inline>
+        </w:drawing>
+      </w:r>
+    </w:p>
+    <w:p>
+      <w:pPr>
+        <w:pStyle w:val="Prrafodelista"/>
+        <w:rPr>
+          <w:b/>
+          <w:lang w:val="es-ES"/>
+        </w:rPr>
+      </w:pPr>
+      <w:r>
+        <w:rPr>
+          <w:b/>
+          <w:lang w:val="es-ES"/>
+        </w:rPr>
+        <w:t>Leer:</w:t>
+      </w:r>
+    </w:p>
+    <w:p>
+      <w:pPr>
+        <w:pStyle w:val="Prrafodelista"/>
+        <w:rPr>
+          <w:b/>
+          <w:lang w:val="es-ES"/>
+        </w:rPr>
+      </w:pPr>
+      <w:r>
+        <w:rPr>
+          <w:noProof/>
+        </w:rPr>
+        <w:lastRenderedPageBreak/>
+        <w:drawing>
+          <wp:inline distT="0" distB="0" distL="0" distR="0" wp14:anchorId="5905FFC3" wp14:editId="09E363CD">
+            <wp:extent cx="5943600" cy="3681730"/>
+            <wp:effectExtent l="0" t="0" r="0" b="0"/>
+            <wp:docPr id="11" name="Imagen 11"/>
+            <wp:cNvGraphicFramePr>
+              <a:graphicFrameLocks xmlns:a="http://schemas.openxmlformats.org/drawingml/2006/main" noChangeAspect="1"/>
+            </wp:cNvGraphicFramePr>
+            <a:graphic xmlns:a="http://schemas.openxmlformats.org/drawingml/2006/main">
+              <a:graphicData uri="http://schemas.openxmlformats.org/drawingml/2006/picture">
+                <pic:pic xmlns:pic="http://schemas.openxmlformats.org/drawingml/2006/picture">
+                  <pic:nvPicPr>
+                    <pic:cNvPr id="1" name=""/>
+                    <pic:cNvPicPr/>
+                  </pic:nvPicPr>
+                  <pic:blipFill>
+                    <a:blip r:embed="rId17"/>
+                    <a:stretch>
+                      <a:fillRect/>
+                    </a:stretch>
+                  </pic:blipFill>
+                  <pic:spPr>
+                    <a:xfrm>
+                      <a:off x="0" y="0"/>
+                      <a:ext cx="5943600" cy="3681730"/>
+                    </a:xfrm>
+                    <a:prstGeom prst="rect">
+                      <a:avLst/>
+                    </a:prstGeom>
+                  </pic:spPr>
+                </pic:pic>
+              </a:graphicData>
+            </a:graphic>
+          </wp:inline>
+        </w:drawing>
+      </w:r>
+    </w:p>
+    <w:p>
+      <w:pPr>
+        <w:pStyle w:val="Prrafodelista"/>
+        <w:rPr>
+          <w:b/>
+          <w:lang w:val="es-ES"/>
+        </w:rPr>
+      </w:pPr>
+      <w:r>
+        <w:rPr>
+          <w:b/>
+          <w:lang w:val="es-ES"/>
+        </w:rPr>
+        <w:t>Actualizar:</w:t>
+      </w:r>
+    </w:p>
+    <w:p>
+      <w:pPr>
+        <w:pStyle w:val="Prrafodelista"/>
+        <w:rPr>
+          <w:b/>
+          <w:lang w:val="es-ES"/>
+        </w:rPr>
+      </w:pPr>
+      <w:r>
+        <w:rPr>
+          <w:noProof/>
+        </w:rPr>
+        <w:drawing>
+          <wp:inline distT="0" distB="0" distL="0" distR="0" wp14:anchorId="4B4847DB" wp14:editId="72553A01">
+            <wp:extent cx="5943600" cy="3794760"/>
+            <wp:effectExtent l="0" t="0" r="0" b="0"/>
+            <wp:docPr id="13" name="Imagen 13"/>
+            <wp:cNvGraphicFramePr>
+              <a:graphicFrameLocks xmlns:a="http://schemas.openxmlformats.org/drawingml/2006/main" noChangeAspect="1"/>
+            </wp:cNvGraphicFramePr>
+            <a:graphic xmlns:a="http://schemas.openxmlformats.org/drawingml/2006/main">
+              <a:graphicData uri="http://schemas.openxmlformats.org/drawingml/2006/picture">
+                <pic:pic xmlns:pic="http://schemas.openxmlformats.org/drawingml/2006/picture">
+                  <pic:nvPicPr>
+                    <pic:cNvPr id="1" name=""/>
+                    <pic:cNvPicPr/>
+                  </pic:nvPicPr>
+                  <pic:blipFill>
+                    <a:blip r:embed="rId18"/>
+                    <a:stretch>
+                      <a:fillRect/>
+                    </a:stretch>
+                  </pic:blipFill>
+                  <pic:spPr>
+                    <a:xfrm>
+                      <a:off x="0" y="0"/>
+                      <a:ext cx="5943600" cy="3794760"/>
+                    </a:xfrm>
+                    <a:prstGeom prst="rect">
+                      <a:avLst/>
+                    </a:prstGeom>
+                  </pic:spPr>
+                </pic:pic>
+              </a:graphicData>
+            </a:graphic>
+          </wp:inline>
+        </w:drawing>
+      </w:r>
+    </w:p>
+    <w:p>
+      <w:pPr>
+        <w:pStyle w:val="Prrafodelista"/>
+        <w:rPr>
+          <w:b/>
+          <w:lang w:val="es-ES"/>
+        </w:rPr>
+      </w:pPr>
+      <w:r>
+        <w:rPr>
+          <w:b/>
+          <w:lang w:val="es-ES"/>
+        </w:rPr>
+        <w:t>Requerimiento funcional 7</w:t>
+      </w:r>
+      <w:r>
+        <w:rPr>
+          <w:b/>
+          <w:lang w:val="es-ES"/>
+        </w:rPr>
+        <w:t>:</w:t>
+      </w:r>
+    </w:p>
+    <w:p>
+      <w:pPr>
+        <w:pStyle w:val="Prrafodelista"/>
+        <w:rPr>
+          <w:b/>
+          <w:lang w:val="es-ES"/>
+        </w:rPr>
+      </w:pPr>
+      <w:r>
+        <w:rPr>
+          <w:b/>
+          <w:lang w:val="es-ES"/>
+        </w:rPr>
+        <w:t>Crear</w:t>
+      </w:r>
+      <w:r>
+        <w:rPr>
+          <w:b/>
+          <w:lang w:val="es-ES"/>
+        </w:rPr>
+        <w:t xml:space="preserve"> una orden de compra para una sucursal</w:t>
+      </w:r>
+      <w:r>
+        <w:rPr>
+          <w:b/>
+          <w:lang w:val="es-ES"/>
+        </w:rPr>
+        <w:t>:</w:t>
+      </w:r>
+    </w:p>
+    <w:p>
+      <w:pPr>
+        <w:pStyle w:val="Prrafodelista"/>
+        <w:rPr>
+          <w:b/>
+          <w:lang w:val="es-ES"/>
+        </w:rPr>
+      </w:pPr>
+      <w:r>
+        <w:rPr>
+          <w:noProof/>
+        </w:rPr>
+        <w:lastRenderedPageBreak/>
+        <w:drawing>
+          <wp:inline distT="0" distB="0" distL="0" distR="0" wp14:anchorId="0397501C" wp14:editId="41A91D19">
+            <wp:extent cx="5943600" cy="3592195"/>
+            <wp:effectExtent l="0" t="0" r="0" b="8255"/>
+            <wp:docPr id="14" name="Imagen 14"/>
+            <wp:cNvGraphicFramePr>
+              <a:graphicFrameLocks xmlns:a="http://schemas.openxmlformats.org/drawingml/2006/main" noChangeAspect="1"/>
+            </wp:cNvGraphicFramePr>
+            <a:graphic xmlns:a="http://schemas.openxmlformats.org/drawingml/2006/main">
+              <a:graphicData uri="http://schemas.openxmlformats.org/drawingml/2006/picture">
+                <pic:pic xmlns:pic="http://schemas.openxmlformats.org/drawingml/2006/picture">
+                  <pic:nvPicPr>
+                    <pic:cNvPr id="1" name=""/>
+                    <pic:cNvPicPr/>
+                  </pic:nvPicPr>
+                  <pic:blipFill>
+                    <a:blip r:embed="rId19"/>
+                    <a:stretch>
+                      <a:fillRect/>
+                    </a:stretch>
+                  </pic:blipFill>
+                  <pic:spPr>
+                    <a:xfrm>
+                      <a:off x="0" y="0"/>
+                      <a:ext cx="5943600" cy="3592195"/>
+                    </a:xfrm>
+                    <a:prstGeom prst="rect">
+                      <a:avLst/>
+                    </a:prstGeom>
+                  </pic:spPr>
+                </pic:pic>
+              </a:graphicData>
+            </a:graphic>
+          </wp:inline>
+        </w:drawing>
+      </w:r>
+    </w:p>
+    <w:p>
+      <w:pPr>
+        <w:pStyle w:val="Prrafodelista"/>
+        <w:rPr>
+          <w:b/>
+          <w:lang w:val="es-ES"/>
+        </w:rPr>
+      </w:pPr>
+    </w:p>
+    <w:p>
+      <w:pPr>
+        <w:pStyle w:val="Prrafodelista"/>
+        <w:rPr>
+          <w:b/>
+          <w:lang w:val="es-ES"/>
+        </w:rPr>
+      </w:pPr>
+      <w:r>
+        <w:rPr>
+          <w:b/>
+          <w:lang w:val="es-ES"/>
+        </w:rPr>
+        <w:t>Requerimiento funcional 8:</w:t>
+      </w:r>
+    </w:p>
+    <w:p>
+      <w:pPr>
+        <w:pStyle w:val="Prrafodelista"/>
+        <w:rPr>
+          <w:b/>
+          <w:lang w:val="es-ES"/>
+        </w:rPr>
+      </w:pPr>
+      <w:r>
+        <w:rPr>
+          <w:b/>
+          <w:lang w:val="es-ES"/>
+        </w:rPr>
+        <w:t>Actualizar una orden de compra cambiando su estado a anulada</w:t>
+      </w:r>
+      <w:r>
+        <w:rPr>
+          <w:b/>
+          <w:lang w:val="es-ES"/>
+        </w:rPr>
+        <w:t>:</w:t>
+      </w:r>
+    </w:p>
+    <w:p>
+      <w:pPr>
+        <w:pStyle w:val="Prrafodelista"/>
+        <w:rPr>
+          <w:b/>
+          <w:lang w:val="es-ES"/>
+        </w:rPr>
+      </w:pPr>
+      <w:r>
+        <w:rPr>
+          <w:noProof/>
+        </w:rPr>
+        <w:drawing>
+          <wp:inline distT="0" distB="0" distL="0" distR="0" wp14:anchorId="16549BED" wp14:editId="3D7A7A26">
+            <wp:extent cx="5943600" cy="3653155"/>
+            <wp:effectExtent l="0" t="0" r="0" b="4445"/>
+            <wp:docPr id="15" name="Imagen 15"/>
+            <wp:cNvGraphicFramePr>
+              <a:graphicFrameLocks xmlns:a="http://schemas.openxmlformats.org/drawingml/2006/main" noChangeAspect="1"/>
+            </wp:cNvGraphicFramePr>
+            <a:graphic xmlns:a="http://schemas.openxmlformats.org/drawingml/2006/main">
+              <a:graphicData uri="http://schemas.openxmlformats.org/drawingml/2006/picture">
+                <pic:pic xmlns:pic="http://schemas.openxmlformats.org/drawingml/2006/picture">
+                  <pic:nvPicPr>
+                    <pic:cNvPr id="1" name=""/>
+                    <pic:cNvPicPr/>
+                  </pic:nvPicPr>
+                  <pic:blipFill>
+                    <a:blip r:embed="rId20"/>
+                    <a:stretch>
+                      <a:fillRect/>
+                    </a:stretch>
+                  </pic:blipFill>
+                  <pic:spPr>
+                    <a:xfrm>
+                      <a:off x="0" y="0"/>
+                      <a:ext cx="5943600" cy="3653155"/>
+                    </a:xfrm>
+                    <a:prstGeom prst="rect">
+                      <a:avLst/>
+                    </a:prstGeom>
+                  </pic:spPr>
+                </pic:pic>
+              </a:graphicData>
+            </a:graphic>
+          </wp:inline>
+        </w:drawing>
+      </w:r>
+    </w:p>
+    <w:p>
+      <w:pPr>
+        <w:pStyle w:val="Prrafodelista"/>
+        <w:rPr>
+          <w:b/>
+          <w:lang w:val="es-ES"/>
+        </w:rPr>
+      </w:pPr>
+    </w:p>
+    <w:p>
+      <w:pPr>
+        <w:pStyle w:val="Prrafodelista"/>
+        <w:rPr>
+          <w:b/>
+          <w:lang w:val="es-ES"/>
+        </w:rPr>
+      </w:pPr>
+      <w:r>
+        <w:rPr>
+          <w:b/>
+          <w:lang w:val="es-ES"/>
+        </w:rPr>
+        <w:t>Requerimiento funcional 9</w:t>
+      </w:r>
+      <w:r>
+        <w:rPr>
+          <w:b/>
+          <w:lang w:val="es-ES"/>
+        </w:rPr>
+        <w:t>:</w:t>
+      </w:r>
+    </w:p>
+    <w:p>
+      <w:pPr>
+        <w:pStyle w:val="Prrafodelista"/>
+        <w:rPr>
+          <w:b/>
+          <w:lang w:val="es-ES"/>
+        </w:rPr>
+      </w:pPr>
+      <w:r>
+        <w:rPr>
+          <w:b/>
+          <w:lang w:val="es-ES"/>
+        </w:rPr>
+        <w:lastRenderedPageBreak/>
+        <w:t>Mostrar todas las órdenes de compra</w:t>
+      </w:r>
+      <w:r>
+        <w:rPr>
+          <w:b/>
+          <w:lang w:val="es-ES"/>
+        </w:rPr>
+        <w:t>:</w:t>
+      </w:r>
+    </w:p>
+    <w:p>
+      <w:pPr>
+        <w:pStyle w:val="Prrafodelista"/>
+        <w:rPr>
+          <w:b/>
+          <w:lang w:val="es-ES"/>
+        </w:rPr>
+      </w:pPr>
+      <w:r>
+        <w:rPr>
+          <w:noProof/>
+        </w:rPr>
+        <w:drawing>
+          <wp:inline distT="0" distB="0" distL="0" distR="0" wp14:anchorId="6B7BF559" wp14:editId="49391222">
+            <wp:extent cx="5943600" cy="3614420"/>
+            <wp:effectExtent l="0" t="0" r="0" b="5080"/>
+            <wp:docPr id="16" name="Imagen 16"/>
+            <wp:cNvGraphicFramePr>
+              <a:graphicFrameLocks xmlns:a="http://schemas.openxmlformats.org/drawingml/2006/main" noChangeAspect="1"/>
+            </wp:cNvGraphicFramePr>
+            <a:graphic xmlns:a="http://schemas.openxmlformats.org/drawingml/2006/main">
+              <a:graphicData uri="http://schemas.openxmlformats.org/drawingml/2006/picture">
+                <pic:pic xmlns:pic="http://schemas.openxmlformats.org/drawingml/2006/picture">
+                  <pic:nvPicPr>
+                    <pic:cNvPr id="1" name=""/>
+                    <pic:cNvPicPr/>
+                  </pic:nvPicPr>
+                  <pic:blipFill>
+                    <a:blip r:embed="rId21"/>
+                    <a:stretch>
+                      <a:fillRect/>
+                    </a:stretch>
+                  </pic:blipFill>
+                  <pic:spPr>
+                    <a:xfrm>
+                      <a:off x="0" y="0"/>
+                      <a:ext cx="5943600" cy="3614420"/>
+                    </a:xfrm>
+                    <a:prstGeom prst="rect">
+                      <a:avLst/>
+                    </a:prstGeom>
+                  </pic:spPr>
+                </pic:pic>
+              </a:graphicData>
+            </a:graphic>
+          </wp:inline>
+        </w:drawing>
+      </w:r>
+    </w:p>
+    <w:p>
+      <w:pPr>
+        <w:pStyle w:val="Prrafodelista"/>
+        <w:rPr>
+          <w:b/>
+          <w:lang w:val="es-ES"/>
+        </w:rPr>
+      </w:pPr>
+    </w:p>
+    <w:p>
+      <w:pPr>
+        <w:pStyle w:val="Prrafodelista"/>
+        <w:rPr>
+          <w:b/>
+          <w:lang w:val="es-ES"/>
+        </w:rPr>
+      </w:pPr>
+      <w:r>
+        <w:rPr>
+          <w:b/>
+          <w:lang w:val="es-ES"/>
+        </w:rPr>
+        <w:t>Requerimiento funcional de consulta 1</w:t>
+      </w:r>
+      <w:r>
+        <w:rPr>
+          <w:b/>
+          <w:lang w:val="es-ES"/>
+        </w:rPr>
+        <w:t>:</w:t>
+      </w:r>
+    </w:p>
+    <w:p>
+      <w:pPr>
+        <w:pStyle w:val="Prrafodelista"/>
+        <w:rPr>
+          <w:b/>
+          <w:lang w:val="es-ES"/>
+        </w:rPr>
+      </w:pPr>
+      <w:r>
+        <w:rPr>
+          <w:b/>
+          <w:lang w:val="es-ES"/>
+        </w:rPr>
+        <w:t>Mostrar</w:t>
+      </w:r>
+      <w:r>
+        <w:rPr>
+          <w:b/>
+          <w:lang w:val="es-ES"/>
+        </w:rPr>
+        <w:t xml:space="preserve"> índice de ocupación de cada una de las bodegas de una sucursal</w:t>
+      </w:r>
+      <w:r>
+        <w:rPr>
+          <w:b/>
+          <w:lang w:val="es-ES"/>
+        </w:rPr>
+        <w:t>:</w:t>
+      </w:r>
+    </w:p>
+    <w:p>
+      <w:pPr>
+        <w:pStyle w:val="Prrafodelista"/>
+        <w:rPr>
+          <w:b/>
+          <w:lang w:val="es-ES"/>
+        </w:rPr>
+      </w:pPr>
+      <w:r>
+        <w:rPr>
+          <w:noProof/>
+        </w:rPr>
+        <w:drawing>
+          <wp:inline distT="0" distB="0" distL="0" distR="0" wp14:anchorId="24254416" wp14:editId="2FA89D89">
+            <wp:extent cx="5943600" cy="3551555"/>
+            <wp:effectExtent l="0" t="0" r="0" b="0"/>
+            <wp:docPr id="17" name="Imagen 17"/>
+            <wp:cNvGraphicFramePr>
+              <a:graphicFrameLocks xmlns:a="http://schemas.openxmlformats.org/drawingml/2006/main" noChangeAspect="1"/>
+            </wp:cNvGraphicFramePr>
+            <a:graphic xmlns:a="http://schemas.openxmlformats.org/drawingml/2006/main">
+              <a:graphicData uri="http://schemas.openxmlformats.org/drawingml/2006/picture">
+                <pic:pic xmlns:pic="http://schemas.openxmlformats.org/drawingml/2006/picture">
+                  <pic:nvPicPr>
+                    <pic:cNvPr id="1" name=""/>
+                    <pic:cNvPicPr/>
+                  </pic:nvPicPr>
+                  <pic:blipFill>
+                    <a:blip r:embed="rId22"/>
+                    <a:stretch>
+                      <a:fillRect/>
+                    </a:stretch>
+                  </pic:blipFill>
+                  <pic:spPr>
+                    <a:xfrm>
+                      <a:off x="0" y="0"/>
+                      <a:ext cx="5943600" cy="3551555"/>
+                    </a:xfrm>
+                    <a:prstGeom prst="rect">
+                      <a:avLst/>
+                    </a:prstGeom>
+                  </pic:spPr>
+                </pic:pic>
+              </a:graphicData>
+            </a:graphic>
+          </wp:inline>
+        </w:drawing>
+      </w:r>
+    </w:p>
+    <w:p>
+      <w:pPr>
+        <w:pStyle w:val="Prrafodelista"/>
+        <w:rPr>
+          <w:b/>
+          <w:lang w:val="es-ES"/>
+        </w:rPr>
+      </w:pPr>
+      <w:r>
+        <w:rPr>
+          <w:b/>
+          <w:lang w:val="es-ES"/>
+        </w:rPr>
+        <w:t>Reque</w:t>
+      </w:r>
+      <w:r>
+        <w:rPr>
+          <w:b/>
+          <w:lang w:val="es-ES"/>
+        </w:rPr>
+        <w:t>rimiento funcional de consulta 2</w:t>
+      </w:r>
+      <w:r>
+        <w:rPr>
+          <w:b/>
+          <w:lang w:val="es-ES"/>
+        </w:rPr>
+        <w:t>:</w:t>
+      </w:r>
+    </w:p>
+    <w:p>
+      <w:pPr>
+        <w:pStyle w:val="Prrafodelista"/>
+        <w:rPr>
+          <w:b/>
+          <w:lang w:val="es-ES"/>
+        </w:rPr>
+      </w:pPr>
+      <w:r>
+        <w:rPr>
+          <w:b/>
+          <w:lang w:val="es-ES"/>
+        </w:rPr>
+        <w:t xml:space="preserve">Mostrar </w:t>
+      </w:r>
+      <w:r>
+        <w:rPr>
+          <w:b/>
+          <w:lang w:val="es-ES"/>
+        </w:rPr>
+        <w:t>los productos que cumplen con cierta característica</w:t>
+      </w:r>
+      <w:r>
+        <w:rPr>
+          <w:b/>
+          <w:lang w:val="es-ES"/>
+        </w:rPr>
+        <w:t>:</w:t>
+      </w:r>
+    </w:p>
+    <w:p>
+      <w:pPr>
+        <w:pStyle w:val="Prrafodelista"/>
+        <w:rPr>
+          <w:b/>
+          <w:lang w:val="es-ES"/>
+        </w:rPr>
+      </w:pPr>
+      <w:r>
+        <w:rPr>
+          <w:noProof/>
+        </w:rPr>
+        <w:lastRenderedPageBreak/>
+        <w:drawing>
+          <wp:inline distT="0" distB="0" distL="0" distR="0" wp14:anchorId="5B2A902B" wp14:editId="2A76C386">
+            <wp:extent cx="5943600" cy="3679825"/>
+            <wp:effectExtent l="0" t="0" r="0" b="0"/>
+            <wp:docPr id="18" name="Imagen 18"/>
+            <wp:cNvGraphicFramePr>
+              <a:graphicFrameLocks xmlns:a="http://schemas.openxmlformats.org/drawingml/2006/main" noChangeAspect="1"/>
+            </wp:cNvGraphicFramePr>
+            <a:graphic xmlns:a="http://schemas.openxmlformats.org/drawingml/2006/main">
+              <a:graphicData uri="http://schemas.openxmlformats.org/drawingml/2006/picture">
+                <pic:pic xmlns:pic="http://schemas.openxmlformats.org/drawingml/2006/picture">
+                  <pic:nvPicPr>
+                    <pic:cNvPr id="1" name=""/>
+                    <pic:cNvPicPr/>
+                  </pic:nvPicPr>
+                  <pic:blipFill>
+                    <a:blip r:embed="rId23"/>
+                    <a:stretch>
+                      <a:fillRect/>
+                    </a:stretch>
+                  </pic:blipFill>
+                  <pic:spPr>
+                    <a:xfrm>
+                      <a:off x="0" y="0"/>
+                      <a:ext cx="5943600" cy="3679825"/>
+                    </a:xfrm>
+                    <a:prstGeom prst="rect">
+                      <a:avLst/>
+                    </a:prstGeom>
+                  </pic:spPr>
+                </pic:pic>
+              </a:graphicData>
+            </a:graphic>
+          </wp:inline>
+        </w:drawing>
+      </w:r>
+    </w:p>
+    <w:p>
+      <w:pPr>
+        <w:pStyle w:val="Prrafodelista"/>
+        <w:rPr>
+          <w:b/>
+          <w:lang w:val="es-ES"/>
+        </w:rPr>
+      </w:pPr>
+    </w:p>
+    <w:p>
+      <w:pPr>
+        <w:pStyle w:val="Prrafodelista"/>
+        <w:rPr>
+          <w:b/>
+          <w:lang w:val="es-ES"/>
+        </w:rPr>
+      </w:pPr>
+      <w:r>
+        <w:rPr>
+          <w:b/>
+          <w:lang w:val="es-ES"/>
+        </w:rPr>
+        <w:t>Reque</w:t>
+      </w:r>
+      <w:r>
+        <w:rPr>
+          <w:b/>
+          <w:lang w:val="es-ES"/>
+        </w:rPr>
+        <w:t>rimiento funcional de consulta 3</w:t>
+      </w:r>
+      <w:r>
+        <w:rPr>
+          <w:b/>
+          <w:lang w:val="es-ES"/>
+        </w:rPr>
+        <w:t>:</w:t>
+      </w:r>
+    </w:p>
+    <w:p>
+      <w:pPr>
+        <w:pStyle w:val="Prrafodelista"/>
+        <w:tabs>
+          <w:tab w:val="left" w:pos="5430"/>
+        </w:tabs>
+        <w:rPr>
+          <w:b/>
+          <w:lang w:val="es-ES"/>
+        </w:rPr>
+      </w:pPr>
+      <w:r>
+        <w:rPr>
+          <w:b/>
+          <w:lang w:val="es-ES"/>
+        </w:rPr>
+        <w:t>Inventario de productos en una bodega</w:t>
+      </w:r>
+      <w:r>
+        <w:rPr>
+          <w:b/>
+          <w:lang w:val="es-ES"/>
+        </w:rPr>
+        <w:t>:</w:t>
+      </w:r>
+      <w:r>
+        <w:rPr>
+          <w:b/>
+          <w:lang w:val="es-ES"/>
+        </w:rPr>
+        <w:tab/>
+      </w:r>
+    </w:p>
+    <w:p>
+      <w:pPr>
+        <w:pStyle w:val="Prrafodelista"/>
+        <w:tabs>
+          <w:tab w:val="left" w:pos="5430"/>
+        </w:tabs>
+        <w:rPr>
+          <w:b/>
+          <w:lang w:val="es-ES"/>
+        </w:rPr>
+      </w:pPr>
+      <w:r>
+        <w:rPr>
+          <w:noProof/>
+        </w:rPr>
+        <w:drawing>
+          <wp:inline distT="0" distB="0" distL="0" distR="0" wp14:anchorId="767013E7" wp14:editId="02141C38">
+            <wp:extent cx="5943600" cy="3295015"/>
+            <wp:effectExtent l="0" t="0" r="0" b="635"/>
+            <wp:docPr id="19" name="Imagen 19"/>
+            <wp:cNvGraphicFramePr>
+              <a:graphicFrameLocks xmlns:a="http://schemas.openxmlformats.org/drawingml/2006/main" noChangeAspect="1"/>
+            </wp:cNvGraphicFramePr>
+            <a:graphic xmlns:a="http://schemas.openxmlformats.org/drawingml/2006/main">
+              <a:graphicData uri="http://schemas.openxmlformats.org/drawingml/2006/picture">
+                <pic:pic xmlns:pic="http://schemas.openxmlformats.org/drawingml/2006/picture">
+                  <pic:nvPicPr>
+                    <pic:cNvPr id="1" name=""/>
+                    <pic:cNvPicPr/>
+                  </pic:nvPicPr>
+                  <pic:blipFill>
+                    <a:blip r:embed="rId24"/>
+                    <a:stretch>
+                      <a:fillRect/>
+                    </a:stretch>
+                  </pic:blipFill>
+                  <pic:spPr>
+                    <a:xfrm>
+                      <a:off x="0" y="0"/>
+                      <a:ext cx="5943600" cy="3295015"/>
+                    </a:xfrm>
+                    <a:prstGeom prst="rect">
+                      <a:avLst/>
+                    </a:prstGeom>
+                  </pic:spPr>
+                </pic:pic>
+              </a:graphicData>
+            </a:graphic>
+          </wp:inline>
+        </w:drawing>
+      </w:r>
+    </w:p>
+    <w:p>
+      <w:pPr>
+        <w:pStyle w:val="Prrafodelista"/>
+        <w:rPr>
+          <w:b/>
+          <w:lang w:val="es-ES"/>
+        </w:rPr>
+      </w:pPr>
+    </w:p>
+    <w:p>
+      <w:pPr>
+        <w:pStyle w:val="Prrafodelista"/>
+        <w:rPr>
+          <w:b/>
+          <w:lang w:val="es-ES"/>
+        </w:rPr>
+      </w:pPr>
+      <w:r>
+        <w:rPr>
+          <w:b/>
+          <w:lang w:val="es-ES"/>
+        </w:rPr>
+        <w:t>Reque</w:t>
+      </w:r>
+      <w:r>
+        <w:rPr>
+          <w:b/>
+          <w:lang w:val="es-ES"/>
+        </w:rPr>
+        <w:t>rimiento funcional de consulta 4</w:t>
+      </w:r>
+      <w:r>
+        <w:rPr>
+          <w:b/>
+          <w:lang w:val="es-ES"/>
+        </w:rPr>
+        <w:t>:</w:t>
+      </w:r>
+    </w:p>
+    <w:p>
+      <w:pPr>
+        <w:pStyle w:val="Prrafodelista"/>
+        <w:rPr>
+          <w:b/>
+          <w:lang w:val="es-ES"/>
+        </w:rPr>
+      </w:pPr>
+      <w:r>
+        <w:rPr>
+          <w:b/>
+          <w:lang w:val="es-ES"/>
+        </w:rPr>
+        <w:t xml:space="preserve">Mostrar </w:t>
+      </w:r>
+      <w:r>
+        <w:rPr>
+          <w:b/>
+          <w:lang w:val="es-ES"/>
+        </w:rPr>
+        <w:t>sucursales en las que hay disponibilidad de un producto</w:t>
+      </w:r>
+      <w:r>
+        <w:rPr>
+          <w:b/>
+          <w:lang w:val="es-ES"/>
+        </w:rPr>
+        <w:t>:</w:t>
+      </w:r>
+    </w:p>
+    <w:p>
+      <w:pPr>
+        <w:pStyle w:val="Prrafodelista"/>
+        <w:rPr>
+          <w:b/>
+          <w:lang w:val="es-ES"/>
+        </w:rPr>
+      </w:pPr>
+      <w:r>
+        <w:rPr>
+          <w:noProof/>
+        </w:rPr>
+        <w:lastRenderedPageBreak/>
+        <w:drawing>
+          <wp:inline distT="0" distB="0" distL="0" distR="0" wp14:anchorId="61AD948A" wp14:editId="423AAC1C">
+            <wp:extent cx="5943600" cy="3343275"/>
+            <wp:effectExtent l="0" t="0" r="0" b="9525"/>
+            <wp:docPr id="20" name="Imagen 20"/>
+            <wp:cNvGraphicFramePr>
+              <a:graphicFrameLocks xmlns:a="http://schemas.openxmlformats.org/drawingml/2006/main" noChangeAspect="1"/>
+            </wp:cNvGraphicFramePr>
+            <a:graphic xmlns:a="http://schemas.openxmlformats.org/drawingml/2006/main">
+              <a:graphicData uri="http://schemas.openxmlformats.org/drawingml/2006/picture">
+                <pic:pic xmlns:pic="http://schemas.openxmlformats.org/drawingml/2006/picture">
+                  <pic:nvPicPr>
+                    <pic:cNvPr id="1" name=""/>
+                    <pic:cNvPicPr/>
+                  </pic:nvPicPr>
+                  <pic:blipFill>
+                    <a:blip r:embed="rId25"/>
+                    <a:stretch>
+                      <a:fillRect/>
+                    </a:stretch>
+                  </pic:blipFill>
+                  <pic:spPr>
+                    <a:xfrm>
+                      <a:off x="0" y="0"/>
+                      <a:ext cx="5943600" cy="3343275"/>
+                    </a:xfrm>
+                    <a:prstGeom prst="rect">
+                      <a:avLst/>
+                    </a:prstGeom>
+                  </pic:spPr>
+                </pic:pic>
+              </a:graphicData>
+            </a:graphic>
+          </wp:inline>
+        </w:drawing>
+      </w:r>
+    </w:p>
+    <w:p>
+      <w:pPr>
+        <w:pStyle w:val="Prrafodelista"/>
+        <w:rPr>
+          <w:b/>
+          <w:lang w:val="es-ES"/>
+        </w:rPr>
+      </w:pPr>
+    </w:p>
+    <w:p>
+      <w:pPr>
+        <w:pStyle w:val="Prrafodelista"/>
+        <w:rPr>
+          <w:b/>
+          <w:lang w:val="es-ES"/>
+        </w:rPr>
+      </w:pPr>
+      <w:r>
+        <w:rPr>
+          <w:b/>
+          <w:lang w:val="es-ES"/>
+        </w:rPr>
+        <w:t>Reque</w:t>
+      </w:r>
+      <w:r>
+        <w:rPr>
+          <w:b/>
+          <w:lang w:val="es-ES"/>
+        </w:rPr>
+        <w:t>rimiento funcional de consulta 5</w:t>
+      </w:r>
+      <w:r>
+        <w:rPr>
+          <w:b/>
+          <w:lang w:val="es-ES"/>
+        </w:rPr>
+        <w:t>:</w:t>
+      </w:r>
+    </w:p>
+    <w:p>
+      <w:pPr>
+        <w:pStyle w:val="Prrafodelista"/>
+        <w:rPr>
+          <w:b/>
+          <w:lang w:val="es-ES"/>
+        </w:rPr>
+      </w:pPr>
+      <w:r>
+        <w:rPr>
+          <w:b/>
+          <w:lang w:val="es-ES"/>
+        </w:rPr>
+        <w:t xml:space="preserve">Mostrar </w:t>
+      </w:r>
+      <w:r>
+        <w:rPr>
+          <w:b/>
+          <w:lang w:val="es-ES"/>
+        </w:rPr>
+        <w:t>todos los productos que requieren una orden de compra</w:t>
+      </w:r>
+      <w:r>
+        <w:rPr>
+          <w:b/>
+          <w:lang w:val="es-ES"/>
+        </w:rPr>
+        <w:t>:</w:t>
+      </w:r>
+    </w:p>
+    <w:p>
+      <w:pPr>
+        <w:pStyle w:val="Prrafodelista"/>
+        <w:rPr>
+          <w:b/>
+          <w:lang w:val="es-ES"/>
+        </w:rPr>
+      </w:pPr>
+      <w:r>
+        <w:rPr>
+          <w:noProof/>
+        </w:rPr>
+        <w:drawing>
+          <wp:inline distT="0" distB="0" distL="0" distR="0" wp14:anchorId="3F468E56" wp14:editId="54FA1F66">
+            <wp:extent cx="5943600" cy="3776345"/>
+            <wp:effectExtent l="0" t="0" r="0" b="0"/>
+            <wp:docPr id="21" name="Imagen 21"/>
+            <wp:cNvGraphicFramePr>
+              <a:graphicFrameLocks xmlns:a="http://schemas.openxmlformats.org/drawingml/2006/main" noChangeAspect="1"/>
+            </wp:cNvGraphicFramePr>
+            <a:graphic xmlns:a="http://schemas.openxmlformats.org/drawingml/2006/main">
+              <a:graphicData uri="http://schemas.openxmlformats.org/drawingml/2006/picture">
+                <pic:pic xmlns:pic="http://schemas.openxmlformats.org/drawingml/2006/picture">
+                  <pic:nvPicPr>
+                    <pic:cNvPr id="1" name=""/>
+                    <pic:cNvPicPr/>
+                  </pic:nvPicPr>
+                  <pic:blipFill>
+                    <a:blip r:embed="rId26"/>
+                    <a:stretch>
+                      <a:fillRect/>
+                    </a:stretch>
+                  </pic:blipFill>
+                  <pic:spPr>
+                    <a:xfrm>
+                      <a:off x="0" y="0"/>
+                      <a:ext cx="5943600" cy="3776345"/>
+                    </a:xfrm>
+                    <a:prstGeom prst="rect">
+                      <a:avLst/>
+                    </a:prstGeom>
+                  </pic:spPr>
+                </pic:pic>
+              </a:graphicData>
+            </a:graphic>
+          </wp:inline>
+        </w:drawing>
+      </w:r>
+    </w:p>
+    <w:p>
+      <w:pPr>
+        <w:pStyle w:val="Prrafodelista"/>
+        <w:rPr>
+          <w:b/>
+          <w:lang w:val="es-ES"/>
+        </w:rPr>
+      </w:pPr>
+    </w:p>
+    <w:p>
+      <w:pPr>
+        <w:pStyle w:val="Prrafodelista"/>
+        <w:rPr>
+          <w:b/>
+          <w:lang w:val="es-ES"/>
         </w:rPr>
       </w:pPr>
     </w:p>
@@ -804,16 +2063,22 @@
           <w:numId w:val="1"/>
         </w:numPr>
         <w:rPr>
+          <w:b/>
+          <w:sz w:val="26"/>
           <w:lang w:val="es-CO"/>
         </w:rPr>
       </w:pPr>
-      <w:r>
-        <w:rPr>
+      <w:bookmarkStart w:id="0" w:name="_GoBack"/>
+      <w:r>
+        <w:rPr>
+          <w:b/>
+          <w:sz w:val="26"/>
           <w:lang w:val="es-CO"/>
         </w:rPr>
         <w:t xml:space="preserve">Escenarios de prueba </w:t>
       </w:r>
     </w:p>
+    <w:bookmarkEnd w:id="0"/>
     <w:p>
       <w:pPr>
         <w:pStyle w:val="Prrafodelista"/>
@@ -823,7 +2088,7 @@
       </w:pPr>
       <w:r>
         <w:rPr>
-          <w:lang w:val="es-CO"/>
+          <w:noProof/>
         </w:rPr>
         <w:lastRenderedPageBreak/>
         <w:drawing>
@@ -842,7 +2107,7 @@
                     <pic:cNvPicPr/>
                   </pic:nvPicPr>
                   <pic:blipFill>
-                    <a:blip r:embed="rId15"/>
+                    <a:blip r:embed="rId27"/>
                     <a:stretch>
                       <a:fillRect/>
                     </a:stretch>
@@ -872,7 +2137,7 @@
       </w:pPr>
       <w:r>
         <w:rPr>
-          <w:lang w:val="es-CO"/>
+          <w:noProof/>
         </w:rPr>
         <w:drawing>
           <wp:inline distT="0" distB="0" distL="0" distR="0" wp14:anchorId="47F5B874" wp14:editId="4DB5C84A">
@@ -890,7 +2155,7 @@
                     <pic:cNvPicPr/>
                   </pic:nvPicPr>
                   <pic:blipFill>
-                    <a:blip r:embed="rId16"/>
+                    <a:blip r:embed="rId28"/>
                     <a:stretch>
                       <a:fillRect/>
                     </a:stretch>
@@ -920,7 +2185,7 @@
       </w:pPr>
       <w:r>
         <w:rPr>
-          <w:lang w:val="es-CO"/>
+          <w:noProof/>
         </w:rPr>
         <w:drawing>
           <wp:inline distT="0" distB="0" distL="0" distR="0" wp14:anchorId="6F1591E4" wp14:editId="775F4F78">
@@ -938,7 +2203,7 @@
                     <pic:cNvPicPr/>
                   </pic:nvPicPr>
                   <pic:blipFill>
-                    <a:blip r:embed="rId17"/>
+                    <a:blip r:embed="rId29"/>
                     <a:stretch>
                       <a:fillRect/>
                     </a:stretch>
@@ -970,7 +2235,7 @@
 </file>
 
 <file path=word/numbering.xml><?xml version="1.0" encoding="utf-8"?>
-<w:numbering xmlns:wpc="http://schemas.microsoft.com/office/word/2010/wordprocessingCanvas" xmlns:cx="http://schemas.microsoft.com/office/drawing/2014/chartex" xmlns:cx1="http://schemas.microsoft.com/office/drawing/2015/9/8/chartex" xmlns:cx2="http://schemas.microsoft.com/office/drawing/2015/10/21/chartex" xmlns:cx3="http://schemas.microsoft.com/office/drawing/2016/5/9/chartex" xmlns:cx4="http://schemas.microsoft.com/office/drawing/2016/5/10/chartex" xmlns:cx5="http://schemas.microsoft.com/office/drawing/2016/5/11/chartex" xmlns:cx6="http://schemas.microsoft.com/office/drawing/2016/5/12/chartex" xmlns:cx7="http://schemas.microsoft.com/office/drawing/2016/5/13/chartex" xmlns:cx8="http://schemas.microsoft.com/office/drawing/2016/5/14/chartex" xmlns:mc="http://schemas.openxmlformats.org/markup-compatibility/2006" xmlns:aink="http://schemas.microsoft.com/office/drawing/2016/ink" xmlns:am3d="http://schemas.microsoft.com/office/drawing/2017/model3d" xmlns:o="urn:schemas-microsoft-com:office:office" xmlns:oel="http://schemas.microsoft.com/office/2019/extlst" xmlns:r="http://schemas.openxmlformats.org/officeDocument/2006/relationships" xmlns:m="http://schemas.openxmlformats.org/officeDocument/2006/math" xmlns:v="urn:schemas-microsoft-com:vml" xmlns:wp14="http://schemas.microsoft.com/office/word/2010/wordprocessingDrawing" xmlns:wp="http://schemas.openxmlformats.org/drawingml/2006/wordprocessingDrawing" xmlns:w10="urn:schemas-microsoft-com:office:word" xmlns:w="http://schemas.openxmlformats.org/wordprocessingml/2006/main" xmlns:w14="http://schemas.microsoft.com/office/word/2010/wordml" xmlns:w15="http://schemas.microsoft.com/office/word/2012/wordml" xmlns:w16cex="http://schemas.microsoft.com/office/word/2018/wordml/cex" xmlns:w16cid="http://schemas.microsoft.com/office/word/2016/wordml/cid" xmlns:w16="http://schemas.microsoft.com/office/word/2018/wordml" xmlns:w16du="http://schemas.microsoft.com/office/word/2023/wordml/word16du" xmlns:w16sdtdh="http://schemas.microsoft.com/office/word/2020/wordml/sdtdatahash" xmlns:w16se="http://schemas.microsoft.com/office/word/2015/wordml/symex" xmlns:wpg="http://schemas.microsoft.com/office/word/2010/wordprocessingGroup" xmlns:wpi="http://schemas.microsoft.com/office/word/2010/wordprocessingInk" xmlns:wne="http://schemas.microsoft.com/office/word/2006/wordml" xmlns:wps="http://schemas.microsoft.com/office/word/2010/wordprocessingShape" mc:Ignorable="w14 w15 w16se w16cid w16 w16cex w16sdtdh w16du wp14">
+<w:numbering xmlns:wpc="http://schemas.microsoft.com/office/word/2010/wordprocessingCanvas" xmlns:cx="http://schemas.microsoft.com/office/drawing/2014/chartex" xmlns:mc="http://schemas.openxmlformats.org/markup-compatibility/2006" xmlns:o="urn:schemas-microsoft-com:office:office" xmlns:r="http://schemas.openxmlformats.org/officeDocument/2006/relationships" xmlns:m="http://schemas.openxmlformats.org/officeDocument/2006/math" xmlns:v="urn:schemas-microsoft-com:vml" xmlns:wp14="http://schemas.microsoft.com/office/word/2010/wordprocessingDrawing" xmlns:wp="http://schemas.openxmlformats.org/drawingml/2006/wordprocessingDrawing" xmlns:w10="urn:schemas-microsoft-com:office:word" xmlns:w="http://schemas.openxmlformats.org/wordprocessingml/2006/main" xmlns:w14="http://schemas.microsoft.com/office/word/2010/wordml" xmlns:w15="http://schemas.microsoft.com/office/word/2012/wordml" xmlns:w16se="http://schemas.microsoft.com/office/word/2015/wordml/symex" xmlns:wpg="http://schemas.microsoft.com/office/word/2010/wordprocessingGroup" xmlns:wpi="http://schemas.microsoft.com/office/word/2010/wordprocessingInk" xmlns:wne="http://schemas.microsoft.com/office/word/2006/wordml" xmlns:wps="http://schemas.microsoft.com/office/word/2010/wordprocessingShape" mc:Ignorable="w14 w15 w16se wp14">
   <w:abstractNum w:abstractNumId="0" w15:restartNumberingAfterBreak="0">
     <w:nsid w:val="08BC37CF"/>
     <w:multiLevelType w:val="hybridMultilevel"/>
@@ -1060,14 +2325,14 @@
       </w:pPr>
     </w:lvl>
   </w:abstractNum>
-  <w:num w:numId="1" w16cid:durableId="972514954">
+  <w:num w:numId="1">
     <w:abstractNumId w:val="0"/>
   </w:num>
 </w:numbering>
 </file>
 
 <file path=word/styles.xml><?xml version="1.0" encoding="utf-8"?>
-<w:styles xmlns:mc="http://schemas.openxmlformats.org/markup-compatibility/2006" xmlns:r="http://schemas.openxmlformats.org/officeDocument/2006/relationships" xmlns:w="http://schemas.openxmlformats.org/wordprocessingml/2006/main" xmlns:w14="http://schemas.microsoft.com/office/word/2010/wordml" xmlns:w15="http://schemas.microsoft.com/office/word/2012/wordml" xmlns:w16cex="http://schemas.microsoft.com/office/word/2018/wordml/cex" xmlns:w16cid="http://schemas.microsoft.com/office/word/2016/wordml/cid" xmlns:w16="http://schemas.microsoft.com/office/word/2018/wordml" xmlns:w16du="http://schemas.microsoft.com/office/word/2023/wordml/word16du" xmlns:w16sdtdh="http://schemas.microsoft.com/office/word/2020/wordml/sdtdatahash" xmlns:w16se="http://schemas.microsoft.com/office/word/2015/wordml/symex" mc:Ignorable="w14 w15 w16se w16cid w16 w16cex w16sdtdh w16du">
+<w:styles xmlns:mc="http://schemas.openxmlformats.org/markup-compatibility/2006" xmlns:r="http://schemas.openxmlformats.org/officeDocument/2006/relationships" xmlns:w="http://schemas.openxmlformats.org/wordprocessingml/2006/main" xmlns:w14="http://schemas.microsoft.com/office/word/2010/wordml" xmlns:w15="http://schemas.microsoft.com/office/word/2012/wordml" xmlns:w16se="http://schemas.microsoft.com/office/word/2015/wordml/symex" mc:Ignorable="w14 w15 w16se">
   <w:docDefaults>
     <w:rPrDefault>
       <w:rPr>
@@ -1085,7 +2350,7 @@
       </w:pPr>
     </w:pPrDefault>
   </w:docDefaults>
-  <w:latentStyles w:defLockedState="0" w:defUIPriority="99" w:defSemiHidden="0" w:defUnhideWhenUsed="0" w:defQFormat="0" w:count="376">
+  <w:latentStyles w:defLockedState="0" w:defUIPriority="99" w:defSemiHidden="0" w:defUnhideWhenUsed="0" w:defQFormat="0" w:count="371">
     <w:lsdException w:name="Normal" w:uiPriority="0" w:qFormat="1"/>
     <w:lsdException w:name="heading 1" w:uiPriority="9" w:qFormat="1"/>
     <w:lsdException w:name="heading 2" w:semiHidden="1" w:uiPriority="9" w:unhideWhenUsed="1" w:qFormat="1"/>
@@ -1457,11 +2722,6 @@
     <w:lsdException w:name="List Table 5 Dark Accent 6" w:uiPriority="50"/>
     <w:lsdException w:name="List Table 6 Colorful Accent 6" w:uiPriority="51"/>
     <w:lsdException w:name="List Table 7 Colorful Accent 6" w:uiPriority="52"/>
-    <w:lsdException w:name="Mention" w:semiHidden="1" w:unhideWhenUsed="1"/>
-    <w:lsdException w:name="Smart Hyperlink" w:semiHidden="1" w:unhideWhenUsed="1"/>
-    <w:lsdException w:name="Hashtag" w:semiHidden="1" w:unhideWhenUsed="1"/>
-    <w:lsdException w:name="Unresolved Mention" w:semiHidden="1" w:unhideWhenUsed="1"/>
-    <w:lsdException w:name="Smart Link" w:semiHidden="1" w:unhideWhenUsed="1"/>
   </w:latentStyles>
   <w:style w:type="paragraph" w:default="1" w:styleId="Normal">
     <w:name w:val="Normal"/>

</xml_diff>

<commit_message>
Documentacion todas las pruebas y eliminar imposrts sin usar
</commit_message>
<xml_diff>
--- a/docs/Documentación con imágenes.docx
+++ b/docs/Documentación con imágenes.docx
@@ -4,17 +4,218 @@
   <w:body>
     <w:p>
       <w:pPr>
-        <w:rPr>
-          <w:b/>
+        <w:pStyle w:val="paragraph"/>
+        <w:spacing w:before="0" w:beforeAutospacing="0" w:after="0" w:afterAutospacing="0"/>
+        <w:jc w:val="center"/>
+        <w:textAlignment w:val="baseline"/>
+        <w:rPr>
+          <w:rStyle w:val="normaltextrun"/>
+          <w:rFonts w:ascii="Aptos" w:eastAsiaTheme="majorEastAsia" w:hAnsi="Aptos" w:cs="Segoe UI"/>
+          <w:b/>
+          <w:bCs/>
+          <w:sz w:val="38"/>
+          <w:lang w:val="es-ES"/>
+        </w:rPr>
+      </w:pPr>
+      <w:r>
+        <w:rPr>
+          <w:rStyle w:val="normaltextrun"/>
+          <w:rFonts w:ascii="Aptos" w:eastAsiaTheme="majorEastAsia" w:hAnsi="Aptos" w:cs="Segoe UI"/>
+          <w:b/>
+          <w:bCs/>
+          <w:sz w:val="38"/>
+          <w:lang w:val="es-ES"/>
+        </w:rPr>
+        <w:t>Sistemas transaccionales</w:t>
+      </w:r>
+    </w:p>
+    <w:p>
+      <w:pPr>
+        <w:pStyle w:val="paragraph"/>
+        <w:spacing w:before="0" w:beforeAutospacing="0" w:after="0" w:afterAutospacing="0"/>
+        <w:jc w:val="center"/>
+        <w:textAlignment w:val="baseline"/>
+        <w:rPr>
+          <w:rStyle w:val="normaltextrun"/>
+          <w:rFonts w:ascii="Aptos" w:eastAsiaTheme="majorEastAsia" w:hAnsi="Aptos" w:cs="Segoe UI"/>
+          <w:b/>
+          <w:bCs/>
+          <w:sz w:val="34"/>
+          <w:lang w:val="es-ES"/>
+        </w:rPr>
+      </w:pPr>
+      <w:r>
+        <w:rPr>
+          <w:rStyle w:val="normaltextrun"/>
+          <w:rFonts w:ascii="Aptos" w:eastAsiaTheme="majorEastAsia" w:hAnsi="Aptos" w:cs="Segoe UI"/>
+          <w:b/>
+          <w:bCs/>
+          <w:sz w:val="34"/>
+          <w:lang w:val="es-ES"/>
+        </w:rPr>
+        <w:t>Proyecto</w:t>
+      </w:r>
+      <w:r>
+        <w:rPr>
+          <w:rStyle w:val="normaltextrun"/>
+          <w:rFonts w:ascii="Aptos" w:eastAsiaTheme="majorEastAsia" w:hAnsi="Aptos" w:cs="Segoe UI"/>
+          <w:b/>
+          <w:bCs/>
+          <w:sz w:val="34"/>
+          <w:lang w:val="es-ES"/>
+        </w:rPr>
+        <w:t xml:space="preserve"> grupo 6</w:t>
+      </w:r>
+    </w:p>
+    <w:p>
+      <w:pPr>
+        <w:jc w:val="center"/>
+        <w:rPr>
+          <w:sz w:val="30"/>
           <w:lang w:val="es-CO"/>
         </w:rPr>
       </w:pPr>
       <w:r>
         <w:rPr>
           <w:b/>
+          <w:sz w:val="30"/>
           <w:lang w:val="es-CO"/>
         </w:rPr>
-        <w:t>Documentación con imágenes:</w:t>
+        <w:t>Documentación con imágenes</w:t>
+      </w:r>
+    </w:p>
+    <w:p>
+      <w:pPr>
+        <w:pStyle w:val="paragraph"/>
+        <w:spacing w:before="0" w:beforeAutospacing="0" w:after="0" w:afterAutospacing="0"/>
+        <w:jc w:val="center"/>
+        <w:textAlignment w:val="baseline"/>
+        <w:rPr>
+          <w:rStyle w:val="normaltextrun"/>
+          <w:rFonts w:ascii="Aptos" w:eastAsiaTheme="majorEastAsia" w:hAnsi="Aptos" w:cs="Segoe UI"/>
+          <w:b/>
+          <w:bCs/>
+          <w:sz w:val="30"/>
+          <w:lang w:val="es-ES"/>
+        </w:rPr>
+      </w:pPr>
+    </w:p>
+    <w:p>
+      <w:pPr>
+        <w:pStyle w:val="paragraph"/>
+        <w:spacing w:before="0" w:beforeAutospacing="0" w:after="0" w:afterAutospacing="0"/>
+        <w:textAlignment w:val="baseline"/>
+        <w:rPr>
+          <w:rFonts w:ascii="Segoe UI" w:hAnsi="Segoe UI" w:cs="Segoe UI"/>
+          <w:sz w:val="18"/>
+          <w:szCs w:val="18"/>
+          <w:lang w:val="es-ES"/>
+        </w:rPr>
+      </w:pPr>
+      <w:r>
+        <w:rPr>
+          <w:rStyle w:val="normaltextrun"/>
+          <w:rFonts w:ascii="Aptos" w:eastAsiaTheme="majorEastAsia" w:hAnsi="Aptos" w:cs="Segoe UI"/>
+          <w:b/>
+          <w:bCs/>
+          <w:lang w:val="es-ES"/>
+        </w:rPr>
+        <w:t>Integrantes: </w:t>
+      </w:r>
+      <w:r>
+        <w:rPr>
+          <w:rStyle w:val="eop"/>
+          <w:rFonts w:ascii="Aptos" w:eastAsiaTheme="majorEastAsia" w:hAnsi="Aptos" w:cs="Segoe UI"/>
+          <w:lang w:val="es-ES"/>
+        </w:rPr>
+        <w:t> </w:t>
+      </w:r>
+    </w:p>
+    <w:p>
+      <w:pPr>
+        <w:pStyle w:val="paragraph"/>
+        <w:spacing w:before="0" w:beforeAutospacing="0" w:after="0" w:afterAutospacing="0"/>
+        <w:textAlignment w:val="baseline"/>
+        <w:rPr>
+          <w:rFonts w:ascii="Segoe UI" w:hAnsi="Segoe UI" w:cs="Segoe UI"/>
+          <w:sz w:val="18"/>
+          <w:szCs w:val="18"/>
+          <w:lang w:val="es-ES"/>
+        </w:rPr>
+      </w:pPr>
+      <w:r>
+        <w:rPr>
+          <w:rStyle w:val="normaltextrun"/>
+          <w:rFonts w:ascii="Aptos" w:eastAsiaTheme="majorEastAsia" w:hAnsi="Aptos" w:cs="Segoe UI"/>
+          <w:lang w:val="es-ES"/>
+        </w:rPr>
+        <w:t>- María Lucia Benavides</w:t>
+      </w:r>
+      <w:r>
+        <w:rPr>
+          <w:rStyle w:val="eop"/>
+          <w:rFonts w:ascii="Aptos" w:eastAsiaTheme="majorEastAsia" w:hAnsi="Aptos" w:cs="Segoe UI"/>
+          <w:lang w:val="es-ES"/>
+        </w:rPr>
+        <w:t> </w:t>
+      </w:r>
+    </w:p>
+    <w:p>
+      <w:pPr>
+        <w:pStyle w:val="paragraph"/>
+        <w:spacing w:before="0" w:beforeAutospacing="0" w:after="0" w:afterAutospacing="0"/>
+        <w:textAlignment w:val="baseline"/>
+        <w:rPr>
+          <w:rFonts w:ascii="Segoe UI" w:hAnsi="Segoe UI" w:cs="Segoe UI"/>
+          <w:sz w:val="18"/>
+          <w:szCs w:val="18"/>
+          <w:lang w:val="es-ES"/>
+        </w:rPr>
+      </w:pPr>
+      <w:r>
+        <w:rPr>
+          <w:rStyle w:val="normaltextrun"/>
+          <w:rFonts w:ascii="Aptos" w:eastAsiaTheme="majorEastAsia" w:hAnsi="Aptos" w:cs="Segoe UI"/>
+          <w:lang w:val="es-ES"/>
+        </w:rPr>
+        <w:t>- Ángela Jiménez</w:t>
+      </w:r>
+      <w:r>
+        <w:rPr>
+          <w:rStyle w:val="eop"/>
+          <w:rFonts w:ascii="Aptos" w:eastAsiaTheme="majorEastAsia" w:hAnsi="Aptos" w:cs="Segoe UI"/>
+          <w:lang w:val="es-ES"/>
+        </w:rPr>
+        <w:t> </w:t>
+      </w:r>
+    </w:p>
+    <w:p>
+      <w:pPr>
+        <w:pStyle w:val="paragraph"/>
+        <w:spacing w:before="0" w:beforeAutospacing="0" w:after="0" w:afterAutospacing="0"/>
+        <w:textAlignment w:val="baseline"/>
+        <w:rPr>
+          <w:rFonts w:ascii="Segoe UI" w:hAnsi="Segoe UI" w:cs="Segoe UI"/>
+          <w:sz w:val="18"/>
+          <w:szCs w:val="18"/>
+          <w:lang w:val="es-ES"/>
+        </w:rPr>
+      </w:pPr>
+      <w:r>
+        <w:rPr>
+          <w:rStyle w:val="normaltextrun"/>
+          <w:rFonts w:ascii="Aptos" w:eastAsiaTheme="majorEastAsia" w:hAnsi="Aptos" w:cs="Segoe UI"/>
+          <w:lang w:val="es-ES"/>
+        </w:rPr>
+        <w:t>- Kevin Castillo</w:t>
+      </w:r>
+      <w:r>
+        <w:rPr>
+          <w:rStyle w:val="eop"/>
+          <w:rFonts w:ascii="Aptos" w:eastAsiaTheme="majorEastAsia" w:hAnsi="Aptos" w:cs="Segoe UI"/>
+          <w:lang w:val="es-ES"/>
+        </w:rPr>
+        <w:t> </w:t>
       </w:r>
     </w:p>
     <w:p>
@@ -29,7 +230,32 @@
           <w:b/>
           <w:lang w:val="es-CO"/>
         </w:rPr>
-        <w:t>Los cambios hechos para que funcionaran todas las pruebas de la entrega 1 eran más que todo de sintaxis y de conexión con bases de datos, además se crearon pruebas para los requerimientos de consulta de la entrega 1.</w:t>
+        <w:t>Notas:</w:t>
+      </w:r>
+    </w:p>
+    <w:p>
+      <w:pPr>
+        <w:rPr>
+          <w:lang w:val="es-CO"/>
+        </w:rPr>
+      </w:pPr>
+      <w:r>
+        <w:rPr>
+          <w:lang w:val="es-CO"/>
+        </w:rPr>
+        <w:t>Los cambios hechos para que funcionaran todas las pruebas de la entrega 1 eran más que todo de sintaxis y de conexión con bases de datos, además se crearon pruebas para los requerimientos de consulta de la entrega 1</w:t>
+      </w:r>
+      <w:r>
+        <w:rPr>
+          <w:lang w:val="es-CO"/>
+        </w:rPr>
+        <w:t xml:space="preserve"> y quedaron funcionando perfectamente</w:t>
+      </w:r>
+      <w:r>
+        <w:rPr>
+          <w:lang w:val="es-CO"/>
+        </w:rPr>
+        <w:t>.</w:t>
       </w:r>
     </w:p>
     <w:p>
@@ -49,6 +275,7 @@
         <w:rPr>
           <w:b/>
           <w:sz w:val="26"/>
+          <w:highlight w:val="cyan"/>
           <w:lang w:val="es-CO"/>
         </w:rPr>
       </w:pPr>
@@ -56,6 +283,7 @@
         <w:rPr>
           <w:b/>
           <w:sz w:val="26"/>
+          <w:highlight w:val="cyan"/>
           <w:lang w:val="es-CO"/>
         </w:rPr>
         <w:t xml:space="preserve">Creación de tablas: </w:t>
@@ -65,18 +293,17 @@
       <w:pPr>
         <w:pStyle w:val="Prrafodelista"/>
         <w:rPr>
-          <w:lang w:val="es-CO"/>
-        </w:rPr>
-      </w:pPr>
-      <w:r>
-        <w:rPr>
           <w:noProof/>
         </w:rPr>
-        <w:lastRenderedPageBreak/>
+      </w:pPr>
+      <w:r>
+        <w:rPr>
+          <w:noProof/>
+        </w:rPr>
         <w:drawing>
-          <wp:inline distT="0" distB="0" distL="0" distR="0" wp14:anchorId="502A2F2C" wp14:editId="4F11CE58">
-            <wp:extent cx="3276600" cy="3838575"/>
-            <wp:effectExtent l="0" t="0" r="0" b="9525"/>
+          <wp:inline distT="0" distB="0" distL="0" distR="0" wp14:anchorId="502A2F2C" wp14:editId="1A7F28D9">
+            <wp:extent cx="2769185" cy="3244132"/>
+            <wp:effectExtent l="0" t="0" r="0" b="0"/>
             <wp:docPr id="1578632952" name="Imagen 3" descr="Texto&#10;&#10;Descripción generada automáticamente con confianza baja"/>
             <wp:cNvGraphicFramePr>
               <a:graphicFrameLocks xmlns:a="http://schemas.openxmlformats.org/drawingml/2006/main" noChangeAspect="1"/>
@@ -103,7 +330,7 @@
                   <pic:spPr>
                     <a:xfrm>
                       <a:off x="0" y="0"/>
-                      <a:ext cx="3276600" cy="3838575"/>
+                      <a:ext cx="2782774" cy="3260052"/>
                     </a:xfrm>
                     <a:prstGeom prst="rect">
                       <a:avLst/>
@@ -115,14 +342,25 @@
           </wp:inline>
         </w:drawing>
       </w:r>
+    </w:p>
+    <w:p>
+      <w:pPr>
+        <w:pStyle w:val="Prrafodelista"/>
+        <w:rPr>
+          <w:lang w:val="es-CO"/>
+        </w:rPr>
+      </w:pPr>
+      <w:bookmarkStart w:id="0" w:name="_GoBack"/>
+      <w:bookmarkEnd w:id="0"/>
       <w:r>
         <w:rPr>
           <w:noProof/>
         </w:rPr>
+        <w:lastRenderedPageBreak/>
         <w:drawing>
-          <wp:inline distT="0" distB="0" distL="0" distR="0" wp14:anchorId="1B4E2C21" wp14:editId="35091D4D">
-            <wp:extent cx="2600325" cy="3248025"/>
-            <wp:effectExtent l="0" t="0" r="9525" b="9525"/>
+          <wp:inline distT="0" distB="0" distL="0" distR="0" wp14:anchorId="1B4E2C21" wp14:editId="0F65314B">
+            <wp:extent cx="2667231" cy="3331596"/>
+            <wp:effectExtent l="0" t="0" r="0" b="2540"/>
             <wp:docPr id="1337533680" name="Imagen 4" descr="Imagen que contiene Tabla&#10;&#10;Descripción generada automáticamente"/>
             <wp:cNvGraphicFramePr>
               <a:graphicFrameLocks xmlns:a="http://schemas.openxmlformats.org/drawingml/2006/main" noChangeAspect="1"/>
@@ -149,7 +387,7 @@
                   <pic:spPr>
                     <a:xfrm>
                       <a:off x="0" y="0"/>
-                      <a:ext cx="2600325" cy="3248025"/>
+                      <a:ext cx="2679284" cy="3346652"/>
                     </a:xfrm>
                     <a:prstGeom prst="rect">
                       <a:avLst/>
@@ -179,14 +417,25 @@
         <w:rPr>
           <w:b/>
           <w:sz w:val="26"/>
+          <w:highlight w:val="cyan"/>
           <w:lang w:val="es-CO"/>
         </w:rPr>
       </w:pPr>
+      <w:r>
+        <w:rPr>
+          <w:b/>
+          <w:sz w:val="26"/>
+          <w:highlight w:val="cyan"/>
+          <w:lang w:val="es-CO"/>
+        </w:rPr>
+        <w:t xml:space="preserve">Pruebas en </w:t>
+      </w:r>
       <w:proofErr w:type="spellStart"/>
       <w:r>
         <w:rPr>
           <w:b/>
           <w:sz w:val="26"/>
+          <w:highlight w:val="cyan"/>
           <w:lang w:val="es-CO"/>
         </w:rPr>
         <w:t>PostMan</w:t>
@@ -196,8 +445,18 @@
         <w:rPr>
           <w:b/>
           <w:sz w:val="26"/>
+          <w:highlight w:val="cyan"/>
           <w:lang w:val="es-CO"/>
         </w:rPr>
+        <w:t xml:space="preserve"> de requerimientos</w:t>
+      </w:r>
+      <w:r>
+        <w:rPr>
+          <w:b/>
+          <w:sz w:val="26"/>
+          <w:highlight w:val="cyan"/>
+          <w:lang w:val="es-CO"/>
+        </w:rPr>
         <w:t>:</w:t>
       </w:r>
     </w:p>
@@ -206,9 +465,58 @@
         <w:pStyle w:val="Prrafodelista"/>
         <w:rPr>
           <w:b/>
-          <w:lang w:val="es-ES"/>
-        </w:rPr>
-      </w:pPr>
+          <w:sz w:val="26"/>
+          <w:lang w:val="es-ES"/>
+        </w:rPr>
+      </w:pPr>
+      <w:r>
+        <w:rPr>
+          <w:b/>
+          <w:sz w:val="26"/>
+          <w:lang w:val="es-ES"/>
+        </w:rPr>
+        <w:t>Requerimiento</w:t>
+      </w:r>
+      <w:r>
+        <w:rPr>
+          <w:b/>
+          <w:sz w:val="26"/>
+          <w:lang w:val="es-ES"/>
+        </w:rPr>
+        <w:t>s</w:t>
+      </w:r>
+      <w:r>
+        <w:rPr>
+          <w:b/>
+          <w:sz w:val="26"/>
+          <w:lang w:val="es-ES"/>
+        </w:rPr>
+        <w:t xml:space="preserve"> funcional</w:t>
+      </w:r>
+      <w:r>
+        <w:rPr>
+          <w:b/>
+          <w:sz w:val="26"/>
+          <w:lang w:val="es-ES"/>
+        </w:rPr>
+        <w:t>es:</w:t>
+      </w:r>
+    </w:p>
+    <w:p>
+      <w:pPr>
+        <w:pStyle w:val="Prrafodelista"/>
+        <w:rPr>
+          <w:b/>
+          <w:lang w:val="es-ES"/>
+        </w:rPr>
+      </w:pPr>
+      <w:r>
+        <w:rPr>
+          <w:b/>
+          <w:lang w:val="es-ES"/>
+        </w:rPr>
+        <w:t>-</w:t>
+      </w:r>
       <w:r>
         <w:rPr>
           <w:b/>
@@ -220,6 +528,7 @@
     <w:p>
       <w:pPr>
         <w:pStyle w:val="Prrafodelista"/>
+        <w:ind w:firstLine="720"/>
         <w:rPr>
           <w:b/>
           <w:lang w:val="es-ES"/>
@@ -236,6 +545,7 @@
     <w:p>
       <w:pPr>
         <w:pStyle w:val="Prrafodelista"/>
+        <w:ind w:firstLine="720"/>
         <w:rPr>
           <w:lang w:val="es-ES"/>
         </w:rPr>
@@ -244,7 +554,6 @@
         <w:rPr>
           <w:noProof/>
         </w:rPr>
-        <w:lastRenderedPageBreak/>
         <w:drawing>
           <wp:inline distT="0" distB="0" distL="0" distR="0" wp14:anchorId="37DDCA5C" wp14:editId="52A8F30D">
             <wp:extent cx="5612130" cy="2493010"/>
@@ -290,6 +599,22 @@
           <w:lang w:val="es-ES"/>
         </w:rPr>
       </w:pPr>
+    </w:p>
+    <w:p>
+      <w:pPr>
+        <w:pStyle w:val="Prrafodelista"/>
+        <w:rPr>
+          <w:b/>
+          <w:lang w:val="es-ES"/>
+        </w:rPr>
+      </w:pPr>
+      <w:r>
+        <w:rPr>
+          <w:b/>
+          <w:lang w:val="es-ES"/>
+        </w:rPr>
+        <w:t>-</w:t>
+      </w:r>
       <w:r>
         <w:rPr>
           <w:b/>
@@ -301,6 +626,7 @@
     <w:p>
       <w:pPr>
         <w:pStyle w:val="Prrafodelista"/>
+        <w:ind w:firstLine="720"/>
         <w:rPr>
           <w:b/>
           <w:lang w:val="es-ES"/>
@@ -317,6 +643,7 @@
     <w:p>
       <w:pPr>
         <w:pStyle w:val="Prrafodelista"/>
+        <w:ind w:firstLine="720"/>
         <w:rPr>
           <w:lang w:val="es-ES"/>
         </w:rPr>
@@ -325,6 +652,7 @@
         <w:rPr>
           <w:noProof/>
         </w:rPr>
+        <w:lastRenderedPageBreak/>
         <w:drawing>
           <wp:inline distT="0" distB="0" distL="0" distR="0" wp14:anchorId="36812C70" wp14:editId="1492A20D">
             <wp:extent cx="5612130" cy="2606040"/>
@@ -370,6 +698,22 @@
           <w:lang w:val="es-ES"/>
         </w:rPr>
       </w:pPr>
+    </w:p>
+    <w:p>
+      <w:pPr>
+        <w:pStyle w:val="Prrafodelista"/>
+        <w:rPr>
+          <w:b/>
+          <w:lang w:val="es-ES"/>
+        </w:rPr>
+      </w:pPr>
+      <w:r>
+        <w:rPr>
+          <w:b/>
+          <w:lang w:val="es-ES"/>
+        </w:rPr>
+        <w:t>-</w:t>
+      </w:r>
       <w:r>
         <w:rPr>
           <w:b/>
@@ -381,6 +725,7 @@
     <w:p>
       <w:pPr>
         <w:pStyle w:val="Prrafodelista"/>
+        <w:ind w:firstLine="720"/>
         <w:rPr>
           <w:b/>
           <w:lang w:val="es-ES"/>
@@ -397,16 +742,16 @@
     <w:p>
       <w:pPr>
         <w:pStyle w:val="Prrafodelista"/>
-        <w:rPr>
-          <w:lang w:val="es-ES"/>
-        </w:rPr>
-      </w:pPr>
-      <w:r>
-        <w:rPr>
-          <w:b/>
-          <w:lang w:val="es-ES"/>
-        </w:rPr>
-        <w:lastRenderedPageBreak/>
+        <w:ind w:left="1440"/>
+        <w:rPr>
+          <w:lang w:val="es-ES"/>
+        </w:rPr>
+      </w:pPr>
+      <w:r>
+        <w:rPr>
+          <w:b/>
+          <w:lang w:val="es-ES"/>
+        </w:rPr>
         <w:t>Crear:</w:t>
       </w:r>
       <w:r>
@@ -459,16 +804,18 @@
     <w:p>
       <w:pPr>
         <w:pStyle w:val="Prrafodelista"/>
-        <w:rPr>
-          <w:b/>
-          <w:lang w:val="es-ES"/>
-        </w:rPr>
-      </w:pPr>
-      <w:r>
-        <w:rPr>
-          <w:b/>
-          <w:lang w:val="es-ES"/>
-        </w:rPr>
+        <w:ind w:left="1440"/>
+        <w:rPr>
+          <w:b/>
+          <w:lang w:val="es-ES"/>
+        </w:rPr>
+      </w:pPr>
+      <w:r>
+        <w:rPr>
+          <w:b/>
+          <w:lang w:val="es-ES"/>
+        </w:rPr>
+        <w:lastRenderedPageBreak/>
         <w:t>Borrar:</w:t>
       </w:r>
       <w:r>
@@ -526,6 +873,22 @@
           <w:lang w:val="es-ES"/>
         </w:rPr>
       </w:pPr>
+    </w:p>
+    <w:p>
+      <w:pPr>
+        <w:pStyle w:val="Prrafodelista"/>
+        <w:rPr>
+          <w:b/>
+          <w:lang w:val="es-ES"/>
+        </w:rPr>
+      </w:pPr>
+      <w:r>
+        <w:rPr>
+          <w:b/>
+          <w:lang w:val="es-ES"/>
+        </w:rPr>
+        <w:t>-</w:t>
+      </w:r>
       <w:r>
         <w:rPr>
           <w:b/>
@@ -537,6 +900,7 @@
     <w:p>
       <w:pPr>
         <w:pStyle w:val="Prrafodelista"/>
+        <w:ind w:firstLine="720"/>
         <w:rPr>
           <w:b/>
           <w:lang w:val="es-ES"/>
@@ -553,17 +917,17 @@
     <w:p>
       <w:pPr>
         <w:pStyle w:val="Prrafodelista"/>
-        <w:rPr>
-          <w:b/>
-          <w:lang w:val="es-ES"/>
-        </w:rPr>
-      </w:pPr>
-      <w:r>
-        <w:rPr>
-          <w:b/>
-          <w:lang w:val="es-ES"/>
-        </w:rPr>
-        <w:lastRenderedPageBreak/>
+        <w:ind w:left="1440"/>
+        <w:rPr>
+          <w:b/>
+          <w:lang w:val="es-ES"/>
+        </w:rPr>
+      </w:pPr>
+      <w:r>
+        <w:rPr>
+          <w:b/>
+          <w:lang w:val="es-ES"/>
+        </w:rPr>
         <w:t xml:space="preserve">Crear: </w:t>
       </w:r>
       <w:r>
@@ -610,6 +974,7 @@
     <w:p>
       <w:pPr>
         <w:pStyle w:val="Prrafodelista"/>
+        <w:ind w:firstLine="720"/>
         <w:rPr>
           <w:b/>
           <w:lang w:val="es-ES"/>
@@ -626,6 +991,7 @@
     <w:p>
       <w:pPr>
         <w:pStyle w:val="Prrafodelista"/>
+        <w:ind w:firstLine="720"/>
         <w:rPr>
           <w:b/>
           <w:lang w:val="es-ES"/>
@@ -635,6 +1001,7 @@
         <w:rPr>
           <w:noProof/>
         </w:rPr>
+        <w:lastRenderedPageBreak/>
         <w:drawing>
           <wp:inline distT="0" distB="0" distL="0" distR="0" wp14:anchorId="734396DD" wp14:editId="02FF8FD4">
             <wp:extent cx="5612130" cy="2838450"/>
@@ -680,6 +1047,22 @@
           <w:lang w:val="es-ES"/>
         </w:rPr>
       </w:pPr>
+    </w:p>
+    <w:p>
+      <w:pPr>
+        <w:pStyle w:val="Prrafodelista"/>
+        <w:rPr>
+          <w:b/>
+          <w:lang w:val="es-ES"/>
+        </w:rPr>
+      </w:pPr>
+      <w:r>
+        <w:rPr>
+          <w:b/>
+          <w:lang w:val="es-ES"/>
+        </w:rPr>
+        <w:t>-</w:t>
+      </w:r>
       <w:r>
         <w:rPr>
           <w:b/>
@@ -698,6 +1081,7 @@
     <w:p>
       <w:pPr>
         <w:pStyle w:val="Prrafodelista"/>
+        <w:ind w:firstLine="720"/>
         <w:rPr>
           <w:b/>
           <w:lang w:val="es-ES"/>
@@ -714,17 +1098,17 @@
     <w:p>
       <w:pPr>
         <w:pStyle w:val="Prrafodelista"/>
-        <w:rPr>
-          <w:b/>
-          <w:lang w:val="es-ES"/>
-        </w:rPr>
-      </w:pPr>
-      <w:r>
-        <w:rPr>
-          <w:b/>
-          <w:lang w:val="es-ES"/>
-        </w:rPr>
-        <w:lastRenderedPageBreak/>
+        <w:ind w:left="1440"/>
+        <w:rPr>
+          <w:b/>
+          <w:lang w:val="es-ES"/>
+        </w:rPr>
+      </w:pPr>
+      <w:r>
+        <w:rPr>
+          <w:b/>
+          <w:lang w:val="es-ES"/>
+        </w:rPr>
         <w:t xml:space="preserve">Crear: </w:t>
       </w:r>
       <w:r>
@@ -771,6 +1155,7 @@
     <w:p>
       <w:pPr>
         <w:pStyle w:val="Prrafodelista"/>
+        <w:ind w:left="1440"/>
         <w:rPr>
           <w:b/>
           <w:lang w:val="es-ES"/>
@@ -780,6 +1165,7 @@
         <w:rPr>
           <w:noProof/>
         </w:rPr>
+        <w:lastRenderedPageBreak/>
         <w:drawing>
           <wp:inline distT="0" distB="0" distL="0" distR="0" wp14:anchorId="6CF09CAE" wp14:editId="4957CA8D">
             <wp:extent cx="5943600" cy="2945765"/>
@@ -816,45 +1202,27 @@
           </wp:inline>
         </w:drawing>
       </w:r>
-    </w:p>
-    <w:p>
-      <w:pPr>
-        <w:pStyle w:val="Prrafodelista"/>
-        <w:rPr>
-          <w:b/>
-          <w:lang w:val="es-ES"/>
-        </w:rPr>
-      </w:pPr>
-    </w:p>
-    <w:p>
-      <w:pPr>
-        <w:pStyle w:val="Prrafodelista"/>
+      <w:r>
         <w:rPr>
           <w:b/>
           <w:lang w:val="es-CO"/>
         </w:rPr>
-      </w:pPr>
-      <w:r>
+        <w:t>Leer:</w:t>
+      </w:r>
+    </w:p>
+    <w:p>
+      <w:pPr>
+        <w:pStyle w:val="Prrafodelista"/>
+        <w:ind w:firstLine="720"/>
         <w:rPr>
           <w:b/>
           <w:lang w:val="es-CO"/>
         </w:rPr>
-        <w:t>Leer:</w:t>
-      </w:r>
-    </w:p>
-    <w:p>
-      <w:pPr>
-        <w:pStyle w:val="Prrafodelista"/>
-        <w:rPr>
-          <w:b/>
-          <w:lang w:val="es-CO"/>
-        </w:rPr>
       </w:pPr>
       <w:r>
         <w:rPr>
           <w:noProof/>
         </w:rPr>
-        <w:lastRenderedPageBreak/>
         <w:drawing>
           <wp:inline distT="0" distB="0" distL="0" distR="0" wp14:anchorId="1D8A144C" wp14:editId="0C07544E">
             <wp:extent cx="5943600" cy="3003550"/>
@@ -914,6 +1282,13 @@
           <w:b/>
           <w:lang w:val="es-ES"/>
         </w:rPr>
+        <w:t>-</w:t>
+      </w:r>
+      <w:r>
+        <w:rPr>
+          <w:b/>
+          <w:lang w:val="es-ES"/>
+        </w:rPr>
         <w:t>Requerimiento funcional 6</w:t>
       </w:r>
       <w:r>
@@ -927,6 +1302,7 @@
     <w:p>
       <w:pPr>
         <w:pStyle w:val="Prrafodelista"/>
+        <w:ind w:firstLine="720"/>
         <w:rPr>
           <w:b/>
           <w:lang w:val="es-ES"/>
@@ -957,6 +1333,7 @@
     <w:p>
       <w:pPr>
         <w:pStyle w:val="Prrafodelista"/>
+        <w:ind w:firstLine="720"/>
         <w:rPr>
           <w:b/>
           <w:lang w:val="es-ES"/>
@@ -973,6 +1350,7 @@
     <w:p>
       <w:pPr>
         <w:pStyle w:val="Prrafodelista"/>
+        <w:ind w:firstLine="720"/>
         <w:rPr>
           <w:b/>
           <w:lang w:val="es-ES"/>
@@ -982,6 +1360,7 @@
         <w:rPr>
           <w:noProof/>
         </w:rPr>
+        <w:lastRenderedPageBreak/>
         <w:drawing>
           <wp:inline distT="0" distB="0" distL="0" distR="0" wp14:anchorId="2BB027CA" wp14:editId="2CEBA40B">
             <wp:extent cx="5943600" cy="3013075"/>
@@ -1022,6 +1401,7 @@
     <w:p>
       <w:pPr>
         <w:pStyle w:val="Prrafodelista"/>
+        <w:ind w:firstLine="720"/>
         <w:rPr>
           <w:b/>
           <w:lang w:val="es-ES"/>
@@ -1038,6 +1418,7 @@
     <w:p>
       <w:pPr>
         <w:pStyle w:val="Prrafodelista"/>
+        <w:ind w:firstLine="720"/>
         <w:rPr>
           <w:b/>
           <w:lang w:val="es-ES"/>
@@ -1047,7 +1428,6 @@
         <w:rPr>
           <w:noProof/>
         </w:rPr>
-        <w:lastRenderedPageBreak/>
         <w:drawing>
           <wp:inline distT="0" distB="0" distL="0" distR="0" wp14:anchorId="5905FFC3" wp14:editId="09E363CD">
             <wp:extent cx="5943600" cy="3681730"/>
@@ -1088,6 +1468,7 @@
     <w:p>
       <w:pPr>
         <w:pStyle w:val="Prrafodelista"/>
+        <w:ind w:firstLine="720"/>
         <w:rPr>
           <w:b/>
           <w:lang w:val="es-ES"/>
@@ -1104,6 +1485,7 @@
     <w:p>
       <w:pPr>
         <w:pStyle w:val="Prrafodelista"/>
+        <w:ind w:firstLine="720"/>
         <w:rPr>
           <w:b/>
           <w:lang w:val="es-ES"/>
@@ -1113,6 +1495,7 @@
         <w:rPr>
           <w:noProof/>
         </w:rPr>
+        <w:lastRenderedPageBreak/>
         <w:drawing>
           <wp:inline distT="0" distB="0" distL="0" distR="0" wp14:anchorId="4B4847DB" wp14:editId="72553A01">
             <wp:extent cx="5943600" cy="3794760"/>
@@ -1158,6 +1541,22 @@
           <w:lang w:val="es-ES"/>
         </w:rPr>
       </w:pPr>
+    </w:p>
+    <w:p>
+      <w:pPr>
+        <w:pStyle w:val="Prrafodelista"/>
+        <w:rPr>
+          <w:b/>
+          <w:lang w:val="es-ES"/>
+        </w:rPr>
+      </w:pPr>
+      <w:r>
+        <w:rPr>
+          <w:b/>
+          <w:lang w:val="es-ES"/>
+        </w:rPr>
+        <w:t>-</w:t>
+      </w:r>
       <w:r>
         <w:rPr>
           <w:b/>
@@ -1176,6 +1575,7 @@
     <w:p>
       <w:pPr>
         <w:pStyle w:val="Prrafodelista"/>
+        <w:ind w:firstLine="720"/>
         <w:rPr>
           <w:b/>
           <w:lang w:val="es-ES"/>
@@ -1206,6 +1606,7 @@
     <w:p>
       <w:pPr>
         <w:pStyle w:val="Prrafodelista"/>
+        <w:ind w:firstLine="720"/>
         <w:rPr>
           <w:b/>
           <w:lang w:val="es-ES"/>
@@ -1215,7 +1616,6 @@
         <w:rPr>
           <w:noProof/>
         </w:rPr>
-        <w:lastRenderedPageBreak/>
         <w:drawing>
           <wp:inline distT="0" distB="0" distL="0" distR="0" wp14:anchorId="0397501C" wp14:editId="41A91D19">
             <wp:extent cx="5943600" cy="3592195"/>
@@ -1275,12 +1675,21 @@
           <w:b/>
           <w:lang w:val="es-ES"/>
         </w:rPr>
+        <w:lastRenderedPageBreak/>
+        <w:t>-</w:t>
+      </w:r>
+      <w:r>
+        <w:rPr>
+          <w:b/>
+          <w:lang w:val="es-ES"/>
+        </w:rPr>
         <w:t>Requerimiento funcional 8:</w:t>
       </w:r>
     </w:p>
     <w:p>
       <w:pPr>
         <w:pStyle w:val="Prrafodelista"/>
+        <w:ind w:firstLine="720"/>
         <w:rPr>
           <w:b/>
           <w:lang w:val="es-ES"/>
@@ -1304,6 +1713,7 @@
     <w:p>
       <w:pPr>
         <w:pStyle w:val="Prrafodelista"/>
+        <w:ind w:firstLine="720"/>
         <w:rPr>
           <w:b/>
           <w:lang w:val="es-ES"/>
@@ -1372,6 +1782,13 @@
           <w:b/>
           <w:lang w:val="es-ES"/>
         </w:rPr>
+        <w:t>-</w:t>
+      </w:r>
+      <w:r>
+        <w:rPr>
+          <w:b/>
+          <w:lang w:val="es-ES"/>
+        </w:rPr>
         <w:t>Requerimiento funcional 9</w:t>
       </w:r>
       <w:r>
@@ -1385,17 +1802,17 @@
     <w:p>
       <w:pPr>
         <w:pStyle w:val="Prrafodelista"/>
-        <w:rPr>
-          <w:b/>
-          <w:lang w:val="es-ES"/>
-        </w:rPr>
-      </w:pPr>
-      <w:r>
-        <w:rPr>
-          <w:b/>
-          <w:lang w:val="es-ES"/>
-        </w:rPr>
-        <w:lastRenderedPageBreak/>
+        <w:ind w:firstLine="720"/>
+        <w:rPr>
+          <w:b/>
+          <w:lang w:val="es-ES"/>
+        </w:rPr>
+      </w:pPr>
+      <w:r>
+        <w:rPr>
+          <w:b/>
+          <w:lang w:val="es-ES"/>
+        </w:rPr>
         <w:t>Mostrar todas las órdenes de compra</w:t>
       </w:r>
       <w:r>
@@ -1409,6 +1826,7 @@
     <w:p>
       <w:pPr>
         <w:pStyle w:val="Prrafodelista"/>
+        <w:ind w:firstLine="720"/>
         <w:rPr>
           <w:b/>
           <w:lang w:val="es-ES"/>
@@ -1477,7 +1895,14 @@
           <w:b/>
           <w:lang w:val="es-ES"/>
         </w:rPr>
-        <w:t>Requerimiento funcional de consulta 1</w:t>
+        <w:t>-</w:t>
+      </w:r>
+      <w:r>
+        <w:rPr>
+          <w:b/>
+          <w:lang w:val="es-ES"/>
+        </w:rPr>
+        <w:t>Requerimiento funcional 10</w:t>
       </w:r>
       <w:r>
         <w:rPr>
@@ -1490,24 +1915,18 @@
     <w:p>
       <w:pPr>
         <w:pStyle w:val="Prrafodelista"/>
-        <w:rPr>
-          <w:b/>
-          <w:lang w:val="es-ES"/>
-        </w:rPr>
-      </w:pPr>
-      <w:r>
-        <w:rPr>
-          <w:b/>
-          <w:lang w:val="es-ES"/>
-        </w:rPr>
-        <w:t>Mostrar</w:t>
-      </w:r>
-      <w:r>
-        <w:rPr>
-          <w:b/>
-          <w:lang w:val="es-ES"/>
-        </w:rPr>
-        <w:t xml:space="preserve"> índice de ocupación de cada una de las bodegas de una sucursal</w:t>
+        <w:ind w:firstLine="720"/>
+        <w:rPr>
+          <w:b/>
+          <w:lang w:val="es-ES"/>
+        </w:rPr>
+      </w:pPr>
+      <w:r>
+        <w:rPr>
+          <w:b/>
+          <w:lang w:val="es-ES"/>
+        </w:rPr>
+        <w:t>Registrar ingreso de productos a bodega</w:t>
       </w:r>
       <w:r>
         <w:rPr>
@@ -1520,8 +1939,54 @@
     <w:p>
       <w:pPr>
         <w:pStyle w:val="Prrafodelista"/>
-        <w:rPr>
-          <w:b/>
+        <w:ind w:left="1440"/>
+        <w:jc w:val="both"/>
+        <w:rPr>
+          <w:lang w:val="es-ES"/>
+        </w:rPr>
+      </w:pPr>
+      <w:r>
+        <w:rPr>
+          <w:lang w:val="es-ES"/>
+        </w:rPr>
+        <w:t>Para</w:t>
+      </w:r>
+      <w:r>
+        <w:rPr>
+          <w:lang w:val="es-ES"/>
+        </w:rPr>
+        <w:t xml:space="preserve"> este requerimiento hicimos dos pruebas, una es recepción hoy la cual prueba una parte importante del requerimiento (principalmente para detectar errores y verificar la respuesta que da) y el otro es el requerimiento completo y se llama registrar productos en bodega.</w:t>
+      </w:r>
+    </w:p>
+    <w:p>
+      <w:pPr>
+        <w:pStyle w:val="Prrafodelista"/>
+        <w:ind w:firstLine="720"/>
+        <w:rPr>
+          <w:b/>
+          <w:lang w:val="es-ES"/>
+        </w:rPr>
+      </w:pPr>
+      <w:r>
+        <w:rPr>
+          <w:b/>
+          <w:lang w:val="es-ES"/>
+        </w:rPr>
+        <w:t>Recepción hoy</w:t>
+      </w:r>
+      <w:r>
+        <w:rPr>
+          <w:b/>
+          <w:lang w:val="es-ES"/>
+        </w:rPr>
+        <w:t>:</w:t>
+      </w:r>
+    </w:p>
+    <w:p>
+      <w:pPr>
+        <w:pStyle w:val="Prrafodelista"/>
+        <w:ind w:firstLine="720"/>
+        <w:rPr>
           <w:lang w:val="es-ES"/>
         </w:rPr>
       </w:pPr>
@@ -1530,10 +1995,10 @@
           <w:noProof/>
         </w:rPr>
         <w:drawing>
-          <wp:inline distT="0" distB="0" distL="0" distR="0" wp14:anchorId="24254416" wp14:editId="2FA89D89">
-            <wp:extent cx="5943600" cy="3551555"/>
-            <wp:effectExtent l="0" t="0" r="0" b="0"/>
-            <wp:docPr id="17" name="Imagen 17"/>
+          <wp:inline distT="0" distB="0" distL="0" distR="0" wp14:anchorId="32815058" wp14:editId="5C716797">
+            <wp:extent cx="5943600" cy="3691890"/>
+            <wp:effectExtent l="0" t="0" r="0" b="3810"/>
+            <wp:docPr id="23" name="Imagen 23"/>
             <wp:cNvGraphicFramePr>
               <a:graphicFrameLocks xmlns:a="http://schemas.openxmlformats.org/drawingml/2006/main" noChangeAspect="1"/>
             </wp:cNvGraphicFramePr>
@@ -1553,7 +2018,7 @@
                   <pic:spPr>
                     <a:xfrm>
                       <a:off x="0" y="0"/>
-                      <a:ext cx="5943600" cy="3551555"/>
+                      <a:ext cx="5943600" cy="3691890"/>
                     </a:xfrm>
                     <a:prstGeom prst="rect">
                       <a:avLst/>
@@ -1569,66 +2034,24 @@
     <w:p>
       <w:pPr>
         <w:pStyle w:val="Prrafodelista"/>
-        <w:rPr>
-          <w:b/>
-          <w:lang w:val="es-ES"/>
-        </w:rPr>
-      </w:pPr>
-      <w:r>
-        <w:rPr>
-          <w:b/>
-          <w:lang w:val="es-ES"/>
-        </w:rPr>
-        <w:t>Reque</w:t>
-      </w:r>
-      <w:r>
-        <w:rPr>
-          <w:b/>
-          <w:lang w:val="es-ES"/>
-        </w:rPr>
-        <w:t>rimiento funcional de consulta 2</w:t>
-      </w:r>
-      <w:r>
-        <w:rPr>
-          <w:b/>
-          <w:lang w:val="es-ES"/>
-        </w:rPr>
-        <w:t>:</w:t>
-      </w:r>
-    </w:p>
-    <w:p>
-      <w:pPr>
-        <w:pStyle w:val="Prrafodelista"/>
-        <w:rPr>
-          <w:b/>
-          <w:lang w:val="es-ES"/>
-        </w:rPr>
-      </w:pPr>
-      <w:r>
-        <w:rPr>
-          <w:b/>
-          <w:lang w:val="es-ES"/>
-        </w:rPr>
-        <w:t xml:space="preserve">Mostrar </w:t>
-      </w:r>
-      <w:r>
-        <w:rPr>
-          <w:b/>
-          <w:lang w:val="es-ES"/>
-        </w:rPr>
-        <w:t>los productos que cumplen con cierta característica</w:t>
-      </w:r>
-      <w:r>
-        <w:rPr>
-          <w:b/>
-          <w:lang w:val="es-ES"/>
-        </w:rPr>
-        <w:t>:</w:t>
-      </w:r>
-    </w:p>
-    <w:p>
-      <w:pPr>
-        <w:pStyle w:val="Prrafodelista"/>
+        <w:ind w:firstLine="720"/>
+        <w:rPr>
+          <w:b/>
+          <w:lang w:val="es-ES"/>
+        </w:rPr>
+      </w:pPr>
+      <w:r>
+        <w:rPr>
+          <w:b/>
+          <w:lang w:val="es-ES"/>
+        </w:rPr>
+        <w:t>Registrar producto en bodega:</w:t>
+      </w:r>
+    </w:p>
+    <w:p>
+      <w:pPr>
+        <w:pStyle w:val="Prrafodelista"/>
+        <w:ind w:firstLine="720"/>
         <w:rPr>
           <w:b/>
           <w:lang w:val="es-ES"/>
@@ -1640,10 +2063,10 @@
         </w:rPr>
         <w:lastRenderedPageBreak/>
         <w:drawing>
-          <wp:inline distT="0" distB="0" distL="0" distR="0" wp14:anchorId="5B2A902B" wp14:editId="2A76C386">
-            <wp:extent cx="5943600" cy="3679825"/>
+          <wp:inline distT="0" distB="0" distL="0" distR="0" wp14:anchorId="1F9A3E51" wp14:editId="6A134471">
+            <wp:extent cx="5943600" cy="3625215"/>
             <wp:effectExtent l="0" t="0" r="0" b="0"/>
-            <wp:docPr id="18" name="Imagen 18"/>
+            <wp:docPr id="24" name="Imagen 24"/>
             <wp:cNvGraphicFramePr>
               <a:graphicFrameLocks xmlns:a="http://schemas.openxmlformats.org/drawingml/2006/main" noChangeAspect="1"/>
             </wp:cNvGraphicFramePr>
@@ -1663,7 +2086,7 @@
                   <pic:spPr>
                     <a:xfrm>
                       <a:off x="0" y="0"/>
-                      <a:ext cx="5943600" cy="3679825"/>
+                      <a:ext cx="5943600" cy="3625215"/>
                     </a:xfrm>
                     <a:prstGeom prst="rect">
                       <a:avLst/>
@@ -1681,79 +2104,134 @@
         <w:pStyle w:val="Prrafodelista"/>
         <w:rPr>
           <w:b/>
-          <w:lang w:val="es-ES"/>
-        </w:rPr>
-      </w:pPr>
-    </w:p>
-    <w:p>
-      <w:pPr>
-        <w:pStyle w:val="Prrafodelista"/>
-        <w:rPr>
-          <w:b/>
-          <w:lang w:val="es-ES"/>
-        </w:rPr>
-      </w:pPr>
-      <w:r>
-        <w:rPr>
-          <w:b/>
-          <w:lang w:val="es-ES"/>
-        </w:rPr>
-        <w:t>Reque</w:t>
-      </w:r>
-      <w:r>
-        <w:rPr>
-          <w:b/>
-          <w:lang w:val="es-ES"/>
-        </w:rPr>
-        <w:t>rimiento funcional de consulta 3</w:t>
-      </w:r>
-      <w:r>
-        <w:rPr>
-          <w:b/>
+          <w:color w:val="FF0000"/>
+          <w:lang w:val="es-ES"/>
+        </w:rPr>
+      </w:pPr>
+    </w:p>
+    <w:p>
+      <w:pPr>
+        <w:pStyle w:val="Prrafodelista"/>
+        <w:rPr>
+          <w:b/>
+          <w:color w:val="FF0000"/>
+          <w:sz w:val="26"/>
+          <w:lang w:val="es-ES"/>
+        </w:rPr>
+      </w:pPr>
+      <w:r>
+        <w:rPr>
+          <w:b/>
+          <w:color w:val="FF0000"/>
+          <w:sz w:val="26"/>
+          <w:lang w:val="es-ES"/>
+        </w:rPr>
+        <w:t>Requerimiento</w:t>
+      </w:r>
+      <w:r>
+        <w:rPr>
+          <w:b/>
+          <w:color w:val="FF0000"/>
+          <w:sz w:val="26"/>
+          <w:lang w:val="es-ES"/>
+        </w:rPr>
+        <w:t>s</w:t>
+      </w:r>
+      <w:r>
+        <w:rPr>
+          <w:b/>
+          <w:color w:val="FF0000"/>
+          <w:sz w:val="26"/>
+          <w:lang w:val="es-ES"/>
+        </w:rPr>
+        <w:t xml:space="preserve"> funcional</w:t>
+      </w:r>
+      <w:r>
+        <w:rPr>
+          <w:b/>
+          <w:color w:val="FF0000"/>
+          <w:sz w:val="26"/>
+          <w:lang w:val="es-ES"/>
+        </w:rPr>
+        <w:t>es</w:t>
+      </w:r>
+      <w:r>
+        <w:rPr>
+          <w:b/>
+          <w:color w:val="FF0000"/>
+          <w:sz w:val="26"/>
+          <w:lang w:val="es-ES"/>
+        </w:rPr>
+        <w:t xml:space="preserve"> de consulta</w:t>
+      </w:r>
+      <w:r>
+        <w:rPr>
+          <w:b/>
+          <w:color w:val="FF0000"/>
+          <w:sz w:val="26"/>
           <w:lang w:val="es-ES"/>
         </w:rPr>
         <w:t>:</w:t>
       </w:r>
-    </w:p>
-    <w:p>
-      <w:pPr>
-        <w:pStyle w:val="Prrafodelista"/>
-        <w:tabs>
-          <w:tab w:val="left" w:pos="5430"/>
-        </w:tabs>
-        <w:rPr>
-          <w:b/>
-          <w:lang w:val="es-ES"/>
-        </w:rPr>
-      </w:pPr>
-      <w:r>
-        <w:rPr>
-          <w:b/>
-          <w:lang w:val="es-ES"/>
-        </w:rPr>
-        <w:t>Inventario de productos en una bodega</w:t>
-      </w:r>
-      <w:r>
-        <w:rPr>
-          <w:b/>
-          <w:lang w:val="es-ES"/>
-        </w:rPr>
-        <w:t>:</w:t>
-      </w:r>
-      <w:r>
-        <w:rPr>
-          <w:b/>
-          <w:lang w:val="es-ES"/>
-        </w:rPr>
-        <w:tab/>
-      </w:r>
-    </w:p>
-    <w:p>
-      <w:pPr>
-        <w:pStyle w:val="Prrafodelista"/>
-        <w:tabs>
-          <w:tab w:val="left" w:pos="5430"/>
-        </w:tabs>
+      <w:r>
+        <w:rPr>
+          <w:b/>
+          <w:color w:val="FF0000"/>
+          <w:sz w:val="26"/>
+          <w:lang w:val="es-ES"/>
+        </w:rPr>
+        <w:t xml:space="preserve"> </w:t>
+      </w:r>
+    </w:p>
+    <w:p>
+      <w:pPr>
+        <w:pStyle w:val="Prrafodelista"/>
+        <w:rPr>
+          <w:b/>
+          <w:color w:val="FF0000"/>
+          <w:lang w:val="es-ES"/>
+        </w:rPr>
+      </w:pPr>
+      <w:r>
+        <w:rPr>
+          <w:b/>
+          <w:color w:val="FF0000"/>
+          <w:lang w:val="es-ES"/>
+        </w:rPr>
+        <w:t>-</w:t>
+      </w:r>
+      <w:r>
+        <w:rPr>
+          <w:b/>
+          <w:color w:val="FF0000"/>
+          <w:lang w:val="es-ES"/>
+        </w:rPr>
+        <w:t>Requerimiento funcional de consulta 1:</w:t>
+      </w:r>
+    </w:p>
+    <w:p>
+      <w:pPr>
+        <w:pStyle w:val="Prrafodelista"/>
+        <w:ind w:firstLine="720"/>
+        <w:rPr>
+          <w:b/>
+          <w:color w:val="FF0000"/>
+          <w:lang w:val="es-ES"/>
+        </w:rPr>
+      </w:pPr>
+      <w:r>
+        <w:rPr>
+          <w:b/>
+          <w:color w:val="FF0000"/>
+          <w:lang w:val="es-ES"/>
+        </w:rPr>
+        <w:t>Mostrar índice de ocupación de cada una de las bodegas de una sucursal:</w:t>
+      </w:r>
+    </w:p>
+    <w:p>
+      <w:pPr>
+        <w:pStyle w:val="Prrafodelista"/>
+        <w:ind w:firstLine="720"/>
         <w:rPr>
           <w:b/>
           <w:lang w:val="es-ES"/>
@@ -1764,10 +2242,10 @@
           <w:noProof/>
         </w:rPr>
         <w:drawing>
-          <wp:inline distT="0" distB="0" distL="0" distR="0" wp14:anchorId="767013E7" wp14:editId="02141C38">
-            <wp:extent cx="5943600" cy="3295015"/>
-            <wp:effectExtent l="0" t="0" r="0" b="635"/>
-            <wp:docPr id="19" name="Imagen 19"/>
+          <wp:inline distT="0" distB="0" distL="0" distR="0" wp14:anchorId="24254416" wp14:editId="2FA89D89">
+            <wp:extent cx="5943600" cy="3551555"/>
+            <wp:effectExtent l="0" t="0" r="0" b="0"/>
+            <wp:docPr id="17" name="Imagen 17"/>
             <wp:cNvGraphicFramePr>
               <a:graphicFrameLocks xmlns:a="http://schemas.openxmlformats.org/drawingml/2006/main" noChangeAspect="1"/>
             </wp:cNvGraphicFramePr>
@@ -1787,7 +2265,7 @@
                   <pic:spPr>
                     <a:xfrm>
                       <a:off x="0" y="0"/>
-                      <a:ext cx="5943600" cy="3295015"/>
+                      <a:ext cx="5943600" cy="3551555"/>
                     </a:xfrm>
                     <a:prstGeom prst="rect">
                       <a:avLst/>
@@ -1805,73 +2283,61 @@
         <w:pStyle w:val="Prrafodelista"/>
         <w:rPr>
           <w:b/>
-          <w:lang w:val="es-ES"/>
-        </w:rPr>
-      </w:pPr>
-    </w:p>
-    <w:p>
-      <w:pPr>
-        <w:pStyle w:val="Prrafodelista"/>
-        <w:rPr>
-          <w:b/>
-          <w:lang w:val="es-ES"/>
-        </w:rPr>
-      </w:pPr>
-      <w:r>
-        <w:rPr>
-          <w:b/>
-          <w:lang w:val="es-ES"/>
-        </w:rPr>
-        <w:t>Reque</w:t>
-      </w:r>
-      <w:r>
-        <w:rPr>
-          <w:b/>
-          <w:lang w:val="es-ES"/>
-        </w:rPr>
-        <w:t>rimiento funcional de consulta 4</w:t>
-      </w:r>
-      <w:r>
-        <w:rPr>
-          <w:b/>
-          <w:lang w:val="es-ES"/>
-        </w:rPr>
-        <w:t>:</w:t>
-      </w:r>
-    </w:p>
-    <w:p>
-      <w:pPr>
-        <w:pStyle w:val="Prrafodelista"/>
-        <w:rPr>
-          <w:b/>
-          <w:lang w:val="es-ES"/>
-        </w:rPr>
-      </w:pPr>
-      <w:r>
-        <w:rPr>
-          <w:b/>
-          <w:lang w:val="es-ES"/>
-        </w:rPr>
-        <w:t xml:space="preserve">Mostrar </w:t>
-      </w:r>
-      <w:r>
-        <w:rPr>
-          <w:b/>
-          <w:lang w:val="es-ES"/>
-        </w:rPr>
-        <w:t>sucursales en las que hay disponibilidad de un producto</w:t>
-      </w:r>
-      <w:r>
-        <w:rPr>
-          <w:b/>
-          <w:lang w:val="es-ES"/>
-        </w:rPr>
-        <w:t>:</w:t>
-      </w:r>
-    </w:p>
-    <w:p>
-      <w:pPr>
-        <w:pStyle w:val="Prrafodelista"/>
+          <w:color w:val="FF0000"/>
+          <w:lang w:val="es-ES"/>
+        </w:rPr>
+      </w:pPr>
+    </w:p>
+    <w:p>
+      <w:pPr>
+        <w:pStyle w:val="Prrafodelista"/>
+        <w:rPr>
+          <w:b/>
+          <w:color w:val="FF0000"/>
+          <w:lang w:val="es-ES"/>
+        </w:rPr>
+      </w:pPr>
+      <w:r>
+        <w:rPr>
+          <w:b/>
+          <w:color w:val="FF0000"/>
+          <w:lang w:val="es-ES"/>
+        </w:rPr>
+        <w:lastRenderedPageBreak/>
+        <w:t>-</w:t>
+      </w:r>
+      <w:r>
+        <w:rPr>
+          <w:b/>
+          <w:color w:val="FF0000"/>
+          <w:lang w:val="es-ES"/>
+        </w:rPr>
+        <w:t>Requerimiento funcional de consulta 2:</w:t>
+      </w:r>
+    </w:p>
+    <w:p>
+      <w:pPr>
+        <w:pStyle w:val="Prrafodelista"/>
+        <w:ind w:firstLine="720"/>
+        <w:rPr>
+          <w:b/>
+          <w:color w:val="FF0000"/>
+          <w:lang w:val="es-ES"/>
+        </w:rPr>
+      </w:pPr>
+      <w:r>
+        <w:rPr>
+          <w:b/>
+          <w:color w:val="FF0000"/>
+          <w:lang w:val="es-ES"/>
+        </w:rPr>
+        <w:t>Mostrar los productos que cumplen con cierta característica:</w:t>
+      </w:r>
+    </w:p>
+    <w:p>
+      <w:pPr>
+        <w:pStyle w:val="Prrafodelista"/>
+        <w:ind w:firstLine="720"/>
         <w:rPr>
           <w:b/>
           <w:lang w:val="es-ES"/>
@@ -1881,12 +2347,11 @@
         <w:rPr>
           <w:noProof/>
         </w:rPr>
-        <w:lastRenderedPageBreak/>
         <w:drawing>
-          <wp:inline distT="0" distB="0" distL="0" distR="0" wp14:anchorId="61AD948A" wp14:editId="423AAC1C">
-            <wp:extent cx="5943600" cy="3343275"/>
-            <wp:effectExtent l="0" t="0" r="0" b="9525"/>
-            <wp:docPr id="20" name="Imagen 20"/>
+          <wp:inline distT="0" distB="0" distL="0" distR="0" wp14:anchorId="5B2A902B" wp14:editId="2A76C386">
+            <wp:extent cx="5943600" cy="3679825"/>
+            <wp:effectExtent l="0" t="0" r="0" b="0"/>
+            <wp:docPr id="18" name="Imagen 18"/>
             <wp:cNvGraphicFramePr>
               <a:graphicFrameLocks xmlns:a="http://schemas.openxmlformats.org/drawingml/2006/main" noChangeAspect="1"/>
             </wp:cNvGraphicFramePr>
@@ -1906,7 +2371,7 @@
                   <pic:spPr>
                     <a:xfrm>
                       <a:off x="0" y="0"/>
-                      <a:ext cx="5943600" cy="3343275"/>
+                      <a:ext cx="5943600" cy="3679825"/>
                     </a:xfrm>
                     <a:prstGeom prst="rect">
                       <a:avLst/>
@@ -1933,12 +2398,22 @@
         <w:pStyle w:val="Prrafodelista"/>
         <w:rPr>
           <w:b/>
-          <w:lang w:val="es-ES"/>
-        </w:rPr>
-      </w:pPr>
-      <w:r>
-        <w:rPr>
-          <w:b/>
+          <w:color w:val="FF0000"/>
+          <w:lang w:val="es-ES"/>
+        </w:rPr>
+      </w:pPr>
+      <w:r>
+        <w:rPr>
+          <w:b/>
+          <w:color w:val="FF0000"/>
+          <w:lang w:val="es-ES"/>
+        </w:rPr>
+        <w:t>-</w:t>
+      </w:r>
+      <w:r>
+        <w:rPr>
+          <w:b/>
+          <w:color w:val="FF0000"/>
           <w:lang w:val="es-ES"/>
         </w:rPr>
         <w:t>Reque</w:t>
@@ -1946,13 +2421,15 @@
       <w:r>
         <w:rPr>
           <w:b/>
-          <w:lang w:val="es-ES"/>
-        </w:rPr>
-        <w:t>rimiento funcional de consulta 5</w:t>
-      </w:r>
-      <w:r>
-        <w:rPr>
-          <w:b/>
+          <w:color w:val="FF0000"/>
+          <w:lang w:val="es-ES"/>
+        </w:rPr>
+        <w:t>rimiento funcional de consulta 3</w:t>
+      </w:r>
+      <w:r>
+        <w:rPr>
+          <w:b/>
+          <w:color w:val="FF0000"/>
           <w:lang w:val="es-ES"/>
         </w:rPr>
         <w:t>:</w:t>
@@ -1961,38 +2438,45 @@
     <w:p>
       <w:pPr>
         <w:pStyle w:val="Prrafodelista"/>
-        <w:rPr>
-          <w:b/>
-          <w:lang w:val="es-ES"/>
-        </w:rPr>
-      </w:pPr>
-      <w:r>
-        <w:rPr>
-          <w:b/>
-          <w:lang w:val="es-ES"/>
-        </w:rPr>
-        <w:t xml:space="preserve">Mostrar </w:t>
-      </w:r>
-      <w:r>
-        <w:rPr>
-          <w:b/>
-          <w:lang w:val="es-ES"/>
-        </w:rPr>
-        <w:t>todos los productos que requieren una orden de compra</w:t>
-      </w:r>
-      <w:r>
-        <w:rPr>
-          <w:b/>
+        <w:ind w:firstLine="720"/>
+        <w:rPr>
+          <w:b/>
+          <w:color w:val="FF0000"/>
+          <w:lang w:val="es-ES"/>
+        </w:rPr>
+      </w:pPr>
+      <w:r>
+        <w:rPr>
+          <w:b/>
+          <w:color w:val="FF0000"/>
+          <w:lang w:val="es-ES"/>
+        </w:rPr>
+        <w:t>Inventario de productos en bodega</w:t>
+      </w:r>
+      <w:r>
+        <w:rPr>
+          <w:b/>
+          <w:color w:val="FF0000"/>
           <w:lang w:val="es-ES"/>
         </w:rPr>
         <w:t>:</w:t>
       </w:r>
-    </w:p>
-    <w:p>
-      <w:pPr>
-        <w:pStyle w:val="Prrafodelista"/>
-        <w:rPr>
-          <w:b/>
+      <w:r>
+        <w:rPr>
+          <w:b/>
+          <w:color w:val="FF0000"/>
+          <w:lang w:val="es-ES"/>
+        </w:rPr>
+        <w:tab/>
+      </w:r>
+    </w:p>
+    <w:p>
+      <w:pPr>
+        <w:pStyle w:val="Prrafodelista"/>
+        <w:ind w:firstLine="720"/>
+        <w:rPr>
+          <w:b/>
+          <w:color w:val="FF0000"/>
           <w:lang w:val="es-ES"/>
         </w:rPr>
       </w:pPr>
@@ -2001,10 +2485,10 @@
           <w:noProof/>
         </w:rPr>
         <w:drawing>
-          <wp:inline distT="0" distB="0" distL="0" distR="0" wp14:anchorId="3F468E56" wp14:editId="54FA1F66">
-            <wp:extent cx="5943600" cy="3776345"/>
+          <wp:inline distT="0" distB="0" distL="0" distR="0" wp14:anchorId="2C8F4227" wp14:editId="229AE93F">
+            <wp:extent cx="5943600" cy="3644900"/>
             <wp:effectExtent l="0" t="0" r="0" b="0"/>
-            <wp:docPr id="21" name="Imagen 21"/>
+            <wp:docPr id="26" name="Imagen 26"/>
             <wp:cNvGraphicFramePr>
               <a:graphicFrameLocks xmlns:a="http://schemas.openxmlformats.org/drawingml/2006/main" noChangeAspect="1"/>
             </wp:cNvGraphicFramePr>
@@ -2024,6 +2508,215 @@
                   <pic:spPr>
                     <a:xfrm>
                       <a:off x="0" y="0"/>
+                      <a:ext cx="5943600" cy="3644900"/>
+                    </a:xfrm>
+                    <a:prstGeom prst="rect">
+                      <a:avLst/>
+                    </a:prstGeom>
+                  </pic:spPr>
+                </pic:pic>
+              </a:graphicData>
+            </a:graphic>
+          </wp:inline>
+        </w:drawing>
+      </w:r>
+    </w:p>
+    <w:p>
+      <w:pPr>
+        <w:pStyle w:val="Prrafodelista"/>
+        <w:rPr>
+          <w:b/>
+          <w:color w:val="FF0000"/>
+          <w:lang w:val="es-ES"/>
+        </w:rPr>
+      </w:pPr>
+    </w:p>
+    <w:p>
+      <w:pPr>
+        <w:pStyle w:val="Prrafodelista"/>
+        <w:rPr>
+          <w:b/>
+          <w:color w:val="FF0000"/>
+          <w:lang w:val="es-ES"/>
+        </w:rPr>
+      </w:pPr>
+      <w:r>
+        <w:rPr>
+          <w:b/>
+          <w:color w:val="FF0000"/>
+          <w:lang w:val="es-ES"/>
+        </w:rPr>
+        <w:t>-</w:t>
+      </w:r>
+      <w:r>
+        <w:rPr>
+          <w:b/>
+          <w:color w:val="FF0000"/>
+          <w:lang w:val="es-ES"/>
+        </w:rPr>
+        <w:t>Requerimiento funcional de consulta 4:</w:t>
+      </w:r>
+    </w:p>
+    <w:p>
+      <w:pPr>
+        <w:pStyle w:val="Prrafodelista"/>
+        <w:ind w:firstLine="720"/>
+        <w:rPr>
+          <w:b/>
+          <w:color w:val="FF0000"/>
+          <w:lang w:val="es-ES"/>
+        </w:rPr>
+      </w:pPr>
+      <w:r>
+        <w:rPr>
+          <w:b/>
+          <w:color w:val="FF0000"/>
+          <w:lang w:val="es-ES"/>
+        </w:rPr>
+        <w:t>Mostrar sucursales en las que hay disponibilidad de un producto:</w:t>
+      </w:r>
+    </w:p>
+    <w:p>
+      <w:pPr>
+        <w:pStyle w:val="Prrafodelista"/>
+        <w:ind w:firstLine="720"/>
+        <w:rPr>
+          <w:b/>
+          <w:lang w:val="es-ES"/>
+        </w:rPr>
+      </w:pPr>
+      <w:r>
+        <w:rPr>
+          <w:noProof/>
+        </w:rPr>
+        <w:drawing>
+          <wp:inline distT="0" distB="0" distL="0" distR="0" wp14:anchorId="61AD948A" wp14:editId="423AAC1C">
+            <wp:extent cx="5943600" cy="3343275"/>
+            <wp:effectExtent l="0" t="0" r="0" b="9525"/>
+            <wp:docPr id="20" name="Imagen 20"/>
+            <wp:cNvGraphicFramePr>
+              <a:graphicFrameLocks xmlns:a="http://schemas.openxmlformats.org/drawingml/2006/main" noChangeAspect="1"/>
+            </wp:cNvGraphicFramePr>
+            <a:graphic xmlns:a="http://schemas.openxmlformats.org/drawingml/2006/main">
+              <a:graphicData uri="http://schemas.openxmlformats.org/drawingml/2006/picture">
+                <pic:pic xmlns:pic="http://schemas.openxmlformats.org/drawingml/2006/picture">
+                  <pic:nvPicPr>
+                    <pic:cNvPr id="1" name=""/>
+                    <pic:cNvPicPr/>
+                  </pic:nvPicPr>
+                  <pic:blipFill>
+                    <a:blip r:embed="rId27"/>
+                    <a:stretch>
+                      <a:fillRect/>
+                    </a:stretch>
+                  </pic:blipFill>
+                  <pic:spPr>
+                    <a:xfrm>
+                      <a:off x="0" y="0"/>
+                      <a:ext cx="5943600" cy="3343275"/>
+                    </a:xfrm>
+                    <a:prstGeom prst="rect">
+                      <a:avLst/>
+                    </a:prstGeom>
+                  </pic:spPr>
+                </pic:pic>
+              </a:graphicData>
+            </a:graphic>
+          </wp:inline>
+        </w:drawing>
+      </w:r>
+    </w:p>
+    <w:p>
+      <w:pPr>
+        <w:pStyle w:val="Prrafodelista"/>
+        <w:rPr>
+          <w:b/>
+          <w:lang w:val="es-ES"/>
+        </w:rPr>
+      </w:pPr>
+    </w:p>
+    <w:p>
+      <w:pPr>
+        <w:pStyle w:val="Prrafodelista"/>
+        <w:rPr>
+          <w:b/>
+          <w:color w:val="FF0000"/>
+          <w:lang w:val="es-ES"/>
+        </w:rPr>
+      </w:pPr>
+      <w:r>
+        <w:rPr>
+          <w:b/>
+          <w:color w:val="FF0000"/>
+          <w:lang w:val="es-ES"/>
+        </w:rPr>
+        <w:t>-</w:t>
+      </w:r>
+      <w:r>
+        <w:rPr>
+          <w:b/>
+          <w:color w:val="FF0000"/>
+          <w:lang w:val="es-ES"/>
+        </w:rPr>
+        <w:t>Requerimiento funcional de consulta 5:</w:t>
+      </w:r>
+    </w:p>
+    <w:p>
+      <w:pPr>
+        <w:pStyle w:val="Prrafodelista"/>
+        <w:ind w:firstLine="720"/>
+        <w:rPr>
+          <w:b/>
+          <w:color w:val="FF0000"/>
+          <w:lang w:val="es-ES"/>
+        </w:rPr>
+      </w:pPr>
+      <w:r>
+        <w:rPr>
+          <w:b/>
+          <w:color w:val="FF0000"/>
+          <w:lang w:val="es-ES"/>
+        </w:rPr>
+        <w:t>Mostrar todos los productos que requieren una orden de compra:</w:t>
+      </w:r>
+    </w:p>
+    <w:p>
+      <w:pPr>
+        <w:pStyle w:val="Prrafodelista"/>
+        <w:ind w:firstLine="720"/>
+        <w:rPr>
+          <w:b/>
+          <w:lang w:val="es-ES"/>
+        </w:rPr>
+      </w:pPr>
+      <w:r>
+        <w:rPr>
+          <w:noProof/>
+        </w:rPr>
+        <w:drawing>
+          <wp:inline distT="0" distB="0" distL="0" distR="0" wp14:anchorId="3F468E56" wp14:editId="54FA1F66">
+            <wp:extent cx="5943600" cy="3776345"/>
+            <wp:effectExtent l="0" t="0" r="0" b="0"/>
+            <wp:docPr id="21" name="Imagen 21"/>
+            <wp:cNvGraphicFramePr>
+              <a:graphicFrameLocks xmlns:a="http://schemas.openxmlformats.org/drawingml/2006/main" noChangeAspect="1"/>
+            </wp:cNvGraphicFramePr>
+            <a:graphic xmlns:a="http://schemas.openxmlformats.org/drawingml/2006/main">
+              <a:graphicData uri="http://schemas.openxmlformats.org/drawingml/2006/picture">
+                <pic:pic xmlns:pic="http://schemas.openxmlformats.org/drawingml/2006/picture">
+                  <pic:nvPicPr>
+                    <pic:cNvPr id="1" name=""/>
+                    <pic:cNvPicPr/>
+                  </pic:nvPicPr>
+                  <pic:blipFill>
+                    <a:blip r:embed="rId28"/>
+                    <a:stretch>
+                      <a:fillRect/>
+                    </a:stretch>
+                  </pic:blipFill>
+                  <pic:spPr>
+                    <a:xfrm>
+                      <a:off x="0" y="0"/>
                       <a:ext cx="5943600" cy="3776345"/>
                     </a:xfrm>
                     <a:prstGeom prst="rect">
@@ -2051,7 +2744,302 @@
         <w:pStyle w:val="Prrafodelista"/>
         <w:rPr>
           <w:b/>
-          <w:lang w:val="es-ES"/>
+          <w:color w:val="FF0000"/>
+          <w:lang w:val="es-ES"/>
+        </w:rPr>
+      </w:pPr>
+      <w:r>
+        <w:rPr>
+          <w:b/>
+          <w:color w:val="FF0000"/>
+          <w:lang w:val="es-ES"/>
+        </w:rPr>
+        <w:t>-</w:t>
+      </w:r>
+      <w:r>
+        <w:rPr>
+          <w:b/>
+          <w:color w:val="FF0000"/>
+          <w:lang w:val="es-ES"/>
+        </w:rPr>
+        <w:t>Reque</w:t>
+      </w:r>
+      <w:r>
+        <w:rPr>
+          <w:b/>
+          <w:color w:val="FF0000"/>
+          <w:lang w:val="es-ES"/>
+        </w:rPr>
+        <w:t>rimiento funcional de consulta 6</w:t>
+      </w:r>
+      <w:r>
+        <w:rPr>
+          <w:b/>
+          <w:color w:val="FF0000"/>
+          <w:lang w:val="es-ES"/>
+        </w:rPr>
+        <w:t>:</w:t>
+      </w:r>
+    </w:p>
+    <w:p>
+      <w:pPr>
+        <w:pStyle w:val="Prrafodelista"/>
+        <w:ind w:firstLine="720"/>
+        <w:rPr>
+          <w:b/>
+          <w:color w:val="FF0000"/>
+          <w:lang w:val="es-ES"/>
+        </w:rPr>
+      </w:pPr>
+      <w:r>
+        <w:rPr>
+          <w:b/>
+          <w:color w:val="FF0000"/>
+          <w:lang w:val="es-ES"/>
+        </w:rPr>
+        <w:t xml:space="preserve">Consulta de documentos de ingreso de productos a bodega - </w:t>
+      </w:r>
+      <w:proofErr w:type="spellStart"/>
+      <w:r>
+        <w:rPr>
+          <w:b/>
+          <w:color w:val="FF0000"/>
+          <w:lang w:val="es-ES"/>
+        </w:rPr>
+        <w:t>Serializable</w:t>
+      </w:r>
+      <w:proofErr w:type="spellEnd"/>
+      <w:r>
+        <w:rPr>
+          <w:b/>
+          <w:color w:val="FF0000"/>
+          <w:lang w:val="es-ES"/>
+        </w:rPr>
+        <w:t>:</w:t>
+      </w:r>
+    </w:p>
+    <w:p>
+      <w:pPr>
+        <w:pStyle w:val="Prrafodelista"/>
+        <w:ind w:firstLine="720"/>
+        <w:rPr>
+          <w:b/>
+          <w:color w:val="FF0000"/>
+          <w:lang w:val="es-ES"/>
+        </w:rPr>
+      </w:pPr>
+      <w:r>
+        <w:rPr>
+          <w:noProof/>
+        </w:rPr>
+        <w:drawing>
+          <wp:inline distT="0" distB="0" distL="0" distR="0" wp14:anchorId="02566656" wp14:editId="0FDBCB1C">
+            <wp:extent cx="5943600" cy="3495040"/>
+            <wp:effectExtent l="0" t="0" r="0" b="0"/>
+            <wp:docPr id="10" name="Imagen 10"/>
+            <wp:cNvGraphicFramePr>
+              <a:graphicFrameLocks xmlns:a="http://schemas.openxmlformats.org/drawingml/2006/main" noChangeAspect="1"/>
+            </wp:cNvGraphicFramePr>
+            <a:graphic xmlns:a="http://schemas.openxmlformats.org/drawingml/2006/main">
+              <a:graphicData uri="http://schemas.openxmlformats.org/drawingml/2006/picture">
+                <pic:pic xmlns:pic="http://schemas.openxmlformats.org/drawingml/2006/picture">
+                  <pic:nvPicPr>
+                    <pic:cNvPr id="1" name=""/>
+                    <pic:cNvPicPr/>
+                  </pic:nvPicPr>
+                  <pic:blipFill>
+                    <a:blip r:embed="rId29"/>
+                    <a:stretch>
+                      <a:fillRect/>
+                    </a:stretch>
+                  </pic:blipFill>
+                  <pic:spPr>
+                    <a:xfrm>
+                      <a:off x="0" y="0"/>
+                      <a:ext cx="5943600" cy="3495040"/>
+                    </a:xfrm>
+                    <a:prstGeom prst="rect">
+                      <a:avLst/>
+                    </a:prstGeom>
+                  </pic:spPr>
+                </pic:pic>
+              </a:graphicData>
+            </a:graphic>
+          </wp:inline>
+        </w:drawing>
+      </w:r>
+    </w:p>
+    <w:p>
+      <w:pPr>
+        <w:pStyle w:val="Prrafodelista"/>
+        <w:rPr>
+          <w:b/>
+          <w:lang w:val="es-ES"/>
+        </w:rPr>
+      </w:pPr>
+    </w:p>
+    <w:p>
+      <w:pPr>
+        <w:pStyle w:val="Prrafodelista"/>
+        <w:rPr>
+          <w:b/>
+          <w:color w:val="FF0000"/>
+          <w:lang w:val="es-ES"/>
+        </w:rPr>
+      </w:pPr>
+      <w:r>
+        <w:rPr>
+          <w:b/>
+          <w:color w:val="FF0000"/>
+          <w:lang w:val="es-ES"/>
+        </w:rPr>
+        <w:t>-</w:t>
+      </w:r>
+      <w:r>
+        <w:rPr>
+          <w:b/>
+          <w:color w:val="FF0000"/>
+          <w:lang w:val="es-ES"/>
+        </w:rPr>
+        <w:t>Reque</w:t>
+      </w:r>
+      <w:r>
+        <w:rPr>
+          <w:b/>
+          <w:color w:val="FF0000"/>
+          <w:lang w:val="es-ES"/>
+        </w:rPr>
+        <w:t>rimiento funcional de consulta 7</w:t>
+      </w:r>
+      <w:r>
+        <w:rPr>
+          <w:b/>
+          <w:color w:val="FF0000"/>
+          <w:lang w:val="es-ES"/>
+        </w:rPr>
+        <w:t>:</w:t>
+      </w:r>
+    </w:p>
+    <w:p>
+      <w:pPr>
+        <w:pStyle w:val="Prrafodelista"/>
+        <w:ind w:left="1440"/>
+        <w:rPr>
+          <w:b/>
+          <w:color w:val="FF0000"/>
+          <w:lang w:val="es-ES"/>
+        </w:rPr>
+      </w:pPr>
+      <w:r>
+        <w:rPr>
+          <w:b/>
+          <w:color w:val="FF0000"/>
+          <w:lang w:val="es-ES"/>
+        </w:rPr>
+        <w:t>Consulta de documentos de i</w:t>
+      </w:r>
+      <w:r>
+        <w:rPr>
+          <w:b/>
+          <w:color w:val="FF0000"/>
+          <w:lang w:val="es-ES"/>
+        </w:rPr>
+        <w:t xml:space="preserve">ngreso de productos a bodega – </w:t>
+      </w:r>
+      <w:proofErr w:type="spellStart"/>
+      <w:r>
+        <w:rPr>
+          <w:b/>
+          <w:color w:val="FF0000"/>
+          <w:lang w:val="es-ES"/>
+        </w:rPr>
+        <w:t>Read</w:t>
+      </w:r>
+      <w:proofErr w:type="spellEnd"/>
+      <w:r>
+        <w:rPr>
+          <w:b/>
+          <w:color w:val="FF0000"/>
+          <w:lang w:val="es-ES"/>
+        </w:rPr>
+        <w:t xml:space="preserve"> </w:t>
+      </w:r>
+      <w:proofErr w:type="spellStart"/>
+      <w:r>
+        <w:rPr>
+          <w:b/>
+          <w:color w:val="FF0000"/>
+          <w:lang w:val="es-ES"/>
+        </w:rPr>
+        <w:t>Commited</w:t>
+      </w:r>
+      <w:proofErr w:type="spellEnd"/>
+      <w:r>
+        <w:rPr>
+          <w:b/>
+          <w:color w:val="FF0000"/>
+          <w:lang w:val="es-ES"/>
+        </w:rPr>
+        <w:t>:</w:t>
+      </w:r>
+    </w:p>
+    <w:p>
+      <w:pPr>
+        <w:pStyle w:val="Prrafodelista"/>
+        <w:ind w:firstLine="720"/>
+        <w:rPr>
+          <w:b/>
+          <w:lang w:val="es-ES"/>
+        </w:rPr>
+      </w:pPr>
+      <w:r>
+        <w:rPr>
+          <w:noProof/>
+        </w:rPr>
+        <w:drawing>
+          <wp:inline distT="0" distB="0" distL="0" distR="0" wp14:anchorId="7BFC2FEB" wp14:editId="07D64014">
+            <wp:extent cx="5943600" cy="3485515"/>
+            <wp:effectExtent l="0" t="0" r="0" b="635"/>
+            <wp:docPr id="22" name="Imagen 22"/>
+            <wp:cNvGraphicFramePr>
+              <a:graphicFrameLocks xmlns:a="http://schemas.openxmlformats.org/drawingml/2006/main" noChangeAspect="1"/>
+            </wp:cNvGraphicFramePr>
+            <a:graphic xmlns:a="http://schemas.openxmlformats.org/drawingml/2006/main">
+              <a:graphicData uri="http://schemas.openxmlformats.org/drawingml/2006/picture">
+                <pic:pic xmlns:pic="http://schemas.openxmlformats.org/drawingml/2006/picture">
+                  <pic:nvPicPr>
+                    <pic:cNvPr id="1" name=""/>
+                    <pic:cNvPicPr/>
+                  </pic:nvPicPr>
+                  <pic:blipFill>
+                    <a:blip r:embed="rId30"/>
+                    <a:stretch>
+                      <a:fillRect/>
+                    </a:stretch>
+                  </pic:blipFill>
+                  <pic:spPr>
+                    <a:xfrm>
+                      <a:off x="0" y="0"/>
+                      <a:ext cx="5943600" cy="3485515"/>
+                    </a:xfrm>
+                    <a:prstGeom prst="rect">
+                      <a:avLst/>
+                    </a:prstGeom>
+                  </pic:spPr>
+                </pic:pic>
+              </a:graphicData>
+            </a:graphic>
+          </wp:inline>
+        </w:drawing>
+      </w:r>
+    </w:p>
+    <w:p>
+      <w:pPr>
+        <w:pStyle w:val="Prrafodelista"/>
+        <w:rPr>
+          <w:b/>
+          <w:sz w:val="26"/>
+          <w:lang w:val="es-CO"/>
         </w:rPr>
       </w:pPr>
     </w:p>
@@ -2065,20 +3053,20 @@
         <w:rPr>
           <w:b/>
           <w:sz w:val="26"/>
+          <w:highlight w:val="cyan"/>
           <w:lang w:val="es-CO"/>
         </w:rPr>
       </w:pPr>
-      <w:bookmarkStart w:id="0" w:name="_GoBack"/>
       <w:r>
         <w:rPr>
           <w:b/>
           <w:sz w:val="26"/>
+          <w:highlight w:val="cyan"/>
           <w:lang w:val="es-CO"/>
         </w:rPr>
         <w:t xml:space="preserve">Escenarios de prueba </w:t>
       </w:r>
     </w:p>
-    <w:bookmarkEnd w:id="0"/>
     <w:p>
       <w:pPr>
         <w:pStyle w:val="Prrafodelista"/>
@@ -2090,7 +3078,6 @@
         <w:rPr>
           <w:noProof/>
         </w:rPr>
-        <w:lastRenderedPageBreak/>
         <w:drawing>
           <wp:inline distT="0" distB="0" distL="0" distR="0" wp14:anchorId="276F376A" wp14:editId="395A016B">
             <wp:extent cx="5943600" cy="2118360"/>
@@ -2107,7 +3094,7 @@
                     <pic:cNvPicPr/>
                   </pic:nvPicPr>
                   <pic:blipFill>
-                    <a:blip r:embed="rId27"/>
+                    <a:blip r:embed="rId31"/>
                     <a:stretch>
                       <a:fillRect/>
                     </a:stretch>
@@ -2155,7 +3142,7 @@
                     <pic:cNvPicPr/>
                   </pic:nvPicPr>
                   <pic:blipFill>
-                    <a:blip r:embed="rId28"/>
+                    <a:blip r:embed="rId32"/>
                     <a:stretch>
                       <a:fillRect/>
                     </a:stretch>
@@ -2203,7 +3190,7 @@
                     <pic:cNvPicPr/>
                   </pic:nvPicPr>
                   <pic:blipFill>
-                    <a:blip r:embed="rId29"/>
+                    <a:blip r:embed="rId33"/>
                     <a:stretch>
                       <a:fillRect/>
                     </a:stretch>
@@ -2325,8 +3312,124 @@
       </w:pPr>
     </w:lvl>
   </w:abstractNum>
+  <w:abstractNum w:abstractNumId="1" w15:restartNumberingAfterBreak="0">
+    <w:nsid w:val="29206C30"/>
+    <w:multiLevelType w:val="hybridMultilevel"/>
+    <w:tmpl w:val="C3CAD456"/>
+    <w:lvl w:ilvl="0" w:tplc="A49A251A">
+      <w:numFmt w:val="bullet"/>
+      <w:lvlText w:val="-"/>
+      <w:lvlJc w:val="left"/>
+      <w:pPr>
+        <w:ind w:left="1080" w:hanging="360"/>
+      </w:pPr>
+      <w:rPr>
+        <w:rFonts w:ascii="Aptos" w:eastAsiaTheme="minorHAnsi" w:hAnsi="Aptos" w:cstheme="minorBidi" w:hint="default"/>
+        <w:b/>
+      </w:rPr>
+    </w:lvl>
+    <w:lvl w:ilvl="1" w:tplc="04090003" w:tentative="1">
+      <w:start w:val="1"/>
+      <w:numFmt w:val="bullet"/>
+      <w:lvlText w:val="o"/>
+      <w:lvlJc w:val="left"/>
+      <w:pPr>
+        <w:ind w:left="1800" w:hanging="360"/>
+      </w:pPr>
+      <w:rPr>
+        <w:rFonts w:ascii="Courier New" w:hAnsi="Courier New" w:cs="Courier New" w:hint="default"/>
+      </w:rPr>
+    </w:lvl>
+    <w:lvl w:ilvl="2" w:tplc="04090005" w:tentative="1">
+      <w:start w:val="1"/>
+      <w:numFmt w:val="bullet"/>
+      <w:lvlText w:val=""/>
+      <w:lvlJc w:val="left"/>
+      <w:pPr>
+        <w:ind w:left="2520" w:hanging="360"/>
+      </w:pPr>
+      <w:rPr>
+        <w:rFonts w:ascii="Wingdings" w:hAnsi="Wingdings" w:hint="default"/>
+      </w:rPr>
+    </w:lvl>
+    <w:lvl w:ilvl="3" w:tplc="04090001" w:tentative="1">
+      <w:start w:val="1"/>
+      <w:numFmt w:val="bullet"/>
+      <w:lvlText w:val=""/>
+      <w:lvlJc w:val="left"/>
+      <w:pPr>
+        <w:ind w:left="3240" w:hanging="360"/>
+      </w:pPr>
+      <w:rPr>
+        <w:rFonts w:ascii="Symbol" w:hAnsi="Symbol" w:hint="default"/>
+      </w:rPr>
+    </w:lvl>
+    <w:lvl w:ilvl="4" w:tplc="04090003" w:tentative="1">
+      <w:start w:val="1"/>
+      <w:numFmt w:val="bullet"/>
+      <w:lvlText w:val="o"/>
+      <w:lvlJc w:val="left"/>
+      <w:pPr>
+        <w:ind w:left="3960" w:hanging="360"/>
+      </w:pPr>
+      <w:rPr>
+        <w:rFonts w:ascii="Courier New" w:hAnsi="Courier New" w:cs="Courier New" w:hint="default"/>
+      </w:rPr>
+    </w:lvl>
+    <w:lvl w:ilvl="5" w:tplc="04090005" w:tentative="1">
+      <w:start w:val="1"/>
+      <w:numFmt w:val="bullet"/>
+      <w:lvlText w:val=""/>
+      <w:lvlJc w:val="left"/>
+      <w:pPr>
+        <w:ind w:left="4680" w:hanging="360"/>
+      </w:pPr>
+      <w:rPr>
+        <w:rFonts w:ascii="Wingdings" w:hAnsi="Wingdings" w:hint="default"/>
+      </w:rPr>
+    </w:lvl>
+    <w:lvl w:ilvl="6" w:tplc="04090001" w:tentative="1">
+      <w:start w:val="1"/>
+      <w:numFmt w:val="bullet"/>
+      <w:lvlText w:val=""/>
+      <w:lvlJc w:val="left"/>
+      <w:pPr>
+        <w:ind w:left="5400" w:hanging="360"/>
+      </w:pPr>
+      <w:rPr>
+        <w:rFonts w:ascii="Symbol" w:hAnsi="Symbol" w:hint="default"/>
+      </w:rPr>
+    </w:lvl>
+    <w:lvl w:ilvl="7" w:tplc="04090003" w:tentative="1">
+      <w:start w:val="1"/>
+      <w:numFmt w:val="bullet"/>
+      <w:lvlText w:val="o"/>
+      <w:lvlJc w:val="left"/>
+      <w:pPr>
+        <w:ind w:left="6120" w:hanging="360"/>
+      </w:pPr>
+      <w:rPr>
+        <w:rFonts w:ascii="Courier New" w:hAnsi="Courier New" w:cs="Courier New" w:hint="default"/>
+      </w:rPr>
+    </w:lvl>
+    <w:lvl w:ilvl="8" w:tplc="04090005" w:tentative="1">
+      <w:start w:val="1"/>
+      <w:numFmt w:val="bullet"/>
+      <w:lvlText w:val=""/>
+      <w:lvlJc w:val="left"/>
+      <w:pPr>
+        <w:ind w:left="6840" w:hanging="360"/>
+      </w:pPr>
+      <w:rPr>
+        <w:rFonts w:ascii="Wingdings" w:hAnsi="Wingdings" w:hint="default"/>
+      </w:rPr>
+    </w:lvl>
+  </w:abstractNum>
   <w:num w:numId="1">
     <w:abstractNumId w:val="0"/>
+  </w:num>
+  <w:num w:numId="2">
+    <w:abstractNumId w:val="1"/>
   </w:num>
 </w:numbering>
 </file>
@@ -2726,6 +3829,7 @@
   <w:style w:type="paragraph" w:default="1" w:styleId="Normal">
     <w:name w:val="Normal"/>
     <w:qFormat/>
+    <w:rsid w:val="00CD0859"/>
   </w:style>
   <w:style w:type="paragraph" w:styleId="Ttulo1">
     <w:name w:val="heading 1"/>
@@ -3243,6 +4347,31 @@
       <w:spacing w:val="5"/>
     </w:rPr>
   </w:style>
+  <w:style w:type="paragraph" w:customStyle="1" w:styleId="paragraph">
+    <w:name w:val="paragraph"/>
+    <w:basedOn w:val="Normal"/>
+    <w:rsid w:val="00B75643"/>
+    <w:pPr>
+      <w:spacing w:before="100" w:beforeAutospacing="1" w:after="100" w:afterAutospacing="1" w:line="240" w:lineRule="auto"/>
+    </w:pPr>
+    <w:rPr>
+      <w:rFonts w:ascii="Times New Roman" w:eastAsia="Times New Roman" w:hAnsi="Times New Roman" w:cs="Times New Roman"/>
+      <w:kern w:val="0"/>
+      <w:sz w:val="24"/>
+      <w:szCs w:val="24"/>
+      <w14:ligatures w14:val="none"/>
+    </w:rPr>
+  </w:style>
+  <w:style w:type="character" w:customStyle="1" w:styleId="normaltextrun">
+    <w:name w:val="normaltextrun"/>
+    <w:basedOn w:val="Fuentedeprrafopredeter"/>
+    <w:rsid w:val="00B75643"/>
+  </w:style>
+  <w:style w:type="character" w:customStyle="1" w:styleId="eop">
+    <w:name w:val="eop"/>
+    <w:basedOn w:val="Fuentedeprrafopredeter"/>
+    <w:rsid w:val="00B75643"/>
+  </w:style>
 </w:styles>
 </file>
 

</xml_diff>

<commit_message>
Arreglos en documentos y entrega final
</commit_message>
<xml_diff>
--- a/docs/Documentación con imágenes.docx
+++ b/docs/Documentación con imágenes.docx
@@ -1,6 +1,6 @@
 
 <file path=word/document.xml><?xml version="1.0" encoding="utf-8"?>
-<w:document xmlns:wpc="http://schemas.microsoft.com/office/word/2010/wordprocessingCanvas" xmlns:cx="http://schemas.microsoft.com/office/drawing/2014/chartex" xmlns:cx1="http://schemas.microsoft.com/office/drawing/2015/9/8/chartex" xmlns:cx2="http://schemas.microsoft.com/office/drawing/2015/10/21/chartex" xmlns:cx3="http://schemas.microsoft.com/office/drawing/2016/5/9/chartex" xmlns:cx4="http://schemas.microsoft.com/office/drawing/2016/5/10/chartex" xmlns:cx5="http://schemas.microsoft.com/office/drawing/2016/5/11/chartex" xmlns:cx6="http://schemas.microsoft.com/office/drawing/2016/5/12/chartex" xmlns:cx7="http://schemas.microsoft.com/office/drawing/2016/5/13/chartex" xmlns:cx8="http://schemas.microsoft.com/office/drawing/2016/5/14/chartex" xmlns:mc="http://schemas.openxmlformats.org/markup-compatibility/2006" xmlns:aink="http://schemas.microsoft.com/office/drawing/2016/ink" xmlns:am3d="http://schemas.microsoft.com/office/drawing/2017/model3d" xmlns:o="urn:schemas-microsoft-com:office:office" xmlns:oel="http://schemas.microsoft.com/office/2019/extlst" xmlns:r="http://schemas.openxmlformats.org/officeDocument/2006/relationships" xmlns:m="http://schemas.openxmlformats.org/officeDocument/2006/math" xmlns:v="urn:schemas-microsoft-com:vml" xmlns:wp14="http://schemas.microsoft.com/office/word/2010/wordprocessingDrawing" xmlns:wp="http://schemas.openxmlformats.org/drawingml/2006/wordprocessingDrawing" xmlns:w10="urn:schemas-microsoft-com:office:word" xmlns:w="http://schemas.openxmlformats.org/wordprocessingml/2006/main" xmlns:w14="http://schemas.microsoft.com/office/word/2010/wordml" xmlns:w15="http://schemas.microsoft.com/office/word/2012/wordml" xmlns:w16cex="http://schemas.microsoft.com/office/word/2018/wordml/cex" xmlns:w16cid="http://schemas.microsoft.com/office/word/2016/wordml/cid" xmlns:w16="http://schemas.microsoft.com/office/word/2018/wordml" xmlns:w16du="http://schemas.microsoft.com/office/word/2023/wordml/word16du" xmlns:w16sdtdh="http://schemas.microsoft.com/office/word/2020/wordml/sdtdatahash" xmlns:w16se="http://schemas.microsoft.com/office/word/2015/wordml/symex" xmlns:wpg="http://schemas.microsoft.com/office/word/2010/wordprocessingGroup" xmlns:wpi="http://schemas.microsoft.com/office/word/2010/wordprocessingInk" xmlns:wne="http://schemas.microsoft.com/office/word/2006/wordml" xmlns:wps="http://schemas.microsoft.com/office/word/2010/wordprocessingShape" mc:Ignorable="w14 w15 w16se w16cid w16 w16cex w16sdtdh w16du wp14">
+<w:document xmlns:wpc="http://schemas.microsoft.com/office/word/2010/wordprocessingCanvas" xmlns:cx="http://schemas.microsoft.com/office/drawing/2014/chartex" xmlns:mc="http://schemas.openxmlformats.org/markup-compatibility/2006" xmlns:o="urn:schemas-microsoft-com:office:office" xmlns:r="http://schemas.openxmlformats.org/officeDocument/2006/relationships" xmlns:m="http://schemas.openxmlformats.org/officeDocument/2006/math" xmlns:v="urn:schemas-microsoft-com:vml" xmlns:wp14="http://schemas.microsoft.com/office/word/2010/wordprocessingDrawing" xmlns:wp="http://schemas.openxmlformats.org/drawingml/2006/wordprocessingDrawing" xmlns:w10="urn:schemas-microsoft-com:office:word" xmlns:w="http://schemas.openxmlformats.org/wordprocessingml/2006/main" xmlns:w14="http://schemas.microsoft.com/office/word/2010/wordml" xmlns:w15="http://schemas.microsoft.com/office/word/2012/wordml" xmlns:w16se="http://schemas.microsoft.com/office/word/2015/wordml/symex" xmlns:wpg="http://schemas.microsoft.com/office/word/2010/wordprocessingGroup" xmlns:wpi="http://schemas.microsoft.com/office/word/2010/wordprocessingInk" xmlns:wne="http://schemas.microsoft.com/office/word/2006/wordml" xmlns:wps="http://schemas.microsoft.com/office/word/2010/wordprocessingShape" mc:Ignorable="w14 w15 w16se wp14">
   <w:body>
     <w:p>
       <w:pPr>
@@ -127,14 +127,7 @@
         <w:rPr>
           <w:sz w:val="24"/>
         </w:rPr>
-        <w:t xml:space="preserve">Ángela </w:t>
-      </w:r>
-      <w:proofErr w:type="gramStart"/>
-      <w:r>
-        <w:rPr>
-          <w:sz w:val="24"/>
-        </w:rPr>
-        <w:t xml:space="preserve">Jiménez </w:t>
+        <w:t xml:space="preserve">Ángela Jiménez </w:t>
       </w:r>
       <w:r>
         <w:rPr>
@@ -148,14 +141,7 @@
         <w:rPr>
           <w:sz w:val="24"/>
         </w:rPr>
-        <w:t>-</w:t>
-      </w:r>
-      <w:proofErr w:type="gramEnd"/>
-      <w:r>
-        <w:rPr>
-          <w:sz w:val="24"/>
-        </w:rPr>
-        <w:t xml:space="preserve"> Kevin Castillo </w:t>
+        <w:t xml:space="preserve">- Kevin Castillo </w:t>
       </w:r>
       <w:r>
         <w:rPr>
@@ -223,6 +209,7 @@
       <w:r>
         <w:rPr>
           <w:noProof/>
+          <w:lang w:val="en-US" w:eastAsia="en-US"/>
         </w:rPr>
         <w:drawing>
           <wp:inline distT="0" distB="0" distL="0" distR="0" wp14:anchorId="7C586C51" wp14:editId="6740641F">
@@ -271,6 +258,7 @@
       <w:r>
         <w:rPr>
           <w:noProof/>
+          <w:lang w:val="en-US" w:eastAsia="en-US"/>
         </w:rPr>
         <w:lastRenderedPageBreak/>
         <w:drawing>
@@ -334,25 +322,7 @@
           <w:sz w:val="26"/>
           <w:shd w:val="clear" w:color="auto" w:fill="00FFFF"/>
         </w:rPr>
-        <w:t xml:space="preserve">Pruebas en </w:t>
-      </w:r>
-      <w:proofErr w:type="spellStart"/>
-      <w:r>
-        <w:rPr>
-          <w:b/>
-          <w:sz w:val="26"/>
-          <w:shd w:val="clear" w:color="auto" w:fill="00FFFF"/>
-        </w:rPr>
-        <w:t>PostMan</w:t>
-      </w:r>
-      <w:proofErr w:type="spellEnd"/>
-      <w:r>
-        <w:rPr>
-          <w:b/>
-          <w:sz w:val="26"/>
-          <w:shd w:val="clear" w:color="auto" w:fill="00FFFF"/>
-        </w:rPr>
-        <w:t xml:space="preserve"> de requerimientos:</w:t>
+        <w:t>Pruebas en PostMan de requerimientos:</w:t>
       </w:r>
       <w:r>
         <w:rPr>
@@ -395,6 +365,7 @@
       <w:r>
         <w:rPr>
           <w:noProof/>
+          <w:lang w:val="en-US" w:eastAsia="en-US"/>
         </w:rPr>
         <w:drawing>
           <wp:inline distT="0" distB="0" distL="0" distR="0" wp14:anchorId="370117CD" wp14:editId="3FFAF27B">
@@ -478,6 +449,7 @@
       <w:r>
         <w:rPr>
           <w:noProof/>
+          <w:lang w:val="en-US" w:eastAsia="en-US"/>
         </w:rPr>
         <w:lastRenderedPageBreak/>
         <w:drawing>
@@ -551,7 +523,13 @@
         <w:rPr>
           <w:b/>
         </w:rPr>
-        <w:t>Crear y borrar una bodega: Crear:</w:t>
+        <w:t>Crear y borrar una</w:t>
+      </w:r>
+      <w:r>
+        <w:rPr>
+          <w:b/>
+        </w:rPr>
+        <w:t xml:space="preserve"> bodega: Crear:</w:t>
       </w:r>
       <w:r>
         <w:t xml:space="preserve"> </w:t>
@@ -565,6 +543,7 @@
       <w:r>
         <w:rPr>
           <w:noProof/>
+          <w:lang w:val="en-US" w:eastAsia="en-US"/>
         </w:rPr>
         <w:drawing>
           <wp:inline distT="0" distB="0" distL="0" distR="0" wp14:anchorId="5BFBFC27" wp14:editId="6D054978">
@@ -627,6 +606,7 @@
       <w:r>
         <w:rPr>
           <w:noProof/>
+          <w:lang w:val="en-US" w:eastAsia="en-US"/>
         </w:rPr>
         <w:lastRenderedPageBreak/>
         <w:drawing>
@@ -714,6 +694,7 @@
       <w:r>
         <w:rPr>
           <w:noProof/>
+          <w:lang w:val="en-US" w:eastAsia="en-US"/>
         </w:rPr>
         <w:drawing>
           <wp:inline distT="0" distB="0" distL="0" distR="0" wp14:anchorId="3BFDD09C" wp14:editId="1338BD8E">
@@ -776,6 +757,7 @@
       <w:r>
         <w:rPr>
           <w:noProof/>
+          <w:lang w:val="en-US" w:eastAsia="en-US"/>
         </w:rPr>
         <w:lastRenderedPageBreak/>
         <w:drawing>
@@ -839,6 +821,7 @@
       <w:r>
         <w:rPr>
           <w:noProof/>
+          <w:lang w:val="en-US" w:eastAsia="en-US"/>
         </w:rPr>
         <w:drawing>
           <wp:anchor distT="0" distB="0" distL="114300" distR="114300" simplePos="0" relativeHeight="251658240" behindDoc="0" locked="0" layoutInCell="1" allowOverlap="0" wp14:anchorId="26575185" wp14:editId="7EDF1322">
@@ -924,6 +907,7 @@
       <w:r>
         <w:rPr>
           <w:noProof/>
+          <w:lang w:val="en-US" w:eastAsia="en-US"/>
         </w:rPr>
         <w:lastRenderedPageBreak/>
         <w:drawing>
@@ -971,6 +955,7 @@
       <w:r>
         <w:rPr>
           <w:noProof/>
+          <w:lang w:val="en-US" w:eastAsia="en-US"/>
         </w:rPr>
         <w:drawing>
           <wp:anchor distT="0" distB="0" distL="114300" distR="114300" simplePos="0" relativeHeight="251660288" behindDoc="0" locked="0" layoutInCell="1" allowOverlap="0" wp14:anchorId="08B24954" wp14:editId="3AB3DAD5">
@@ -1078,6 +1063,7 @@
       <w:r>
         <w:rPr>
           <w:noProof/>
+          <w:lang w:val="en-US" w:eastAsia="en-US"/>
         </w:rPr>
         <w:lastRenderedPageBreak/>
         <w:drawing>
@@ -1125,6 +1111,7 @@
       <w:r>
         <w:rPr>
           <w:noProof/>
+          <w:lang w:val="en-US" w:eastAsia="en-US"/>
         </w:rPr>
         <w:drawing>
           <wp:anchor distT="0" distB="0" distL="114300" distR="114300" simplePos="0" relativeHeight="251662336" behindDoc="0" locked="0" layoutInCell="1" allowOverlap="0" wp14:anchorId="01DA369A" wp14:editId="2B6D6A5E">
@@ -1196,6 +1183,7 @@
       <w:r>
         <w:rPr>
           <w:noProof/>
+          <w:lang w:val="en-US" w:eastAsia="en-US"/>
         </w:rPr>
         <w:lastRenderedPageBreak/>
         <w:drawing>
@@ -1243,6 +1231,7 @@
       <w:r>
         <w:rPr>
           <w:noProof/>
+          <w:lang w:val="en-US" w:eastAsia="en-US"/>
         </w:rPr>
         <w:drawing>
           <wp:anchor distT="0" distB="0" distL="114300" distR="114300" simplePos="0" relativeHeight="251664384" behindDoc="0" locked="0" layoutInCell="1" allowOverlap="0" wp14:anchorId="2BAFBC64" wp14:editId="0FDB12A9">
@@ -1302,6 +1291,7 @@
       <w:r>
         <w:rPr>
           <w:noProof/>
+          <w:lang w:val="en-US" w:eastAsia="en-US"/>
         </w:rPr>
         <w:lastRenderedPageBreak/>
         <w:drawing>
@@ -1349,6 +1339,7 @@
       <w:r>
         <w:rPr>
           <w:noProof/>
+          <w:lang w:val="en-US" w:eastAsia="en-US"/>
         </w:rPr>
         <w:drawing>
           <wp:anchor distT="0" distB="0" distL="114300" distR="114300" simplePos="0" relativeHeight="251666432" behindDoc="0" locked="0" layoutInCell="1" allowOverlap="0" wp14:anchorId="5AE2A477" wp14:editId="43CC5B6C">
@@ -1481,6 +1472,7 @@
       <w:r>
         <w:rPr>
           <w:noProof/>
+          <w:lang w:val="en-US" w:eastAsia="en-US"/>
         </w:rPr>
         <w:drawing>
           <wp:anchor distT="0" distB="0" distL="114300" distR="114300" simplePos="0" relativeHeight="251667456" behindDoc="0" locked="0" layoutInCell="1" allowOverlap="0" wp14:anchorId="11DC112F" wp14:editId="428BEE79">
@@ -1525,7 +1517,10 @@
         </w:drawing>
       </w:r>
       <w:r>
-        <w:t xml:space="preserve">Para este requerimiento hicimos dos pruebas, una es recepción hoy la cual prueba una parte importante del requerimiento (principalmente para detectar errores y verificar la respuesta que da) y el otro es el requerimiento completo y se llama registrar productos en bodega. </w:t>
+        <w:t>Para este requerimiento hicimos dos pruebas, una es recepción hoy la cual prueba una parte importante del requerim</w:t>
+      </w:r>
+      <w:r>
+        <w:t xml:space="preserve">iento (principalmente para detectar errores y verificar la respuesta que da) y el otro es el requerimiento completo y se llama registrar productos en bodega. </w:t>
       </w:r>
       <w:r>
         <w:rPr>
@@ -1583,7 +1578,14 @@
           <w:b/>
           <w:color w:val="FF0000"/>
         </w:rPr>
-        <w:t xml:space="preserve">-Requerimiento funcional de consulta 1: </w:t>
+        <w:t>-Requer</w:t>
+      </w:r>
+      <w:r>
+        <w:rPr>
+          <w:b/>
+          <w:color w:val="FF0000"/>
+        </w:rPr>
+        <w:t xml:space="preserve">imiento funcional de consulta 1: </w:t>
       </w:r>
     </w:p>
     <w:p>
@@ -1595,6 +1597,7 @@
       <w:r>
         <w:rPr>
           <w:noProof/>
+          <w:lang w:val="en-US" w:eastAsia="en-US"/>
         </w:rPr>
         <w:lastRenderedPageBreak/>
         <w:drawing>
@@ -1642,6 +1645,7 @@
       <w:r>
         <w:rPr>
           <w:noProof/>
+          <w:lang w:val="en-US" w:eastAsia="en-US"/>
         </w:rPr>
         <w:drawing>
           <wp:anchor distT="0" distB="0" distL="114300" distR="114300" simplePos="0" relativeHeight="251669504" behindDoc="0" locked="0" layoutInCell="1" allowOverlap="0" wp14:anchorId="34C63543" wp14:editId="32F62734">
@@ -1702,6 +1706,7 @@
       <w:r>
         <w:rPr>
           <w:noProof/>
+          <w:lang w:val="en-US" w:eastAsia="en-US"/>
         </w:rPr>
         <w:lastRenderedPageBreak/>
         <w:drawing>
@@ -1827,6 +1832,7 @@
       <w:r>
         <w:rPr>
           <w:noProof/>
+          <w:lang w:val="en-US" w:eastAsia="en-US"/>
         </w:rPr>
         <w:lastRenderedPageBreak/>
         <w:drawing>
@@ -1874,6 +1880,7 @@
       <w:r>
         <w:rPr>
           <w:noProof/>
+          <w:lang w:val="en-US" w:eastAsia="en-US"/>
         </w:rPr>
         <w:drawing>
           <wp:anchor distT="0" distB="0" distL="114300" distR="114300" simplePos="0" relativeHeight="251672576" behindDoc="0" locked="0" layoutInCell="1" allowOverlap="0" wp14:anchorId="64973710" wp14:editId="18284DE9">
@@ -1974,6 +1981,7 @@
       <w:r>
         <w:rPr>
           <w:noProof/>
+          <w:lang w:val="en-US" w:eastAsia="en-US"/>
         </w:rPr>
         <w:drawing>
           <wp:anchor distT="0" distB="0" distL="114300" distR="114300" simplePos="0" relativeHeight="251673600" behindDoc="0" locked="0" layoutInCell="1" allowOverlap="0" wp14:anchorId="5D41A91A" wp14:editId="3B0132E5">
@@ -2020,6 +2028,7 @@
       <w:r>
         <w:rPr>
           <w:noProof/>
+          <w:lang w:val="en-US" w:eastAsia="en-US"/>
         </w:rPr>
         <w:drawing>
           <wp:anchor distT="0" distB="0" distL="114300" distR="114300" simplePos="0" relativeHeight="251674624" behindDoc="0" locked="0" layoutInCell="1" allowOverlap="0" wp14:anchorId="380A5CF9" wp14:editId="009D97E0">
@@ -2068,23 +2077,7 @@
           <w:b/>
           <w:color w:val="FF0000"/>
         </w:rPr>
-        <w:t xml:space="preserve">Consulta de documentos de ingreso de productos a bodega - </w:t>
-      </w:r>
-      <w:proofErr w:type="spellStart"/>
-      <w:r>
-        <w:rPr>
-          <w:b/>
-          <w:color w:val="FF0000"/>
-        </w:rPr>
-        <w:t>Serializable</w:t>
-      </w:r>
-      <w:proofErr w:type="spellEnd"/>
-      <w:r>
-        <w:rPr>
-          <w:b/>
-          <w:color w:val="FF0000"/>
-        </w:rPr>
-        <w:t xml:space="preserve">: </w:t>
+        <w:t xml:space="preserve">Consulta de documentos de ingreso de productos a bodega - Serializable: </w:t>
       </w:r>
     </w:p>
     <w:p>
@@ -2120,6 +2113,7 @@
       <w:r>
         <w:rPr>
           <w:noProof/>
+          <w:lang w:val="en-US" w:eastAsia="en-US"/>
         </w:rPr>
         <w:lastRenderedPageBreak/>
         <w:drawing>
@@ -2169,39 +2163,7 @@
           <w:b/>
           <w:color w:val="FF0000"/>
         </w:rPr>
-        <w:t xml:space="preserve">Consulta de documentos de ingreso de productos a bodega – </w:t>
-      </w:r>
-      <w:proofErr w:type="spellStart"/>
-      <w:r>
-        <w:rPr>
-          <w:b/>
-          <w:color w:val="FF0000"/>
-        </w:rPr>
-        <w:t>Read</w:t>
-      </w:r>
-      <w:proofErr w:type="spellEnd"/>
-      <w:r>
-        <w:rPr>
-          <w:b/>
-          <w:color w:val="FF0000"/>
-        </w:rPr>
-        <w:t xml:space="preserve"> </w:t>
-      </w:r>
-      <w:proofErr w:type="spellStart"/>
-      <w:r>
-        <w:rPr>
-          <w:b/>
-          <w:color w:val="FF0000"/>
-        </w:rPr>
-        <w:t>Commited</w:t>
-      </w:r>
-      <w:proofErr w:type="spellEnd"/>
-      <w:r>
-        <w:rPr>
-          <w:b/>
-          <w:color w:val="FF0000"/>
-        </w:rPr>
-        <w:t xml:space="preserve">: </w:t>
+        <w:t xml:space="preserve">Consulta de documentos de ingreso de productos a bodega – Read Commited: </w:t>
       </w:r>
     </w:p>
     <w:p>
@@ -2251,6 +2213,7 @@
       <w:r>
         <w:rPr>
           <w:noProof/>
+          <w:lang w:val="en-US" w:eastAsia="en-US"/>
         </w:rPr>
         <w:drawing>
           <wp:inline distT="0" distB="0" distL="0" distR="0" wp14:anchorId="2C932ACF" wp14:editId="24DE0DB5">
@@ -2298,6 +2261,7 @@
       <w:r>
         <w:rPr>
           <w:noProof/>
+          <w:lang w:val="en-US" w:eastAsia="en-US"/>
         </w:rPr>
         <w:lastRenderedPageBreak/>
         <mc:AlternateContent>
@@ -2368,7 +2332,7 @@
               </wp:inline>
             </w:drawing>
           </mc:Choice>
-          <mc:Fallback xmlns:a="http://schemas.openxmlformats.org/drawingml/2006/main">
+          <mc:Fallback xmlns:a="http://schemas.openxmlformats.org/drawingml/2006/main" xmlns:w16sdtdh="http://schemas.microsoft.com/office/word/2020/wordml/sdtdatahash" xmlns:w16du="http://schemas.microsoft.com/office/word/2023/wordml/word16du" xmlns:w16="http://schemas.microsoft.com/office/word/2018/wordml" xmlns:w16cid="http://schemas.microsoft.com/office/word/2016/wordml/cid" xmlns:w16cex="http://schemas.microsoft.com/office/word/2018/wordml/cex" xmlns:oel="http://schemas.microsoft.com/office/2019/extlst" xmlns:am3d="http://schemas.microsoft.com/office/drawing/2017/model3d" xmlns:aink="http://schemas.microsoft.com/office/drawing/2016/ink" xmlns:cx8="http://schemas.microsoft.com/office/drawing/2016/5/14/chartex" xmlns:cx7="http://schemas.microsoft.com/office/drawing/2016/5/13/chartex" xmlns:cx6="http://schemas.microsoft.com/office/drawing/2016/5/12/chartex" xmlns:cx5="http://schemas.microsoft.com/office/drawing/2016/5/11/chartex" xmlns:cx4="http://schemas.microsoft.com/office/drawing/2016/5/10/chartex" xmlns:cx3="http://schemas.microsoft.com/office/drawing/2016/5/9/chartex" xmlns:cx2="http://schemas.microsoft.com/office/drawing/2015/10/21/chartex" xmlns:cx1="http://schemas.microsoft.com/office/drawing/2015/9/8/chartex">
             <w:pict>
               <v:group id="Group 3874" style="width:468pt;height:364.86pt;mso-position-horizontal-relative:char;mso-position-vertical-relative:line" coordsize="59436,46337">
                 <v:shape id="Picture 387" style="position:absolute;width:59436;height:22796;left:0;top:0;" filled="f">
@@ -2394,438 +2358,394 @@
     </w:p>
     <w:p>
       <w:pPr>
-        <w:numPr>
-          <w:ilvl w:val="0"/>
-          <w:numId w:val="2"/>
-        </w:numPr>
-        <w:spacing w:after="1"/>
-        <w:ind w:hanging="360"/>
-      </w:pPr>
-      <w:r>
-        <w:rPr>
+        <w:rPr>
+          <w:rFonts w:ascii="Amasis MT Pro Light" w:hAnsi="Amasis MT Pro Light"/>
           <w:b/>
           <w:sz w:val="26"/>
-          <w:shd w:val="clear" w:color="auto" w:fill="00FFFF"/>
-        </w:rPr>
-        <w:t>ESCENARIO DE PRUEBA DE CONCURRENCIA 2:</w:t>
-      </w:r>
-      <w:r>
-        <w:rPr>
+          <w:lang w:val="es-ES"/>
+        </w:rPr>
+      </w:pPr>
+      <w:r>
+        <w:rPr>
+          <w:rFonts w:ascii="Amasis MT Pro Light" w:hAnsi="Amasis MT Pro Light"/>
           <w:b/>
           <w:sz w:val="26"/>
+          <w:highlight w:val="cyan"/>
+          <w:lang w:val="es-ES"/>
+        </w:rPr>
+        <w:t>ESCENARIOS DE PRUEBAS DE CONCURRENCIA:</w:t>
+      </w:r>
+      <w:r>
+        <w:rPr>
+          <w:rFonts w:ascii="Amasis MT Pro Light" w:hAnsi="Amasis MT Pro Light"/>
+          <w:b/>
+          <w:sz w:val="26"/>
+          <w:lang w:val="es-ES"/>
         </w:rPr>
         <w:t xml:space="preserve"> </w:t>
       </w:r>
     </w:p>
     <w:p>
       <w:pPr>
-        <w:spacing w:after="3" w:line="265" w:lineRule="auto"/>
-        <w:ind w:left="730" w:hanging="10"/>
-      </w:pPr>
-      <w:r>
-        <w:rPr>
-          <w:b/>
-        </w:rPr>
-        <w:t xml:space="preserve">1. Pasos para la Ejecución Concurrente de RFC7 y RF10 a través de la Línea de Tiempo </w:t>
-      </w:r>
-    </w:p>
-    <w:p>
-      <w:pPr>
-        <w:numPr>
-          <w:ilvl w:val="0"/>
-          <w:numId w:val="3"/>
-        </w:numPr>
-        <w:spacing w:after="3" w:line="258" w:lineRule="auto"/>
-        <w:ind w:right="959" w:hanging="360"/>
-      </w:pPr>
-      <w:r>
-        <w:rPr>
-          <w:b/>
-        </w:rPr>
-        <w:t>Paso 1</w:t>
-      </w:r>
-      <w:r>
-        <w:t xml:space="preserve">: Se inició RFC7 con el nivel de aislamiento </w:t>
-      </w:r>
-      <w:r>
-        <w:rPr>
-          <w:b/>
-        </w:rPr>
-        <w:t>READ COMMITTED</w:t>
-      </w:r>
-      <w:r>
-        <w:t xml:space="preserve">, lo cual comenzó una consulta de documentos de ingreso de productos a bodega, incluyendo un temporizador de 30 segundos. </w:t>
-      </w:r>
-    </w:p>
-    <w:p>
-      <w:pPr>
-        <w:numPr>
-          <w:ilvl w:val="0"/>
-          <w:numId w:val="3"/>
-        </w:numPr>
-        <w:spacing w:after="3" w:line="258" w:lineRule="auto"/>
-        <w:ind w:right="959" w:hanging="360"/>
-      </w:pPr>
-      <w:r>
-        <w:rPr>
-          <w:b/>
-        </w:rPr>
-        <w:t>Paso 2</w:t>
-      </w:r>
-      <w:r>
-        <w:t xml:space="preserve">: Mientras RFC7 estaba en ejecución, se inició RF10 para registrar un nuevo ingreso de producto en la bodega. </w:t>
-      </w:r>
-    </w:p>
-    <w:p>
-      <w:pPr>
-        <w:numPr>
-          <w:ilvl w:val="0"/>
-          <w:numId w:val="3"/>
-        </w:numPr>
-        <w:spacing w:after="3" w:line="258" w:lineRule="auto"/>
-        <w:ind w:right="959" w:hanging="360"/>
-      </w:pPr>
-      <w:r>
-        <w:rPr>
-          <w:b/>
-        </w:rPr>
-        <w:t>Paso 3</w:t>
-      </w:r>
-      <w:r>
-        <w:t xml:space="preserve">: RF10 finalizó rápidamente y confirmó la transacción de inserción, mientras RFC7 aún estaba en el proceso de espera. </w:t>
-      </w:r>
-    </w:p>
-    <w:p>
-      <w:pPr>
-        <w:numPr>
-          <w:ilvl w:val="0"/>
-          <w:numId w:val="3"/>
-        </w:numPr>
-        <w:spacing w:after="3" w:line="258" w:lineRule="auto"/>
-        <w:ind w:right="959" w:hanging="360"/>
-      </w:pPr>
-      <w:r>
-        <w:rPr>
-          <w:b/>
-        </w:rPr>
-        <w:t>Paso 4</w:t>
-      </w:r>
-      <w:r>
-        <w:t xml:space="preserve">: Al finalizar los 30 segundos, RFC7 completó su consulta y devolvió los documentos de ingreso de los últimos 30 días. </w:t>
-      </w:r>
-    </w:p>
-    <w:p>
-      <w:pPr>
-        <w:spacing w:after="3" w:line="265" w:lineRule="auto"/>
-        <w:ind w:left="730" w:hanging="10"/>
-      </w:pPr>
-      <w:r>
-        <w:rPr>
-          <w:b/>
-        </w:rPr>
-        <w:t xml:space="preserve">2. Descripción de lo Sucedido </w:t>
-      </w:r>
-    </w:p>
-    <w:p>
-      <w:pPr>
-        <w:numPr>
-          <w:ilvl w:val="0"/>
-          <w:numId w:val="3"/>
-        </w:numPr>
-        <w:spacing w:after="3" w:line="265" w:lineRule="auto"/>
-        <w:ind w:right="959" w:hanging="360"/>
-      </w:pPr>
-      <w:r>
-        <w:rPr>
-          <w:b/>
-        </w:rPr>
-        <w:t>¿RF10 Debió Esperar a RFC7?</w:t>
-      </w:r>
-      <w:r>
-        <w:t xml:space="preserve"> </w:t>
-      </w:r>
-    </w:p>
-    <w:p>
-      <w:pPr>
-        <w:spacing w:after="3" w:line="258" w:lineRule="auto"/>
-        <w:ind w:left="730" w:right="1189" w:hanging="10"/>
-      </w:pPr>
-      <w:r>
-        <w:t xml:space="preserve">No, RF10 no tuvo que esperar a que terminara RFC7. Dado que el nivel de aislamiento de RFC7 es </w:t>
-      </w:r>
-      <w:r>
-        <w:rPr>
-          <w:b/>
-        </w:rPr>
-        <w:t>READ COMMITTED</w:t>
-      </w:r>
-      <w:r>
-        <w:t xml:space="preserve">, no bloquea la escritura concurrente de RF10. Esto significa que RF10 pudo registrar el ingreso del producto de manera simultánea sin interferir con la consulta en curso de RFC7. </w:t>
-      </w:r>
-      <w:r>
-        <w:rPr>
-          <w:b/>
-        </w:rPr>
-        <w:t xml:space="preserve">3. Resultado Presentado por RFC7 </w:t>
-      </w:r>
-    </w:p>
-    <w:p>
-      <w:pPr>
-        <w:numPr>
-          <w:ilvl w:val="0"/>
-          <w:numId w:val="3"/>
-        </w:numPr>
-        <w:spacing w:after="3" w:line="265" w:lineRule="auto"/>
-        <w:ind w:right="959" w:hanging="360"/>
-      </w:pPr>
-      <w:r>
-        <w:rPr>
-          <w:b/>
+        <w:rPr>
+          <w:rFonts w:ascii="Amasis MT Pro Light" w:hAnsi="Amasis MT Pro Light"/>
+          <w:b/>
+          <w:sz w:val="26"/>
+        </w:rPr>
+      </w:pPr>
+      <w:r>
+        <w:rPr>
+          <w:rFonts w:ascii="Amasis MT Pro Light" w:hAnsi="Amasis MT Pro Light"/>
+          <w:b/>
+          <w:sz w:val="26"/>
+        </w:rPr>
+        <w:tab/>
+      </w:r>
+      <w:r>
+        <w:rPr>
+          <w:rFonts w:ascii="Amasis MT Pro Light" w:hAnsi="Amasis MT Pro Light"/>
+          <w:b/>
+          <w:sz w:val="26"/>
+        </w:rPr>
+        <w:tab/>
+      </w:r>
+      <w:r>
+        <w:rPr>
+          <w:rFonts w:ascii="Amasis MT Pro Light" w:hAnsi="Amasis MT Pro Light"/>
+          <w:b/>
+          <w:sz w:val="32"/>
+          <w:highlight w:val="cyan"/>
+        </w:rPr>
+        <w:t>Escenario 2</w:t>
+      </w:r>
+      <w:r>
+        <w:rPr>
+          <w:rFonts w:ascii="Amasis MT Pro Light" w:hAnsi="Amasis MT Pro Light"/>
+          <w:sz w:val="26"/>
+        </w:rPr>
+        <w:br/>
+      </w:r>
+    </w:p>
+    <w:p>
+      <w:pPr>
+        <w:ind w:left="1440"/>
+        <w:rPr>
+          <w:rFonts w:ascii="Amasis MT Pro Light" w:hAnsi="Amasis MT Pro Light"/>
+          <w:b/>
+        </w:rPr>
+      </w:pPr>
+      <w:r>
+        <w:rPr>
+          <w:rFonts w:ascii="Amasis MT Pro Light" w:hAnsi="Amasis MT Pro Light"/>
+          <w:b/>
+        </w:rPr>
+        <w:t>Para el escenario 1 llegamos a las siguientes conclusiones:</w:t>
+      </w:r>
+    </w:p>
+    <w:p>
+      <w:pPr>
+        <w:ind w:left="1440"/>
+        <w:rPr>
+          <w:rFonts w:ascii="Amasis MT Pro Light" w:hAnsi="Amasis MT Pro Light"/>
+        </w:rPr>
+      </w:pPr>
+      <w:r>
+        <w:rPr>
+          <w:rFonts w:ascii="Amasis MT Pro Light" w:hAnsi="Amasis MT Pro Light"/>
+        </w:rPr>
+        <w:t>Se lanza la consulta consultaIngresoProductoBodega_SERIALIZABLE, que busca obtener los documentos de ingreso de productos en una bodega específica.</w:t>
+      </w:r>
+    </w:p>
+    <w:p>
+      <w:pPr>
+        <w:ind w:left="1440"/>
+        <w:rPr>
+          <w:rFonts w:ascii="Amasis MT Pro Light" w:hAnsi="Amasis MT Pro Light"/>
+        </w:rPr>
+      </w:pPr>
+      <w:r>
+        <w:rPr>
+          <w:rFonts w:ascii="Amasis MT Pro Light" w:hAnsi="Amasis MT Pro Light"/>
+        </w:rPr>
+        <w:t>Esta operación es transaccional y se ejecuta en un nivel de aislamiento SERIALIZABLE, lo cual es el nivel más estricto. Este nivel de aislamiento garantiza que no habrá interferencias de otras transacciones y asegura la consistencia en los datos durante la ejecución de RFC6.</w:t>
+      </w:r>
+    </w:p>
+    <w:p>
+      <w:pPr>
+        <w:ind w:left="1440"/>
+        <w:rPr>
+          <w:rFonts w:ascii="Amasis MT Pro Light" w:hAnsi="Amasis MT Pro Light"/>
+        </w:rPr>
+      </w:pPr>
+      <w:r>
+        <w:rPr>
+          <w:rFonts w:ascii="Amasis MT Pro Light" w:hAnsi="Amasis MT Pro Light"/>
+        </w:rPr>
+        <w:t>La consulta realiza una primera obtención de los datos (almacenados en respuestaConsultaIgreso), espera 30 segundos (Thread.sleep(30000)), y luego vuelve a realizar la consulta en el repositorio antes de retornar los datos.</w:t>
+      </w:r>
+    </w:p>
+    <w:p>
+      <w:pPr>
+        <w:ind w:left="1440"/>
+        <w:rPr>
+          <w:rFonts w:ascii="Amasis MT Pro Light" w:hAnsi="Amasis MT Pro Light"/>
+          <w:b/>
+        </w:rPr>
+      </w:pPr>
+      <w:r>
+        <w:rPr>
+          <w:rFonts w:ascii="Amasis MT Pro Light" w:hAnsi="Amasis MT Pro Light"/>
+          <w:b/>
+        </w:rPr>
+        <w:t>Ejecución Concurrente de RF10:</w:t>
+      </w:r>
+    </w:p>
+    <w:p>
+      <w:pPr>
+        <w:ind w:left="1440"/>
+        <w:rPr>
+          <w:rFonts w:ascii="Amasis MT Pro Light" w:hAnsi="Amasis MT Pro Light"/>
+        </w:rPr>
+      </w:pPr>
+      <w:r>
+        <w:rPr>
+          <w:rFonts w:ascii="Amasis MT Pro Light" w:hAnsi="Amasis MT Pro Light"/>
         </w:rPr>
         <w:lastRenderedPageBreak/>
-        <w:t>¿Apareció el Nuevo Documento de Ingreso?</w:t>
-      </w:r>
-      <w:r>
-        <w:t xml:space="preserve"> </w:t>
-      </w:r>
-    </w:p>
-    <w:p>
-      <w:pPr>
-        <w:spacing w:after="3" w:line="258" w:lineRule="auto"/>
-        <w:ind w:left="730" w:right="959" w:hanging="10"/>
-      </w:pPr>
-      <w:r>
-        <w:t xml:space="preserve">Sí, el nuevo documento de ingreso creado por RF10 apareció en los resultados de la consulta de RFC7. Esto se debe a que RFC7, con el nivel de aislamiento </w:t>
-      </w:r>
-      <w:r>
-        <w:rPr>
-          <w:b/>
-        </w:rPr>
-        <w:t xml:space="preserve">READ </w:t>
-      </w:r>
-    </w:p>
-    <w:p>
-      <w:pPr>
-        <w:spacing w:after="3" w:line="258" w:lineRule="auto"/>
-        <w:ind w:left="730" w:right="959" w:hanging="10"/>
-      </w:pPr>
-      <w:r>
-        <w:rPr>
-          <w:b/>
-        </w:rPr>
-        <w:t>COMMITTED</w:t>
-      </w:r>
-      <w:r>
-        <w:t xml:space="preserve">, puede ver las transacciones confirmadas durante su ejecución. Al completar el temporizador de 30 segundos, RFC7 incluyó el nuevo documento de ingreso registrado por RF10 en sus resultados. </w:t>
-      </w:r>
-    </w:p>
-    <w:p>
-      <w:pPr>
-        <w:spacing w:after="3" w:line="265" w:lineRule="auto"/>
-        <w:ind w:left="730" w:hanging="10"/>
-      </w:pPr>
-      <w:r>
-        <w:rPr>
-          <w:b/>
-        </w:rPr>
-        <w:t xml:space="preserve">Conclusión </w:t>
-      </w:r>
-    </w:p>
-    <w:p>
-      <w:pPr>
-        <w:spacing w:after="3" w:line="258" w:lineRule="auto"/>
-        <w:ind w:left="730" w:right="959" w:hanging="10"/>
-      </w:pPr>
-      <w:r>
-        <w:t xml:space="preserve">El nivel de aislamiento </w:t>
-      </w:r>
-      <w:r>
-        <w:rPr>
-          <w:b/>
-        </w:rPr>
-        <w:t>READ COMMITTED</w:t>
-      </w:r>
-      <w:r>
-        <w:t xml:space="preserve"> permitió que la consulta de RFC7 incluyera el documento de ingreso de productos realizado por RF10 de manera simultánea, ya que la transacción de RF10 se confirmó antes de que finalizara la ejecución de RFC7. Esto demuestra que </w:t>
-      </w:r>
-      <w:r>
-        <w:rPr>
-          <w:b/>
-        </w:rPr>
-        <w:t>READ COMMITTED</w:t>
-      </w:r>
-      <w:r>
-        <w:t xml:space="preserve"> permite ver los datos confirmados sin bloquear las transacciones de escritura concurrentes. </w:t>
-      </w:r>
-    </w:p>
-    <w:p>
-      <w:pPr>
-        <w:spacing w:after="0"/>
-        <w:ind w:right="3090"/>
-        <w:jc w:val="center"/>
-      </w:pPr>
-      <w:r>
-        <w:rPr>
-          <w:noProof/>
-        </w:rPr>
-        <mc:AlternateContent>
-          <mc:Choice Requires="wpg">
-            <w:drawing>
-              <wp:inline distT="0" distB="0" distL="0" distR="0" wp14:anchorId="78A8DC8E" wp14:editId="0122209C">
-                <wp:extent cx="3649599" cy="5440177"/>
-                <wp:effectExtent l="0" t="0" r="0" b="0"/>
-                <wp:docPr id="3819" name="Group 3819"/>
-                <wp:cNvGraphicFramePr/>
-                <a:graphic xmlns:a="http://schemas.openxmlformats.org/drawingml/2006/main">
-                  <a:graphicData uri="http://schemas.microsoft.com/office/word/2010/wordprocessingGroup">
-                    <wpg:wgp>
-                      <wpg:cNvGrpSpPr/>
-                      <wpg:grpSpPr>
-                        <a:xfrm>
-                          <a:off x="0" y="0"/>
-                          <a:ext cx="3649599" cy="5440177"/>
-                          <a:chOff x="0" y="0"/>
-                          <a:chExt cx="3649599" cy="5440177"/>
-                        </a:xfrm>
-                      </wpg:grpSpPr>
-                      <wps:wsp>
-                        <wps:cNvPr id="433" name="Rectangle 433"/>
-                        <wps:cNvSpPr/>
-                        <wps:spPr>
-                          <a:xfrm>
-                            <a:off x="3582289" y="5269024"/>
-                            <a:ext cx="37855" cy="227633"/>
-                          </a:xfrm>
-                          <a:prstGeom prst="rect">
-                            <a:avLst/>
-                          </a:prstGeom>
-                          <a:ln>
-                            <a:noFill/>
-                          </a:ln>
-                        </wps:spPr>
-                        <wps:txbx>
-                          <w:txbxContent>
-                            <w:p>
-                              <w:r>
-                                <w:t xml:space="preserve"> </w:t>
-                              </w:r>
-                            </w:p>
-                          </w:txbxContent>
-                        </wps:txbx>
-                        <wps:bodyPr horzOverflow="overflow" vert="horz" lIns="0" tIns="0" rIns="0" bIns="0" rtlCol="0">
-                          <a:noAutofit/>
-                        </wps:bodyPr>
-                      </wps:wsp>
-                      <pic:pic xmlns:pic="http://schemas.openxmlformats.org/drawingml/2006/picture">
-                        <pic:nvPicPr>
-                          <pic:cNvPr id="435" name="Picture 435"/>
-                          <pic:cNvPicPr/>
-                        </pic:nvPicPr>
-                        <pic:blipFill>
-                          <a:blip r:embed="rId36"/>
-                          <a:stretch>
-                            <a:fillRect/>
-                          </a:stretch>
-                        </pic:blipFill>
-                        <pic:spPr>
-                          <a:xfrm>
-                            <a:off x="0" y="0"/>
-                            <a:ext cx="3649599" cy="2711450"/>
-                          </a:xfrm>
-                          <a:prstGeom prst="rect">
-                            <a:avLst/>
-                          </a:prstGeom>
-                        </pic:spPr>
-                      </pic:pic>
-                      <pic:pic xmlns:pic="http://schemas.openxmlformats.org/drawingml/2006/picture">
-                        <pic:nvPicPr>
-                          <pic:cNvPr id="437" name="Picture 437"/>
-                          <pic:cNvPicPr/>
-                        </pic:nvPicPr>
-                        <pic:blipFill>
-                          <a:blip r:embed="rId37"/>
-                          <a:stretch>
-                            <a:fillRect/>
-                          </a:stretch>
-                        </pic:blipFill>
-                        <pic:spPr>
-                          <a:xfrm>
-                            <a:off x="0" y="2724912"/>
-                            <a:ext cx="3576320" cy="2674620"/>
-                          </a:xfrm>
-                          <a:prstGeom prst="rect">
-                            <a:avLst/>
-                          </a:prstGeom>
-                        </pic:spPr>
-                      </pic:pic>
-                    </wpg:wgp>
-                  </a:graphicData>
-                </a:graphic>
-              </wp:inline>
-            </w:drawing>
-          </mc:Choice>
-          <mc:Fallback xmlns:a="http://schemas.openxmlformats.org/drawingml/2006/main">
-            <w:pict>
-              <v:group id="Group 3819" style="width:287.37pt;height:428.36pt;mso-position-horizontal-relative:char;mso-position-vertical-relative:line" coordsize="36495,54401">
-                <v:rect id="Rectangle 433" style="position:absolute;width:378;height:2276;left:35822;top:52690;" filled="f" stroked="f">
-                  <v:textbox inset="0,0,0,0">
-                    <w:txbxContent>
-                      <w:p>
-                        <w:pPr>
-                          <w:spacing w:before="0" w:after="160" w:line="259" w:lineRule="auto"/>
-                        </w:pPr>
-                        <w:r>
-                          <w:rPr>
-                            <w:rFonts w:cs="Calibri" w:hAnsi="Calibri" w:eastAsia="Calibri" w:ascii="Calibri"/>
-                            <w:sz w:val="22"/>
-                          </w:rPr>
-                          <w:t xml:space="preserve"> </w:t>
-                        </w:r>
-                      </w:p>
-                    </w:txbxContent>
-                  </v:textbox>
-                </v:rect>
-                <v:shape id="Picture 435" style="position:absolute;width:36495;height:27114;left:0;top:0;" filled="f">
-                  <v:imagedata r:id="rId38"/>
-                </v:shape>
-                <v:shape id="Picture 437" style="position:absolute;width:35763;height:26746;left:0;top:27249;" filled="f">
-                  <v:imagedata r:id="rId39"/>
-                </v:shape>
-              </v:group>
-            </w:pict>
-          </mc:Fallback>
-        </mc:AlternateContent>
-      </w:r>
-      <w:r>
-        <w:t xml:space="preserve"> </w:t>
-      </w:r>
-    </w:p>
-    <w:p>
-      <w:pPr>
-        <w:spacing w:after="0"/>
-        <w:ind w:left="720"/>
-        <w:jc w:val="both"/>
-      </w:pPr>
-      <w:r>
-        <w:rPr>
-          <w:noProof/>
+        <w:t>Antes de que transcurran los 30 segundos de espera en RFC6, se ejecuta la operación registroProductoBodega (RF10), cuyo propósito es registrar el ingreso de productos en la bodega. Esta operación también es transaccional, con un nivel  READ COMMITTED.</w:t>
+      </w:r>
+    </w:p>
+    <w:p>
+      <w:pPr>
+        <w:ind w:left="1440"/>
+        <w:rPr>
+          <w:rFonts w:ascii="Amasis MT Pro Light" w:hAnsi="Amasis MT Pro Light"/>
+        </w:rPr>
+      </w:pPr>
+      <w:r>
+        <w:rPr>
+          <w:rFonts w:ascii="Amasis MT Pro Light" w:hAnsi="Amasis MT Pro Light"/>
+        </w:rPr>
+        <w:t>RF10 busca actualizar el estado del inventario en la bodega y marcar la orden de compra como "ENTREGADA".</w:t>
+      </w:r>
+    </w:p>
+    <w:p>
+      <w:pPr>
+        <w:ind w:left="1440"/>
+        <w:rPr>
+          <w:rFonts w:ascii="Amasis MT Pro Light" w:hAnsi="Amasis MT Pro Light"/>
+          <w:b/>
+        </w:rPr>
+      </w:pPr>
+      <w:r>
+        <w:rPr>
+          <w:rFonts w:ascii="Amasis MT Pro Light" w:hAnsi="Amasis MT Pro Light"/>
+          <w:b/>
+        </w:rPr>
+        <w:t>Paso a Paso en la Línea de Tiempo</w:t>
+      </w:r>
+    </w:p>
+    <w:p>
+      <w:pPr>
+        <w:ind w:left="1440"/>
+        <w:rPr>
+          <w:rFonts w:ascii="Amasis MT Pro Light" w:hAnsi="Amasis MT Pro Light"/>
+        </w:rPr>
+      </w:pPr>
+      <w:r>
+        <w:rPr>
+          <w:rFonts w:ascii="Amasis MT Pro Light" w:hAnsi="Amasis MT Pro Light"/>
+        </w:rPr>
+        <w:t>T=0 segundos:</w:t>
+      </w:r>
+    </w:p>
+    <w:p>
+      <w:pPr>
+        <w:ind w:left="1440"/>
+        <w:rPr>
+          <w:rFonts w:ascii="Amasis MT Pro Light" w:hAnsi="Amasis MT Pro Light"/>
+        </w:rPr>
+      </w:pPr>
+      <w:r>
+        <w:rPr>
+          <w:rFonts w:ascii="Amasis MT Pro Light" w:hAnsi="Amasis MT Pro Light"/>
+        </w:rPr>
+        <w:t>RFC6 comienza a ejecutarse y realiza la primera consulta en el repositorio para obtener los documentos de ingreso de productos. Como está en modo SERIALIZABLE, se "bloquea" un conjunto de datos, evitando que otros procesos modifiquen el mismo conjunto durante la transacción.</w:t>
+      </w:r>
+    </w:p>
+    <w:p>
+      <w:pPr>
+        <w:ind w:left="1440"/>
+        <w:rPr>
+          <w:rFonts w:ascii="Amasis MT Pro Light" w:hAnsi="Amasis MT Pro Light"/>
+        </w:rPr>
+      </w:pPr>
+    </w:p>
+    <w:p>
+      <w:pPr>
+        <w:ind w:left="1440"/>
+        <w:rPr>
+          <w:rFonts w:ascii="Amasis MT Pro Light" w:hAnsi="Amasis MT Pro Light"/>
+        </w:rPr>
+      </w:pPr>
+      <w:r>
+        <w:rPr>
+          <w:rFonts w:ascii="Amasis MT Pro Light" w:hAnsi="Amasis MT Pro Light"/>
+        </w:rPr>
+        <w:t>T=15 segundos:</w:t>
+      </w:r>
+    </w:p>
+    <w:p>
+      <w:pPr>
+        <w:ind w:left="1440"/>
+        <w:rPr>
+          <w:rFonts w:ascii="Amasis MT Pro Light" w:hAnsi="Amasis MT Pro Light"/>
+        </w:rPr>
+      </w:pPr>
+      <w:r>
+        <w:rPr>
+          <w:rFonts w:ascii="Amasis MT Pro Light" w:hAnsi="Amasis MT Pro Light"/>
+        </w:rPr>
+        <w:t>Se lanza RF10 mientras RFC6 aún está en espera. Debido a la serialización de RFC6, RF10 no puede modificar o registrar ningún ingreso de producto en la bodega hasta que RFC6 termine su ejecución.</w:t>
+      </w:r>
+    </w:p>
+    <w:p>
+      <w:pPr>
+        <w:ind w:left="1440"/>
+        <w:rPr>
+          <w:rFonts w:ascii="Amasis MT Pro Light" w:hAnsi="Amasis MT Pro Light"/>
+        </w:rPr>
+      </w:pPr>
+    </w:p>
+    <w:p>
+      <w:pPr>
+        <w:ind w:left="1440"/>
+        <w:rPr>
+          <w:rFonts w:ascii="Amasis MT Pro Light" w:hAnsi="Amasis MT Pro Light"/>
+        </w:rPr>
+      </w:pPr>
+      <w:r>
+        <w:rPr>
+          <w:rFonts w:ascii="Amasis MT Pro Light" w:hAnsi="Amasis MT Pro Light"/>
+        </w:rPr>
+        <w:t>T=30 segundos:</w:t>
+      </w:r>
+    </w:p>
+    <w:p>
+      <w:pPr>
+        <w:ind w:left="1440"/>
+        <w:rPr>
+          <w:rFonts w:ascii="Amasis MT Pro Light" w:hAnsi="Amasis MT Pro Light"/>
+        </w:rPr>
+      </w:pPr>
+      <w:r>
+        <w:rPr>
+          <w:rFonts w:ascii="Amasis MT Pro Light" w:hAnsi="Amasis MT Pro Light"/>
+        </w:rPr>
+        <w:t>RFC6 realiza la segunda consulta en el repositorio y finaliza, liberando el bloqueo serializable.</w:t>
+      </w:r>
+    </w:p>
+    <w:p>
+      <w:pPr>
+        <w:ind w:left="1440"/>
+        <w:rPr>
+          <w:rFonts w:ascii="Amasis MT Pro Light" w:hAnsi="Amasis MT Pro Light"/>
+        </w:rPr>
+      </w:pPr>
+    </w:p>
+    <w:p>
+      <w:pPr>
+        <w:ind w:left="1440"/>
+        <w:rPr>
+          <w:rFonts w:ascii="Amasis MT Pro Light" w:hAnsi="Amasis MT Pro Light"/>
+        </w:rPr>
+      </w:pPr>
+      <w:r>
+        <w:rPr>
+          <w:rFonts w:ascii="Amasis MT Pro Light" w:hAnsi="Amasis MT Pro Light"/>
+        </w:rPr>
+        <w:t>T=31 segundos:</w:t>
+      </w:r>
+    </w:p>
+    <w:p>
+      <w:pPr>
+        <w:ind w:left="1440"/>
+        <w:rPr>
+          <w:rFonts w:ascii="Amasis MT Pro Light" w:hAnsi="Amasis MT Pro Light"/>
+        </w:rPr>
+      </w:pPr>
+      <w:r>
+        <w:rPr>
+          <w:rFonts w:ascii="Amasis MT Pro Light" w:hAnsi="Amasis MT Pro Light"/>
+        </w:rPr>
+        <w:t>RF10 puede ahora registrar los productos en la bodega y finalizar su proceso.</w:t>
+      </w:r>
+    </w:p>
+    <w:p>
+      <w:pPr>
+        <w:ind w:left="1440"/>
+        <w:rPr>
+          <w:rFonts w:ascii="Amasis MT Pro Light" w:hAnsi="Amasis MT Pro Light"/>
+        </w:rPr>
+      </w:pPr>
+    </w:p>
+    <w:p>
+      <w:pPr>
+        <w:ind w:left="1440"/>
+        <w:rPr>
+          <w:rFonts w:ascii="Amasis MT Pro Light" w:hAnsi="Amasis MT Pro Light"/>
+          <w:b/>
+        </w:rPr>
+      </w:pPr>
+      <w:r>
+        <w:rPr>
+          <w:rFonts w:ascii="Amasis MT Pro Light" w:hAnsi="Amasis MT Pro Light"/>
+          <w:b/>
+        </w:rPr>
+        <w:t>Resultado y Observaciones</w:t>
+      </w:r>
+    </w:p>
+    <w:p>
+      <w:pPr>
+        <w:ind w:left="1440"/>
+        <w:rPr>
+          <w:rFonts w:ascii="Amasis MT Pro Light" w:hAnsi="Amasis MT Pro Light"/>
+        </w:rPr>
+      </w:pPr>
+      <w:r>
+        <w:rPr>
+          <w:rFonts w:ascii="Amasis MT Pro Light" w:hAnsi="Amasis MT Pro Light"/>
+        </w:rPr>
+        <w:tab/>
+      </w:r>
+      <w:r>
+        <w:rPr>
+          <w:rFonts w:ascii="Amasis MT Pro Light" w:hAnsi="Amasis MT Pro Light"/>
+        </w:rPr>
+        <w:tab/>
+      </w:r>
+      <w:r>
+        <w:rPr>
+          <w:rFonts w:ascii="Amasis MT Pro Light" w:hAnsi="Amasis MT Pro Light"/>
         </w:rPr>
         <w:lastRenderedPageBreak/>
         <w:drawing>
-          <wp:inline distT="0" distB="0" distL="0" distR="0" wp14:anchorId="1549BF3D" wp14:editId="493A5456">
-            <wp:extent cx="4385310" cy="3329686"/>
-            <wp:effectExtent l="0" t="0" r="0" b="0"/>
-            <wp:docPr id="442" name="Picture 442"/>
-            <wp:cNvGraphicFramePr/>
+          <wp:inline distT="0" distB="0" distL="0" distR="0" wp14:anchorId="50B6FE61" wp14:editId="1749A316">
+            <wp:extent cx="5943600" cy="1178560"/>
+            <wp:effectExtent l="0" t="0" r="0" b="2540"/>
+            <wp:docPr id="2142793198" name="Imagen 1" descr="Interfaz de usuario gráfica, Aplicación, Teams&#10;&#10;Descripción generada automáticamente"/>
+            <wp:cNvGraphicFramePr>
+              <a:graphicFrameLocks xmlns:a="http://schemas.openxmlformats.org/drawingml/2006/main" noChangeAspect="1"/>
+            </wp:cNvGraphicFramePr>
             <a:graphic xmlns:a="http://schemas.openxmlformats.org/drawingml/2006/main">
               <a:graphicData uri="http://schemas.openxmlformats.org/drawingml/2006/picture">
                 <pic:pic xmlns:pic="http://schemas.openxmlformats.org/drawingml/2006/picture">
                   <pic:nvPicPr>
-                    <pic:cNvPr id="442" name="Picture 442"/>
+                    <pic:cNvPr id="2142793198" name="Imagen 1" descr="Interfaz de usuario gráfica, Aplicación, Teams&#10;&#10;Descripción generada automáticamente"/>
                     <pic:cNvPicPr/>
                   </pic:nvPicPr>
                   <pic:blipFill>
-                    <a:blip r:embed="rId40"/>
+                    <a:blip r:embed="rId36"/>
                     <a:stretch>
                       <a:fillRect/>
                     </a:stretch>
@@ -2833,7 +2753,7 @@
                   <pic:spPr>
                     <a:xfrm>
                       <a:off x="0" y="0"/>
-                      <a:ext cx="4385310" cy="3329686"/>
+                      <a:ext cx="5943600" cy="1178560"/>
                     </a:xfrm>
                     <a:prstGeom prst="rect">
                       <a:avLst/>
@@ -2846,8 +2766,675 @@
         </w:drawing>
       </w:r>
       <w:r>
-        <w:t xml:space="preserve"> </w:t>
-      </w:r>
+        <w:rPr>
+          <w:rFonts w:ascii="Amasis MT Pro Light" w:hAnsi="Amasis MT Pro Light"/>
+        </w:rPr>
+        <w:drawing>
+          <wp:inline distT="0" distB="0" distL="0" distR="0" wp14:anchorId="7F024048" wp14:editId="1468FA54">
+            <wp:extent cx="4201111" cy="1886213"/>
+            <wp:effectExtent l="0" t="0" r="9525" b="0"/>
+            <wp:docPr id="838693099" name="Imagen 1"/>
+            <wp:cNvGraphicFramePr>
+              <a:graphicFrameLocks xmlns:a="http://schemas.openxmlformats.org/drawingml/2006/main" noChangeAspect="1"/>
+            </wp:cNvGraphicFramePr>
+            <a:graphic xmlns:a="http://schemas.openxmlformats.org/drawingml/2006/main">
+              <a:graphicData uri="http://schemas.openxmlformats.org/drawingml/2006/picture">
+                <pic:pic xmlns:pic="http://schemas.openxmlformats.org/drawingml/2006/picture">
+                  <pic:nvPicPr>
+                    <pic:cNvPr id="838693099" name=""/>
+                    <pic:cNvPicPr/>
+                  </pic:nvPicPr>
+                  <pic:blipFill>
+                    <a:blip r:embed="rId37"/>
+                    <a:stretch>
+                      <a:fillRect/>
+                    </a:stretch>
+                  </pic:blipFill>
+                  <pic:spPr>
+                    <a:xfrm>
+                      <a:off x="0" y="0"/>
+                      <a:ext cx="4201111" cy="1886213"/>
+                    </a:xfrm>
+                    <a:prstGeom prst="rect">
+                      <a:avLst/>
+                    </a:prstGeom>
+                  </pic:spPr>
+                </pic:pic>
+              </a:graphicData>
+            </a:graphic>
+          </wp:inline>
+        </w:drawing>
+      </w:r>
+    </w:p>
+    <w:p>
+      <w:pPr>
+        <w:ind w:left="1440"/>
+        <w:rPr>
+          <w:rFonts w:ascii="Amasis MT Pro Light" w:hAnsi="Amasis MT Pro Light"/>
+        </w:rPr>
+      </w:pPr>
+    </w:p>
+    <w:p>
+      <w:pPr>
+        <w:ind w:left="1440"/>
+        <w:rPr>
+          <w:rFonts w:ascii="Amasis MT Pro Light" w:hAnsi="Amasis MT Pro Light"/>
+          <w:b/>
+        </w:rPr>
+      </w:pPr>
+      <w:r>
+        <w:rPr>
+          <w:rFonts w:ascii="Amasis MT Pro Light" w:hAnsi="Amasis MT Pro Light"/>
+          <w:b/>
+        </w:rPr>
+        <w:t>Descripción de lo sucedido:</w:t>
+      </w:r>
+    </w:p>
+    <w:p>
+      <w:pPr>
+        <w:ind w:left="1440"/>
+        <w:rPr>
+          <w:rFonts w:ascii="Amasis MT Pro Light" w:hAnsi="Amasis MT Pro Light"/>
+        </w:rPr>
+      </w:pPr>
+      <w:r>
+        <w:rPr>
+          <w:rFonts w:ascii="Amasis MT Pro Light" w:hAnsi="Amasis MT Pro Light"/>
+        </w:rPr>
+        <w:t>El componente RF10 no pudo registrar el ingreso de productos en la bodega hasta que finalizó la ejecución de RFC6. Esto se debe a que el nivel de aislamiento SERIALIZABLE de RFC6 bloquea las modificaciones concurrentes de los datos que está leyendo.</w:t>
+      </w:r>
+    </w:p>
+    <w:p>
+      <w:pPr>
+        <w:ind w:left="1440"/>
+        <w:rPr>
+          <w:rFonts w:ascii="Amasis MT Pro Light" w:hAnsi="Amasis MT Pro Light"/>
+        </w:rPr>
+      </w:pPr>
+      <w:r>
+        <w:rPr>
+          <w:rFonts w:ascii="Amasis MT Pro Light" w:hAnsi="Amasis MT Pro Light"/>
+        </w:rPr>
+        <w:t>Al estar en aislamiento serializable, RFC6 garantiza que los datos que leyó inicialmente permanecen inalterados hasta el final de la transacción. RF10, que requiere modificar estos datos, tiene que esperar a que RFC6 libere el bloqueo.</w:t>
+      </w:r>
+    </w:p>
+    <w:p>
+      <w:pPr>
+        <w:pStyle w:val="Prrafodelista"/>
+        <w:ind w:left="1440"/>
+        <w:rPr>
+          <w:lang w:val="es-CO"/>
+        </w:rPr>
+      </w:pPr>
+    </w:p>
+    <w:p>
+      <w:pPr>
+        <w:pStyle w:val="Prrafodelista"/>
+        <w:ind w:left="1440"/>
+        <w:rPr>
+          <w:rFonts w:ascii="Amasis MT Pro Light" w:hAnsi="Amasis MT Pro Light"/>
+          <w:lang w:val="es-CO"/>
+        </w:rPr>
+      </w:pPr>
+      <w:r>
+        <w:rPr>
+          <w:rFonts w:ascii="Amasis MT Pro Light" w:hAnsi="Amasis MT Pro Light"/>
+          <w:b/>
+          <w:sz w:val="32"/>
+          <w:highlight w:val="cyan"/>
+          <w:lang w:val="es-CO"/>
+        </w:rPr>
+        <w:t>Escenario 2</w:t>
+      </w:r>
+      <w:r>
+        <w:rPr>
+          <w:rFonts w:ascii="Amasis MT Pro Light" w:hAnsi="Amasis MT Pro Light"/>
+          <w:sz w:val="26"/>
+          <w:lang w:val="es-CO"/>
+        </w:rPr>
+        <w:br/>
+      </w:r>
+      <w:r>
+        <w:rPr>
+          <w:rFonts w:ascii="Amasis MT Pro Light" w:hAnsi="Amasis MT Pro Light"/>
+          <w:b/>
+          <w:bCs/>
+          <w:lang w:val="es-CO"/>
+        </w:rPr>
+        <w:t>1. Pasos para la Ejecución Concurrente de RFC7 y RF10 a través de la Línea de Tiempo</w:t>
+      </w:r>
+    </w:p>
+    <w:p>
+      <w:pPr>
+        <w:ind w:left="1440"/>
+        <w:rPr>
+          <w:rFonts w:ascii="Amasis MT Pro Light" w:hAnsi="Amasis MT Pro Light"/>
+        </w:rPr>
+      </w:pPr>
+      <w:r>
+        <w:rPr>
+          <w:rFonts w:ascii="Amasis MT Pro Light" w:hAnsi="Amasis MT Pro Light"/>
+        </w:rPr>
+        <w:t xml:space="preserve">• Paso 1: Se inició RFC7 con el nivel de aislamiento READ COMMITTED, lo cual comenzó una </w:t>
+      </w:r>
+    </w:p>
+    <w:p>
+      <w:pPr>
+        <w:ind w:left="1440"/>
+        <w:rPr>
+          <w:rFonts w:ascii="Amasis MT Pro Light" w:hAnsi="Amasis MT Pro Light"/>
+        </w:rPr>
+      </w:pPr>
+      <w:r>
+        <w:rPr>
+          <w:rFonts w:ascii="Amasis MT Pro Light" w:hAnsi="Amasis MT Pro Light"/>
+        </w:rPr>
+        <w:t xml:space="preserve">consulta de documentos de ingreso de productos a bodega, incluyendo un temporizador </w:t>
+      </w:r>
+    </w:p>
+    <w:p>
+      <w:pPr>
+        <w:ind w:left="1440"/>
+        <w:rPr>
+          <w:rFonts w:ascii="Amasis MT Pro Light" w:hAnsi="Amasis MT Pro Light"/>
+        </w:rPr>
+      </w:pPr>
+      <w:r>
+        <w:rPr>
+          <w:rFonts w:ascii="Amasis MT Pro Light" w:hAnsi="Amasis MT Pro Light"/>
+        </w:rPr>
+        <w:t>de 30 segundos.</w:t>
+      </w:r>
+    </w:p>
+    <w:p>
+      <w:pPr>
+        <w:ind w:left="1440"/>
+        <w:rPr>
+          <w:rFonts w:ascii="Amasis MT Pro Light" w:hAnsi="Amasis MT Pro Light"/>
+        </w:rPr>
+      </w:pPr>
+      <w:r>
+        <w:rPr>
+          <w:rFonts w:ascii="Amasis MT Pro Light" w:hAnsi="Amasis MT Pro Light"/>
+        </w:rPr>
+        <w:t xml:space="preserve">• Paso 2: Mientras RFC7 estaba en ejecución, se inició RF10 para registrar un nuevo ingreso </w:t>
+      </w:r>
+    </w:p>
+    <w:p>
+      <w:pPr>
+        <w:ind w:left="1440"/>
+        <w:rPr>
+          <w:rFonts w:ascii="Amasis MT Pro Light" w:hAnsi="Amasis MT Pro Light"/>
+        </w:rPr>
+      </w:pPr>
+      <w:r>
+        <w:rPr>
+          <w:rFonts w:ascii="Amasis MT Pro Light" w:hAnsi="Amasis MT Pro Light"/>
+        </w:rPr>
+        <w:t>de product</w:t>
+      </w:r>
+      <w:bookmarkStart w:id="0" w:name="_GoBack"/>
+      <w:bookmarkEnd w:id="0"/>
+      <w:r>
+        <w:rPr>
+          <w:rFonts w:ascii="Amasis MT Pro Light" w:hAnsi="Amasis MT Pro Light"/>
+        </w:rPr>
+        <w:t>o en la bodega.</w:t>
+      </w:r>
+    </w:p>
+    <w:p>
+      <w:pPr>
+        <w:ind w:left="1440"/>
+        <w:rPr>
+          <w:rFonts w:ascii="Amasis MT Pro Light" w:hAnsi="Amasis MT Pro Light"/>
+        </w:rPr>
+      </w:pPr>
+      <w:r>
+        <w:rPr>
+          <w:rFonts w:ascii="Amasis MT Pro Light" w:hAnsi="Amasis MT Pro Light"/>
+        </w:rPr>
+        <w:t xml:space="preserve">• Paso 3: RF10 finalizó rápidamente y confirmó la transacción de inserción, mientras RFC7 </w:t>
+      </w:r>
+    </w:p>
+    <w:p>
+      <w:pPr>
+        <w:ind w:left="1440"/>
+        <w:rPr>
+          <w:rFonts w:ascii="Amasis MT Pro Light" w:hAnsi="Amasis MT Pro Light"/>
+        </w:rPr>
+      </w:pPr>
+      <w:r>
+        <w:rPr>
+          <w:rFonts w:ascii="Amasis MT Pro Light" w:hAnsi="Amasis MT Pro Light"/>
+        </w:rPr>
+        <w:t>aún estaba en el proceso de espera.</w:t>
+      </w:r>
+    </w:p>
+    <w:p>
+      <w:pPr>
+        <w:ind w:left="1440"/>
+        <w:rPr>
+          <w:rFonts w:ascii="Amasis MT Pro Light" w:hAnsi="Amasis MT Pro Light"/>
+        </w:rPr>
+      </w:pPr>
+      <w:r>
+        <w:rPr>
+          <w:rFonts w:ascii="Amasis MT Pro Light" w:hAnsi="Amasis MT Pro Light"/>
+        </w:rPr>
+        <w:t xml:space="preserve">• Paso 4: Al finalizar los 30 segundos, RFC7 completó su consulta y devolvió los documentos </w:t>
+      </w:r>
+    </w:p>
+    <w:p>
+      <w:pPr>
+        <w:ind w:left="1440"/>
+        <w:rPr>
+          <w:rFonts w:ascii="Amasis MT Pro Light" w:hAnsi="Amasis MT Pro Light"/>
+        </w:rPr>
+      </w:pPr>
+      <w:r>
+        <w:rPr>
+          <w:rFonts w:ascii="Amasis MT Pro Light" w:hAnsi="Amasis MT Pro Light"/>
+        </w:rPr>
+        <w:t>de ingreso de los últimos 30 días.</w:t>
+      </w:r>
+    </w:p>
+    <w:p>
+      <w:pPr>
+        <w:ind w:left="1440"/>
+        <w:rPr>
+          <w:rFonts w:ascii="Amasis MT Pro Light" w:hAnsi="Amasis MT Pro Light"/>
+          <w:b/>
+          <w:bCs/>
+        </w:rPr>
+      </w:pPr>
+      <w:r>
+        <w:rPr>
+          <w:rFonts w:ascii="Amasis MT Pro Light" w:hAnsi="Amasis MT Pro Light"/>
+          <w:b/>
+          <w:bCs/>
+        </w:rPr>
+        <w:lastRenderedPageBreak/>
+        <w:t>2. Descripción de lo Sucedido</w:t>
+      </w:r>
+    </w:p>
+    <w:p>
+      <w:pPr>
+        <w:ind w:left="1440"/>
+        <w:rPr>
+          <w:rFonts w:ascii="Amasis MT Pro Light" w:hAnsi="Amasis MT Pro Light"/>
+        </w:rPr>
+      </w:pPr>
+      <w:r>
+        <w:rPr>
+          <w:rFonts w:ascii="Amasis MT Pro Light" w:hAnsi="Amasis MT Pro Light"/>
+        </w:rPr>
+        <w:t>• ¿RF10 Debió Esperar a RFC7?</w:t>
+      </w:r>
+    </w:p>
+    <w:p>
+      <w:pPr>
+        <w:ind w:left="1440"/>
+        <w:rPr>
+          <w:rFonts w:ascii="Amasis MT Pro Light" w:hAnsi="Amasis MT Pro Light"/>
+        </w:rPr>
+      </w:pPr>
+      <w:r>
+        <w:rPr>
+          <w:rFonts w:ascii="Amasis MT Pro Light" w:hAnsi="Amasis MT Pro Light"/>
+        </w:rPr>
+        <w:t xml:space="preserve">No, RF10 no tuvo que esperar a que terminara RFC7. Dado que el nivel de aislamiento de </w:t>
+      </w:r>
+    </w:p>
+    <w:p>
+      <w:pPr>
+        <w:ind w:left="1440"/>
+        <w:rPr>
+          <w:rFonts w:ascii="Amasis MT Pro Light" w:hAnsi="Amasis MT Pro Light"/>
+        </w:rPr>
+      </w:pPr>
+      <w:r>
+        <w:rPr>
+          <w:rFonts w:ascii="Amasis MT Pro Light" w:hAnsi="Amasis MT Pro Light"/>
+        </w:rPr>
+        <w:t xml:space="preserve">RFC7 es READ COMMITTED, no bloquea la escritura concurrente de RF10. Esto significa </w:t>
+      </w:r>
+    </w:p>
+    <w:p>
+      <w:pPr>
+        <w:ind w:left="1440"/>
+        <w:rPr>
+          <w:rFonts w:ascii="Amasis MT Pro Light" w:hAnsi="Amasis MT Pro Light"/>
+        </w:rPr>
+      </w:pPr>
+      <w:r>
+        <w:rPr>
+          <w:rFonts w:ascii="Amasis MT Pro Light" w:hAnsi="Amasis MT Pro Light"/>
+        </w:rPr>
+        <w:t xml:space="preserve">que RF10 pudo registrar el ingreso del producto de manera simultánea sin interferir con la </w:t>
+      </w:r>
+    </w:p>
+    <w:p>
+      <w:pPr>
+        <w:ind w:left="1440"/>
+        <w:rPr>
+          <w:rFonts w:ascii="Amasis MT Pro Light" w:hAnsi="Amasis MT Pro Light"/>
+        </w:rPr>
+      </w:pPr>
+      <w:r>
+        <w:rPr>
+          <w:rFonts w:ascii="Amasis MT Pro Light" w:hAnsi="Amasis MT Pro Light"/>
+        </w:rPr>
+        <w:t>consulta en curso de RFC7.</w:t>
+      </w:r>
+    </w:p>
+    <w:p>
+      <w:pPr>
+        <w:ind w:left="1440"/>
+        <w:rPr>
+          <w:rFonts w:ascii="Amasis MT Pro Light" w:hAnsi="Amasis MT Pro Light"/>
+          <w:b/>
+          <w:bCs/>
+        </w:rPr>
+      </w:pPr>
+      <w:r>
+        <w:rPr>
+          <w:rFonts w:ascii="Amasis MT Pro Light" w:hAnsi="Amasis MT Pro Light"/>
+          <w:b/>
+          <w:bCs/>
+        </w:rPr>
+        <w:t>3. Resultado Presentado por RFC7</w:t>
+      </w:r>
+    </w:p>
+    <w:p>
+      <w:pPr>
+        <w:ind w:left="1440"/>
+        <w:rPr>
+          <w:rFonts w:ascii="Amasis MT Pro Light" w:hAnsi="Amasis MT Pro Light"/>
+        </w:rPr>
+      </w:pPr>
+      <w:r>
+        <w:rPr>
+          <w:rFonts w:ascii="Amasis MT Pro Light" w:hAnsi="Amasis MT Pro Light"/>
+        </w:rPr>
+        <w:t>• ¿Apareció el Nuevo Documento de Ingreso?</w:t>
+      </w:r>
+    </w:p>
+    <w:p>
+      <w:pPr>
+        <w:ind w:left="1440"/>
+        <w:rPr>
+          <w:rFonts w:ascii="Amasis MT Pro Light" w:hAnsi="Amasis MT Pro Light"/>
+        </w:rPr>
+      </w:pPr>
+      <w:r>
+        <w:rPr>
+          <w:rFonts w:ascii="Amasis MT Pro Light" w:hAnsi="Amasis MT Pro Light"/>
+        </w:rPr>
+        <w:t xml:space="preserve">Sí, el nuevo documento de ingreso creado por RF10 apareció en los resultados de la </w:t>
+      </w:r>
+    </w:p>
+    <w:p>
+      <w:pPr>
+        <w:ind w:left="1440"/>
+        <w:rPr>
+          <w:rFonts w:ascii="Amasis MT Pro Light" w:hAnsi="Amasis MT Pro Light"/>
+        </w:rPr>
+      </w:pPr>
+      <w:r>
+        <w:rPr>
+          <w:rFonts w:ascii="Amasis MT Pro Light" w:hAnsi="Amasis MT Pro Light"/>
+        </w:rPr>
+        <w:t xml:space="preserve">consulta de RFC7. Esto se debe a que RFC7, con el nivel de aislamiento READ </w:t>
+      </w:r>
+    </w:p>
+    <w:p>
+      <w:pPr>
+        <w:ind w:left="1440"/>
+        <w:rPr>
+          <w:rFonts w:ascii="Amasis MT Pro Light" w:hAnsi="Amasis MT Pro Light"/>
+        </w:rPr>
+      </w:pPr>
+      <w:r>
+        <w:rPr>
+          <w:rFonts w:ascii="Amasis MT Pro Light" w:hAnsi="Amasis MT Pro Light"/>
+        </w:rPr>
+        <w:t xml:space="preserve">COMMITTED, puede ver las transacciones confirmadas durante su ejecución. Al completar </w:t>
+      </w:r>
+    </w:p>
+    <w:p>
+      <w:pPr>
+        <w:ind w:left="1440"/>
+        <w:rPr>
+          <w:rFonts w:ascii="Amasis MT Pro Light" w:hAnsi="Amasis MT Pro Light"/>
+        </w:rPr>
+      </w:pPr>
+      <w:r>
+        <w:rPr>
+          <w:rFonts w:ascii="Amasis MT Pro Light" w:hAnsi="Amasis MT Pro Light"/>
+        </w:rPr>
+        <w:t xml:space="preserve">el temporizador de 30 segundos, RFC7 incluyó el nuevo documento de ingreso registrado </w:t>
+      </w:r>
+    </w:p>
+    <w:p>
+      <w:pPr>
+        <w:ind w:left="1440"/>
+        <w:rPr>
+          <w:rFonts w:ascii="Amasis MT Pro Light" w:hAnsi="Amasis MT Pro Light"/>
+        </w:rPr>
+      </w:pPr>
+      <w:r>
+        <w:rPr>
+          <w:rFonts w:ascii="Amasis MT Pro Light" w:hAnsi="Amasis MT Pro Light"/>
+        </w:rPr>
+        <w:t>por RF10 en sus resultados.</w:t>
+      </w:r>
+    </w:p>
+    <w:p>
+      <w:pPr>
+        <w:ind w:left="1440"/>
+        <w:rPr>
+          <w:rFonts w:ascii="Amasis MT Pro Light" w:hAnsi="Amasis MT Pro Light"/>
+          <w:b/>
+          <w:bCs/>
+        </w:rPr>
+      </w:pPr>
+      <w:r>
+        <w:rPr>
+          <w:rFonts w:ascii="Amasis MT Pro Light" w:hAnsi="Amasis MT Pro Light"/>
+          <w:b/>
+          <w:bCs/>
+        </w:rPr>
+        <w:t>Conclusión</w:t>
+      </w:r>
+    </w:p>
+    <w:p>
+      <w:pPr>
+        <w:ind w:left="1440"/>
+        <w:rPr>
+          <w:rFonts w:ascii="Amasis MT Pro Light" w:hAnsi="Amasis MT Pro Light"/>
+        </w:rPr>
+      </w:pPr>
+      <w:r>
+        <w:rPr>
+          <w:rFonts w:ascii="Amasis MT Pro Light" w:hAnsi="Amasis MT Pro Light"/>
+        </w:rPr>
+        <w:t xml:space="preserve">El nivel de aislamiento READ COMMITTED permitió que la consulta de RFC7 incluyera el </w:t>
+      </w:r>
+    </w:p>
+    <w:p>
+      <w:pPr>
+        <w:ind w:left="1440"/>
+        <w:rPr>
+          <w:rFonts w:ascii="Amasis MT Pro Light" w:hAnsi="Amasis MT Pro Light"/>
+        </w:rPr>
+      </w:pPr>
+      <w:r>
+        <w:rPr>
+          <w:rFonts w:ascii="Amasis MT Pro Light" w:hAnsi="Amasis MT Pro Light"/>
+        </w:rPr>
+        <w:t xml:space="preserve">documento de ingreso de productos realizado por RF10 de manera simultánea, ya que la </w:t>
+      </w:r>
+    </w:p>
+    <w:p>
+      <w:pPr>
+        <w:ind w:left="1440"/>
+        <w:rPr>
+          <w:rFonts w:ascii="Amasis MT Pro Light" w:hAnsi="Amasis MT Pro Light"/>
+        </w:rPr>
+      </w:pPr>
+      <w:r>
+        <w:rPr>
+          <w:rFonts w:ascii="Amasis MT Pro Light" w:hAnsi="Amasis MT Pro Light"/>
+        </w:rPr>
+        <w:t xml:space="preserve">transacción de RF10 se confirmó antes de que finalizara la ejecución de RFC7. Esto </w:t>
+      </w:r>
+    </w:p>
+    <w:p>
+      <w:pPr>
+        <w:ind w:left="1440"/>
+        <w:rPr>
+          <w:rFonts w:ascii="Amasis MT Pro Light" w:hAnsi="Amasis MT Pro Light"/>
+        </w:rPr>
+      </w:pPr>
+      <w:r>
+        <w:rPr>
+          <w:rFonts w:ascii="Amasis MT Pro Light" w:hAnsi="Amasis MT Pro Light"/>
+        </w:rPr>
+        <w:t xml:space="preserve">demuestra que READ COMMITTED permite ver los datos confirmados sin bloquear las </w:t>
+      </w:r>
+    </w:p>
+    <w:p>
+      <w:pPr>
+        <w:ind w:left="1440"/>
+        <w:rPr>
+          <w:rFonts w:ascii="Amasis MT Pro Light" w:hAnsi="Amasis MT Pro Light"/>
+        </w:rPr>
+      </w:pPr>
+      <w:r>
+        <w:rPr>
+          <w:rFonts w:ascii="Amasis MT Pro Light" w:hAnsi="Amasis MT Pro Light"/>
+        </w:rPr>
+        <w:t>transacciones de escritura concurrentes</w:t>
+      </w:r>
+      <w:r>
+        <w:rPr>
+          <w:rFonts w:ascii="Amasis MT Pro Light" w:hAnsi="Amasis MT Pro Light"/>
+        </w:rPr>
+        <w:t>.</w:t>
+      </w:r>
+    </w:p>
+    <w:p>
+      <w:pPr>
+        <w:ind w:left="1440"/>
+        <w:rPr>
+          <w:rFonts w:ascii="Amasis MT Pro Light" w:hAnsi="Amasis MT Pro Light"/>
+        </w:rPr>
+      </w:pPr>
+      <w:r>
+        <w:rPr>
+          <w:rFonts w:ascii="Amasis MT Pro Light" w:hAnsi="Amasis MT Pro Light"/>
+        </w:rPr>
+        <w:lastRenderedPageBreak/>
+        <w:br/>
+      </w:r>
+      <w:r>
+        <w:rPr>
+          <w:rFonts w:ascii="Amasis MT Pro Light" w:hAnsi="Amasis MT Pro Light"/>
+          <w:noProof/>
+        </w:rPr>
+        <w:drawing>
+          <wp:inline distT="0" distB="0" distL="0" distR="0" wp14:anchorId="1A5818D9" wp14:editId="40BDF661">
+            <wp:extent cx="4117553" cy="2930237"/>
+            <wp:effectExtent l="0" t="0" r="0" b="3810"/>
+            <wp:docPr id="2072213123" name="Imagen 1" descr="Interfaz de usuario gráfica, Texto, Aplicación, Correo electrónico&#10;&#10;Descripción generada automáticamente"/>
+            <wp:cNvGraphicFramePr>
+              <a:graphicFrameLocks xmlns:a="http://schemas.openxmlformats.org/drawingml/2006/main" noChangeAspect="1"/>
+            </wp:cNvGraphicFramePr>
+            <a:graphic xmlns:a="http://schemas.openxmlformats.org/drawingml/2006/main">
+              <a:graphicData uri="http://schemas.openxmlformats.org/drawingml/2006/picture">
+                <pic:pic xmlns:pic="http://schemas.openxmlformats.org/drawingml/2006/picture">
+                  <pic:nvPicPr>
+                    <pic:cNvPr id="2072213123" name="Imagen 1" descr="Interfaz de usuario gráfica, Texto, Aplicación, Correo electrónico&#10;&#10;Descripción generada automáticamente"/>
+                    <pic:cNvPicPr/>
+                  </pic:nvPicPr>
+                  <pic:blipFill>
+                    <a:blip r:embed="rId38"/>
+                    <a:stretch>
+                      <a:fillRect/>
+                    </a:stretch>
+                  </pic:blipFill>
+                  <pic:spPr>
+                    <a:xfrm>
+                      <a:off x="0" y="0"/>
+                      <a:ext cx="4126675" cy="2936729"/>
+                    </a:xfrm>
+                    <a:prstGeom prst="rect">
+                      <a:avLst/>
+                    </a:prstGeom>
+                  </pic:spPr>
+                </pic:pic>
+              </a:graphicData>
+            </a:graphic>
+          </wp:inline>
+        </w:drawing>
+      </w:r>
+      <w:r>
+        <w:rPr>
+          <w:rFonts w:ascii="Amasis MT Pro Light" w:hAnsi="Amasis MT Pro Light"/>
+        </w:rPr>
+        <w:br/>
+      </w:r>
+      <w:r>
+        <w:rPr>
+          <w:rFonts w:ascii="Amasis MT Pro Light" w:hAnsi="Amasis MT Pro Light"/>
+          <w:noProof/>
+        </w:rPr>
+        <w:drawing>
+          <wp:inline distT="0" distB="0" distL="0" distR="0" wp14:anchorId="52A1ADE5" wp14:editId="1F990F0C">
+            <wp:extent cx="3919565" cy="2709776"/>
+            <wp:effectExtent l="0" t="0" r="5080" b="0"/>
+            <wp:docPr id="1106445352" name="Imagen 1" descr="Interfaz de usuario gráfica, Texto, Aplicación, Correo electrónico&#10;&#10;Descripción generada automáticamente"/>
+            <wp:cNvGraphicFramePr>
+              <a:graphicFrameLocks xmlns:a="http://schemas.openxmlformats.org/drawingml/2006/main" noChangeAspect="1"/>
+            </wp:cNvGraphicFramePr>
+            <a:graphic xmlns:a="http://schemas.openxmlformats.org/drawingml/2006/main">
+              <a:graphicData uri="http://schemas.openxmlformats.org/drawingml/2006/picture">
+                <pic:pic xmlns:pic="http://schemas.openxmlformats.org/drawingml/2006/picture">
+                  <pic:nvPicPr>
+                    <pic:cNvPr id="1106445352" name="Imagen 1" descr="Interfaz de usuario gráfica, Texto, Aplicación, Correo electrónico&#10;&#10;Descripción generada automáticamente"/>
+                    <pic:cNvPicPr/>
+                  </pic:nvPicPr>
+                  <pic:blipFill>
+                    <a:blip r:embed="rId39"/>
+                    <a:stretch>
+                      <a:fillRect/>
+                    </a:stretch>
+                  </pic:blipFill>
+                  <pic:spPr>
+                    <a:xfrm>
+                      <a:off x="0" y="0"/>
+                      <a:ext cx="3942721" cy="2725785"/>
+                    </a:xfrm>
+                    <a:prstGeom prst="rect">
+                      <a:avLst/>
+                    </a:prstGeom>
+                  </pic:spPr>
+                </pic:pic>
+              </a:graphicData>
+            </a:graphic>
+          </wp:inline>
+        </w:drawing>
+      </w:r>
+    </w:p>
+    <w:p>
+      <w:pPr>
+        <w:numPr>
+          <w:ilvl w:val="0"/>
+          <w:numId w:val="2"/>
+        </w:numPr>
+        <w:spacing w:after="1"/>
+        <w:ind w:hanging="360"/>
+      </w:pPr>
     </w:p>
     <w:sectPr>
       <w:pgSz w:w="12240" w:h="15840"/>
@@ -2859,7 +3446,7 @@
 </file>
 
 <file path=word/numbering.xml><?xml version="1.0" encoding="utf-8"?>
-<w:numbering xmlns:wpc="http://schemas.microsoft.com/office/word/2010/wordprocessingCanvas" xmlns:cx="http://schemas.microsoft.com/office/drawing/2014/chartex" xmlns:cx1="http://schemas.microsoft.com/office/drawing/2015/9/8/chartex" xmlns:cx2="http://schemas.microsoft.com/office/drawing/2015/10/21/chartex" xmlns:cx3="http://schemas.microsoft.com/office/drawing/2016/5/9/chartex" xmlns:cx4="http://schemas.microsoft.com/office/drawing/2016/5/10/chartex" xmlns:cx5="http://schemas.microsoft.com/office/drawing/2016/5/11/chartex" xmlns:cx6="http://schemas.microsoft.com/office/drawing/2016/5/12/chartex" xmlns:cx7="http://schemas.microsoft.com/office/drawing/2016/5/13/chartex" xmlns:cx8="http://schemas.microsoft.com/office/drawing/2016/5/14/chartex" xmlns:mc="http://schemas.openxmlformats.org/markup-compatibility/2006" xmlns:aink="http://schemas.microsoft.com/office/drawing/2016/ink" xmlns:am3d="http://schemas.microsoft.com/office/drawing/2017/model3d" xmlns:o="urn:schemas-microsoft-com:office:office" xmlns:oel="http://schemas.microsoft.com/office/2019/extlst" xmlns:r="http://schemas.openxmlformats.org/officeDocument/2006/relationships" xmlns:m="http://schemas.openxmlformats.org/officeDocument/2006/math" xmlns:v="urn:schemas-microsoft-com:vml" xmlns:wp14="http://schemas.microsoft.com/office/word/2010/wordprocessingDrawing" xmlns:wp="http://schemas.openxmlformats.org/drawingml/2006/wordprocessingDrawing" xmlns:w10="urn:schemas-microsoft-com:office:word" xmlns:w="http://schemas.openxmlformats.org/wordprocessingml/2006/main" xmlns:w14="http://schemas.microsoft.com/office/word/2010/wordml" xmlns:w15="http://schemas.microsoft.com/office/word/2012/wordml" xmlns:w16cex="http://schemas.microsoft.com/office/word/2018/wordml/cex" xmlns:w16cid="http://schemas.microsoft.com/office/word/2016/wordml/cid" xmlns:w16="http://schemas.microsoft.com/office/word/2018/wordml" xmlns:w16du="http://schemas.microsoft.com/office/word/2023/wordml/word16du" xmlns:w16sdtdh="http://schemas.microsoft.com/office/word/2020/wordml/sdtdatahash" xmlns:w16se="http://schemas.microsoft.com/office/word/2015/wordml/symex" xmlns:wpg="http://schemas.microsoft.com/office/word/2010/wordprocessingGroup" xmlns:wpi="http://schemas.microsoft.com/office/word/2010/wordprocessingInk" xmlns:wne="http://schemas.microsoft.com/office/word/2006/wordml" xmlns:wps="http://schemas.microsoft.com/office/word/2010/wordprocessingShape" mc:Ignorable="w14 w15 w16se w16cid w16 w16cex w16sdtdh w16du wp14">
+<w:numbering xmlns:wpc="http://schemas.microsoft.com/office/word/2010/wordprocessingCanvas" xmlns:cx="http://schemas.microsoft.com/office/drawing/2014/chartex" xmlns:mc="http://schemas.openxmlformats.org/markup-compatibility/2006" xmlns:o="urn:schemas-microsoft-com:office:office" xmlns:r="http://schemas.openxmlformats.org/officeDocument/2006/relationships" xmlns:m="http://schemas.openxmlformats.org/officeDocument/2006/math" xmlns:v="urn:schemas-microsoft-com:vml" xmlns:wp14="http://schemas.microsoft.com/office/word/2010/wordprocessingDrawing" xmlns:wp="http://schemas.openxmlformats.org/drawingml/2006/wordprocessingDrawing" xmlns:w10="urn:schemas-microsoft-com:office:word" xmlns:w="http://schemas.openxmlformats.org/wordprocessingml/2006/main" xmlns:w14="http://schemas.microsoft.com/office/word/2010/wordml" xmlns:w15="http://schemas.microsoft.com/office/word/2012/wordml" xmlns:w16se="http://schemas.microsoft.com/office/word/2015/wordml/symex" xmlns:wpg="http://schemas.microsoft.com/office/word/2010/wordprocessingGroup" xmlns:wpi="http://schemas.microsoft.com/office/word/2010/wordprocessingInk" xmlns:wne="http://schemas.microsoft.com/office/word/2006/wordml" xmlns:wps="http://schemas.microsoft.com/office/word/2010/wordprocessingShape" mc:Ignorable="w14 w15 w16se wp14">
   <w:abstractNum w:abstractNumId="0" w15:restartNumberingAfterBreak="0">
     <w:nsid w:val="0B112CAA"/>
     <w:multiLevelType w:val="hybridMultilevel"/>
@@ -3513,20 +4100,20 @@
       </w:rPr>
     </w:lvl>
   </w:abstractNum>
-  <w:num w:numId="1" w16cid:durableId="964118524">
+  <w:num w:numId="1">
     <w:abstractNumId w:val="1"/>
   </w:num>
-  <w:num w:numId="2" w16cid:durableId="2006590078">
+  <w:num w:numId="2">
     <w:abstractNumId w:val="2"/>
   </w:num>
-  <w:num w:numId="3" w16cid:durableId="1784887176">
+  <w:num w:numId="3">
     <w:abstractNumId w:val="0"/>
   </w:num>
 </w:numbering>
 </file>
 
 <file path=word/styles.xml><?xml version="1.0" encoding="utf-8"?>
-<w:styles xmlns:mc="http://schemas.openxmlformats.org/markup-compatibility/2006" xmlns:r="http://schemas.openxmlformats.org/officeDocument/2006/relationships" xmlns:w="http://schemas.openxmlformats.org/wordprocessingml/2006/main" xmlns:w14="http://schemas.microsoft.com/office/word/2010/wordml" xmlns:w15="http://schemas.microsoft.com/office/word/2012/wordml" xmlns:w16cex="http://schemas.microsoft.com/office/word/2018/wordml/cex" xmlns:w16cid="http://schemas.microsoft.com/office/word/2016/wordml/cid" xmlns:w16="http://schemas.microsoft.com/office/word/2018/wordml" xmlns:w16du="http://schemas.microsoft.com/office/word/2023/wordml/word16du" xmlns:w16sdtdh="http://schemas.microsoft.com/office/word/2020/wordml/sdtdatahash" xmlns:w16se="http://schemas.microsoft.com/office/word/2015/wordml/symex" mc:Ignorable="w14 w15 w16se w16cid w16 w16cex w16sdtdh w16du">
+<w:styles xmlns:mc="http://schemas.openxmlformats.org/markup-compatibility/2006" xmlns:r="http://schemas.openxmlformats.org/officeDocument/2006/relationships" xmlns:w="http://schemas.openxmlformats.org/wordprocessingml/2006/main" xmlns:w14="http://schemas.microsoft.com/office/word/2010/wordml" xmlns:w15="http://schemas.microsoft.com/office/word/2012/wordml" xmlns:w16se="http://schemas.microsoft.com/office/word/2015/wordml/symex" mc:Ignorable="w14 w15 w16se">
   <w:docDefaults>
     <w:rPrDefault>
       <w:rPr>
@@ -3544,7 +4131,7 @@
       </w:pPr>
     </w:pPrDefault>
   </w:docDefaults>
-  <w:latentStyles w:defLockedState="0" w:defUIPriority="99" w:defSemiHidden="0" w:defUnhideWhenUsed="0" w:defQFormat="0" w:count="376">
+  <w:latentStyles w:defLockedState="0" w:defUIPriority="99" w:defSemiHidden="0" w:defUnhideWhenUsed="0" w:defQFormat="0" w:count="371">
     <w:lsdException w:name="Normal" w:uiPriority="0" w:qFormat="1"/>
     <w:lsdException w:name="heading 1" w:uiPriority="9" w:qFormat="1"/>
     <w:lsdException w:name="heading 2" w:semiHidden="1" w:uiPriority="9" w:unhideWhenUsed="1" w:qFormat="1"/>
@@ -3916,11 +4503,6 @@
     <w:lsdException w:name="List Table 5 Dark Accent 6" w:uiPriority="50"/>
     <w:lsdException w:name="List Table 6 Colorful Accent 6" w:uiPriority="51"/>
     <w:lsdException w:name="List Table 7 Colorful Accent 6" w:uiPriority="52"/>
-    <w:lsdException w:name="Mention" w:semiHidden="1" w:unhideWhenUsed="1"/>
-    <w:lsdException w:name="Smart Hyperlink" w:semiHidden="1" w:unhideWhenUsed="1"/>
-    <w:lsdException w:name="Hashtag" w:semiHidden="1" w:unhideWhenUsed="1"/>
-    <w:lsdException w:name="Unresolved Mention" w:semiHidden="1" w:unhideWhenUsed="1"/>
-    <w:lsdException w:name="Smart Link" w:semiHidden="1" w:unhideWhenUsed="1"/>
   </w:latentStyles>
   <w:style w:type="paragraph" w:default="1" w:styleId="Normal">
     <w:name w:val="Normal"/>
@@ -3960,6 +4542,37 @@
     <w:uiPriority w:val="99"/>
     <w:semiHidden/>
     <w:unhideWhenUsed/>
+  </w:style>
+  <w:style w:type="paragraph" w:styleId="Prrafodelista">
+    <w:name w:val="List Paragraph"/>
+    <w:basedOn w:val="Normal"/>
+    <w:link w:val="PrrafodelistaCar"/>
+    <w:uiPriority w:val="34"/>
+    <w:qFormat/>
+    <w:rsid w:val="00801D63"/>
+    <w:pPr>
+      <w:ind w:left="720"/>
+      <w:contextualSpacing/>
+    </w:pPr>
+    <w:rPr>
+      <w:rFonts w:asciiTheme="minorHAnsi" w:eastAsiaTheme="minorHAnsi" w:hAnsiTheme="minorHAnsi" w:cstheme="minorBidi"/>
+      <w:color w:val="auto"/>
+      <w:szCs w:val="22"/>
+      <w:lang w:val="en-US" w:eastAsia="en-US"/>
+    </w:rPr>
+  </w:style>
+  <w:style w:type="character" w:customStyle="1" w:styleId="PrrafodelistaCar">
+    <w:name w:val="Párrafo de lista Car"/>
+    <w:basedOn w:val="Fuentedeprrafopredeter"/>
+    <w:link w:val="Prrafodelista"/>
+    <w:uiPriority w:val="34"/>
+    <w:rsid w:val="00801D63"/>
+    <w:rPr>
+      <w:rFonts w:eastAsiaTheme="minorHAnsi"/>
+      <w:sz w:val="22"/>
+      <w:szCs w:val="22"/>
+      <w:lang w:val="en-US" w:eastAsia="en-US"/>
+    </w:rPr>
   </w:style>
 </w:styles>
 </file>

</xml_diff>